<commit_message>
vectorstore is generated from existing files in admin mode if use_existing_vector_store is False. Uploading files is no longer possible
</commit_message>
<xml_diff>
--- a/uploaded_docs/Info_para_RAG.docx
+++ b/uploaded_docs/Info_para_RAG.docx
@@ -39,7 +39,31 @@
           <w:lang w:val="es-ES" w:eastAsia="en-GB"/>
           <w14:ligatures w14:val="none"/>
         </w:rPr>
-        <w:t xml:space="preserve">La web del MUIA </w:t>
+        <w:t xml:space="preserve">La </w:t>
+      </w:r>
+      <w:r>
+        <w:rPr>
+          <w:rFonts w:ascii="Helvetica" w:eastAsia="Times New Roman" w:hAnsi="Helvetica" w:cs="Times New Roman"/>
+          <w:b/>
+          <w:bCs/>
+          <w:kern w:val="0"/>
+          <w:sz w:val="18"/>
+          <w:szCs w:val="18"/>
+          <w:lang w:val="es-ES" w:eastAsia="en-GB"/>
+          <w14:ligatures w14:val="none"/>
+        </w:rPr>
+        <w:t>web</w:t>
+      </w:r>
+      <w:r>
+        <w:rPr>
+          <w:rFonts w:ascii="Helvetica" w:eastAsia="Times New Roman" w:hAnsi="Helvetica" w:cs="Times New Roman"/>
+          <w:kern w:val="0"/>
+          <w:sz w:val="18"/>
+          <w:szCs w:val="18"/>
+          <w:lang w:val="es-ES" w:eastAsia="en-GB"/>
+          <w14:ligatures w14:val="none"/>
+        </w:rPr>
+        <w:t xml:space="preserve"> del MUIA </w:t>
       </w:r>
       <w:r>
         <w:rPr>
@@ -104,7 +128,55 @@
           <w:lang w:val="es-ES" w:eastAsia="en-GB"/>
           <w14:ligatures w14:val="none"/>
         </w:rPr>
-        <w:t xml:space="preserve">El coordinador del MUIA es Damiano Zanardini, Profesor Titular del Departamento de Inteligencia Artificial (DIA), en la Escuela Técnica Superior de Ingenieros Informáticos (ETSIInf) de la Universidad Politécnica de Madrid (UPM). </w:t>
+        <w:t xml:space="preserve">El </w:t>
+      </w:r>
+      <w:r>
+        <w:rPr>
+          <w:rFonts w:ascii="Helvetica" w:eastAsia="Times New Roman" w:hAnsi="Helvetica" w:cs="Times New Roman"/>
+          <w:b/>
+          <w:bCs/>
+          <w:kern w:val="0"/>
+          <w:sz w:val="18"/>
+          <w:szCs w:val="18"/>
+          <w:lang w:val="es-ES" w:eastAsia="en-GB"/>
+          <w14:ligatures w14:val="none"/>
+        </w:rPr>
+        <w:t>coordinador</w:t>
+      </w:r>
+      <w:r>
+        <w:rPr>
+          <w:rFonts w:ascii="Helvetica" w:eastAsia="Times New Roman" w:hAnsi="Helvetica" w:cs="Times New Roman"/>
+          <w:kern w:val="0"/>
+          <w:sz w:val="18"/>
+          <w:szCs w:val="18"/>
+          <w:lang w:val="es-ES" w:eastAsia="en-GB"/>
+          <w14:ligatures w14:val="none"/>
+        </w:rPr>
+        <w:t xml:space="preserve"> del MUIA es Damiano Zanardini, Profesor Titular del Departamento de Inteligencia Artificial (DIA), en la Escuela Técnica Superior de Ingenieros Informáticos (</w:t>
+      </w:r>
+      <w:proofErr w:type="spellStart"/>
+      <w:r>
+        <w:rPr>
+          <w:rFonts w:ascii="Helvetica" w:eastAsia="Times New Roman" w:hAnsi="Helvetica" w:cs="Times New Roman"/>
+          <w:kern w:val="0"/>
+          <w:sz w:val="18"/>
+          <w:szCs w:val="18"/>
+          <w:lang w:val="es-ES" w:eastAsia="en-GB"/>
+          <w14:ligatures w14:val="none"/>
+        </w:rPr>
+        <w:t>ETSIInf</w:t>
+      </w:r>
+      <w:proofErr w:type="spellEnd"/>
+      <w:r>
+        <w:rPr>
+          <w:rFonts w:ascii="Helvetica" w:eastAsia="Times New Roman" w:hAnsi="Helvetica" w:cs="Times New Roman"/>
+          <w:kern w:val="0"/>
+          <w:sz w:val="18"/>
+          <w:szCs w:val="18"/>
+          <w:lang w:val="es-ES" w:eastAsia="en-GB"/>
+          <w14:ligatures w14:val="none"/>
+        </w:rPr>
+        <w:t xml:space="preserve">) de la Universidad Politécnica de Madrid (UPM). </w:t>
       </w:r>
     </w:p>
     <w:p>
@@ -144,7 +216,46 @@
           <w:lang w:val="es-ES" w:eastAsia="en-GB"/>
           <w14:ligatures w14:val="none"/>
         </w:rPr>
-        <w:t xml:space="preserve">El MUIA tiene sello de calidad EuroInf, con validez hasta el año 2027 (más información en </w:t>
+        <w:t xml:space="preserve">El MUIA tiene </w:t>
+      </w:r>
+      <w:r>
+        <w:rPr>
+          <w:rFonts w:ascii="Helvetica" w:eastAsia="Times New Roman" w:hAnsi="Helvetica" w:cs="Times New Roman"/>
+          <w:b/>
+          <w:bCs/>
+          <w:kern w:val="0"/>
+          <w:sz w:val="18"/>
+          <w:szCs w:val="18"/>
+          <w:lang w:val="es-ES" w:eastAsia="en-GB"/>
+          <w14:ligatures w14:val="none"/>
+        </w:rPr>
+        <w:t xml:space="preserve">sello de calidad </w:t>
+      </w:r>
+      <w:proofErr w:type="spellStart"/>
+      <w:r>
+        <w:rPr>
+          <w:rFonts w:ascii="Helvetica" w:eastAsia="Times New Roman" w:hAnsi="Helvetica" w:cs="Times New Roman"/>
+          <w:b/>
+          <w:bCs/>
+          <w:kern w:val="0"/>
+          <w:sz w:val="18"/>
+          <w:szCs w:val="18"/>
+          <w:lang w:val="es-ES" w:eastAsia="en-GB"/>
+          <w14:ligatures w14:val="none"/>
+        </w:rPr>
+        <w:t>EuroInf</w:t>
+      </w:r>
+      <w:proofErr w:type="spellEnd"/>
+      <w:r>
+        <w:rPr>
+          <w:rFonts w:ascii="Helvetica" w:eastAsia="Times New Roman" w:hAnsi="Helvetica" w:cs="Times New Roman"/>
+          <w:kern w:val="0"/>
+          <w:sz w:val="18"/>
+          <w:szCs w:val="18"/>
+          <w:lang w:val="es-ES" w:eastAsia="en-GB"/>
+          <w14:ligatures w14:val="none"/>
+        </w:rPr>
+        <w:t xml:space="preserve">, con validez hasta el año 2027 (más información en </w:t>
       </w:r>
       <w:hyperlink r:id="rId9" w:history="1">
         <w:r>
@@ -212,7 +323,199 @@
           <w:lang w:val="es-ES" w:eastAsia="en-GB"/>
           <w14:ligatures w14:val="none"/>
         </w:rPr>
-        <w:t>El sello Euro-Inf es un sello de calidad concedido a una Universidad respecto a un título de informática de grado o máster evaluado según una serie de estándares definidos, de acuerdo con los principios de calidad, relevancia, transparencia, reconocimiento y movilidad contemplados en el Espacio Europeo de Educación Superior según la prestigiosa asociación europea EQANIE (European Quality Assurance Network for Informatics Education). En España, la gestión de este sello se lleva a cabo por parte de ANECA, como agencia autorizada por EQANIE, a través del programa Sellos Internacionales de Calidad.</w:t>
+        <w:t xml:space="preserve">El sello </w:t>
+      </w:r>
+      <w:proofErr w:type="gramStart"/>
+      <w:r>
+        <w:rPr>
+          <w:rFonts w:ascii="Helvetica" w:eastAsia="Times New Roman" w:hAnsi="Helvetica" w:cs="Times New Roman"/>
+          <w:kern w:val="0"/>
+          <w:sz w:val="18"/>
+          <w:szCs w:val="18"/>
+          <w:lang w:val="es-ES" w:eastAsia="en-GB"/>
+          <w14:ligatures w14:val="none"/>
+        </w:rPr>
+        <w:t>Euro</w:t>
+      </w:r>
+      <w:proofErr w:type="gramEnd"/>
+      <w:r>
+        <w:rPr>
+          <w:rFonts w:ascii="Helvetica" w:eastAsia="Times New Roman" w:hAnsi="Helvetica" w:cs="Times New Roman"/>
+          <w:kern w:val="0"/>
+          <w:sz w:val="18"/>
+          <w:szCs w:val="18"/>
+          <w:lang w:val="es-ES" w:eastAsia="en-GB"/>
+          <w14:ligatures w14:val="none"/>
+        </w:rPr>
+        <w:t>-</w:t>
+      </w:r>
+      <w:proofErr w:type="spellStart"/>
+      <w:r>
+        <w:rPr>
+          <w:rFonts w:ascii="Helvetica" w:eastAsia="Times New Roman" w:hAnsi="Helvetica" w:cs="Times New Roman"/>
+          <w:kern w:val="0"/>
+          <w:sz w:val="18"/>
+          <w:szCs w:val="18"/>
+          <w:lang w:val="es-ES" w:eastAsia="en-GB"/>
+          <w14:ligatures w14:val="none"/>
+        </w:rPr>
+        <w:t>Inf</w:t>
+      </w:r>
+      <w:proofErr w:type="spellEnd"/>
+      <w:r>
+        <w:rPr>
+          <w:rFonts w:ascii="Helvetica" w:eastAsia="Times New Roman" w:hAnsi="Helvetica" w:cs="Times New Roman"/>
+          <w:kern w:val="0"/>
+          <w:sz w:val="18"/>
+          <w:szCs w:val="18"/>
+          <w:lang w:val="es-ES" w:eastAsia="en-GB"/>
+          <w14:ligatures w14:val="none"/>
+        </w:rPr>
+        <w:t xml:space="preserve"> es un sello de calidad concedido a una Universidad respecto a un título de informática de grado o máster evaluado según una serie de estándares definidos, de acuerdo con los principios de calidad, relevancia, transparencia, reconocimiento y movilidad contemplados en el Espacio Europeo de Educación Superior según la prestigiosa asociación europea EQANIE (</w:t>
+      </w:r>
+      <w:proofErr w:type="spellStart"/>
+      <w:r>
+        <w:rPr>
+          <w:rFonts w:ascii="Helvetica" w:eastAsia="Times New Roman" w:hAnsi="Helvetica" w:cs="Times New Roman"/>
+          <w:kern w:val="0"/>
+          <w:sz w:val="18"/>
+          <w:szCs w:val="18"/>
+          <w:lang w:val="es-ES" w:eastAsia="en-GB"/>
+          <w14:ligatures w14:val="none"/>
+        </w:rPr>
+        <w:t>European</w:t>
+      </w:r>
+      <w:proofErr w:type="spellEnd"/>
+      <w:r>
+        <w:rPr>
+          <w:rFonts w:ascii="Helvetica" w:eastAsia="Times New Roman" w:hAnsi="Helvetica" w:cs="Times New Roman"/>
+          <w:kern w:val="0"/>
+          <w:sz w:val="18"/>
+          <w:szCs w:val="18"/>
+          <w:lang w:val="es-ES" w:eastAsia="en-GB"/>
+          <w14:ligatures w14:val="none"/>
+        </w:rPr>
+        <w:t xml:space="preserve"> </w:t>
+      </w:r>
+      <w:proofErr w:type="spellStart"/>
+      <w:r>
+        <w:rPr>
+          <w:rFonts w:ascii="Helvetica" w:eastAsia="Times New Roman" w:hAnsi="Helvetica" w:cs="Times New Roman"/>
+          <w:kern w:val="0"/>
+          <w:sz w:val="18"/>
+          <w:szCs w:val="18"/>
+          <w:lang w:val="es-ES" w:eastAsia="en-GB"/>
+          <w14:ligatures w14:val="none"/>
+        </w:rPr>
+        <w:t>Quality</w:t>
+      </w:r>
+      <w:proofErr w:type="spellEnd"/>
+      <w:r>
+        <w:rPr>
+          <w:rFonts w:ascii="Helvetica" w:eastAsia="Times New Roman" w:hAnsi="Helvetica" w:cs="Times New Roman"/>
+          <w:kern w:val="0"/>
+          <w:sz w:val="18"/>
+          <w:szCs w:val="18"/>
+          <w:lang w:val="es-ES" w:eastAsia="en-GB"/>
+          <w14:ligatures w14:val="none"/>
+        </w:rPr>
+        <w:t xml:space="preserve"> </w:t>
+      </w:r>
+      <w:proofErr w:type="spellStart"/>
+      <w:r>
+        <w:rPr>
+          <w:rFonts w:ascii="Helvetica" w:eastAsia="Times New Roman" w:hAnsi="Helvetica" w:cs="Times New Roman"/>
+          <w:kern w:val="0"/>
+          <w:sz w:val="18"/>
+          <w:szCs w:val="18"/>
+          <w:lang w:val="es-ES" w:eastAsia="en-GB"/>
+          <w14:ligatures w14:val="none"/>
+        </w:rPr>
+        <w:t>Assurance</w:t>
+      </w:r>
+      <w:proofErr w:type="spellEnd"/>
+      <w:r>
+        <w:rPr>
+          <w:rFonts w:ascii="Helvetica" w:eastAsia="Times New Roman" w:hAnsi="Helvetica" w:cs="Times New Roman"/>
+          <w:kern w:val="0"/>
+          <w:sz w:val="18"/>
+          <w:szCs w:val="18"/>
+          <w:lang w:val="es-ES" w:eastAsia="en-GB"/>
+          <w14:ligatures w14:val="none"/>
+        </w:rPr>
+        <w:t xml:space="preserve"> Network </w:t>
+      </w:r>
+      <w:proofErr w:type="spellStart"/>
+      <w:r>
+        <w:rPr>
+          <w:rFonts w:ascii="Helvetica" w:eastAsia="Times New Roman" w:hAnsi="Helvetica" w:cs="Times New Roman"/>
+          <w:kern w:val="0"/>
+          <w:sz w:val="18"/>
+          <w:szCs w:val="18"/>
+          <w:lang w:val="es-ES" w:eastAsia="en-GB"/>
+          <w14:ligatures w14:val="none"/>
+        </w:rPr>
+        <w:t>for</w:t>
+      </w:r>
+      <w:proofErr w:type="spellEnd"/>
+      <w:r>
+        <w:rPr>
+          <w:rFonts w:ascii="Helvetica" w:eastAsia="Times New Roman" w:hAnsi="Helvetica" w:cs="Times New Roman"/>
+          <w:kern w:val="0"/>
+          <w:sz w:val="18"/>
+          <w:szCs w:val="18"/>
+          <w:lang w:val="es-ES" w:eastAsia="en-GB"/>
+          <w14:ligatures w14:val="none"/>
+        </w:rPr>
+        <w:t xml:space="preserve"> </w:t>
+      </w:r>
+      <w:proofErr w:type="spellStart"/>
+      <w:r>
+        <w:rPr>
+          <w:rFonts w:ascii="Helvetica" w:eastAsia="Times New Roman" w:hAnsi="Helvetica" w:cs="Times New Roman"/>
+          <w:kern w:val="0"/>
+          <w:sz w:val="18"/>
+          <w:szCs w:val="18"/>
+          <w:lang w:val="es-ES" w:eastAsia="en-GB"/>
+          <w14:ligatures w14:val="none"/>
+        </w:rPr>
+        <w:t>Informatics</w:t>
+      </w:r>
+      <w:proofErr w:type="spellEnd"/>
+      <w:r>
+        <w:rPr>
+          <w:rFonts w:ascii="Helvetica" w:eastAsia="Times New Roman" w:hAnsi="Helvetica" w:cs="Times New Roman"/>
+          <w:kern w:val="0"/>
+          <w:sz w:val="18"/>
+          <w:szCs w:val="18"/>
+          <w:lang w:val="es-ES" w:eastAsia="en-GB"/>
+          <w14:ligatures w14:val="none"/>
+        </w:rPr>
+        <w:t xml:space="preserve"> </w:t>
+      </w:r>
+      <w:proofErr w:type="spellStart"/>
+      <w:r>
+        <w:rPr>
+          <w:rFonts w:ascii="Helvetica" w:eastAsia="Times New Roman" w:hAnsi="Helvetica" w:cs="Times New Roman"/>
+          <w:kern w:val="0"/>
+          <w:sz w:val="18"/>
+          <w:szCs w:val="18"/>
+          <w:lang w:val="es-ES" w:eastAsia="en-GB"/>
+          <w14:ligatures w14:val="none"/>
+        </w:rPr>
+        <w:t>Education</w:t>
+      </w:r>
+      <w:proofErr w:type="spellEnd"/>
+      <w:r>
+        <w:rPr>
+          <w:rFonts w:ascii="Helvetica" w:eastAsia="Times New Roman" w:hAnsi="Helvetica" w:cs="Times New Roman"/>
+          <w:kern w:val="0"/>
+          <w:sz w:val="18"/>
+          <w:szCs w:val="18"/>
+          <w:lang w:val="es-ES" w:eastAsia="en-GB"/>
+          <w14:ligatures w14:val="none"/>
+        </w:rPr>
+        <w:t>). En España, la gestión de este sello se lleva a cabo por parte de ANECA, como agencia autorizada por EQANIE, a través del programa Sellos Internacionales de Calidad.</w:t>
       </w:r>
     </w:p>
     <w:p>
@@ -248,7 +551,55 @@
           <w:lang w:val="es-ES" w:eastAsia="en-GB"/>
           <w14:ligatures w14:val="none"/>
         </w:rPr>
-        <w:t>eneficios que proporciona el sello Euro-Inf:</w:t>
+        <w:t xml:space="preserve">eneficios que proporciona el sello </w:t>
+      </w:r>
+      <w:proofErr w:type="gramStart"/>
+      <w:r>
+        <w:rPr>
+          <w:rFonts w:ascii="Helvetica" w:eastAsia="Times New Roman" w:hAnsi="Helvetica" w:cs="Times New Roman"/>
+          <w:kern w:val="0"/>
+          <w:sz w:val="18"/>
+          <w:szCs w:val="18"/>
+          <w:lang w:val="es-ES" w:eastAsia="en-GB"/>
+          <w14:ligatures w14:val="none"/>
+        </w:rPr>
+        <w:t>Euro</w:t>
+      </w:r>
+      <w:proofErr w:type="gramEnd"/>
+      <w:r>
+        <w:rPr>
+          <w:rFonts w:ascii="Helvetica" w:eastAsia="Times New Roman" w:hAnsi="Helvetica" w:cs="Times New Roman"/>
+          <w:kern w:val="0"/>
+          <w:sz w:val="18"/>
+          <w:szCs w:val="18"/>
+          <w:lang w:val="es-ES" w:eastAsia="en-GB"/>
+          <w14:ligatures w14:val="none"/>
+        </w:rPr>
+        <w:t>-</w:t>
+      </w:r>
+      <w:proofErr w:type="spellStart"/>
+      <w:r>
+        <w:rPr>
+          <w:rFonts w:ascii="Helvetica" w:eastAsia="Times New Roman" w:hAnsi="Helvetica" w:cs="Times New Roman"/>
+          <w:kern w:val="0"/>
+          <w:sz w:val="18"/>
+          <w:szCs w:val="18"/>
+          <w:lang w:val="es-ES" w:eastAsia="en-GB"/>
+          <w14:ligatures w14:val="none"/>
+        </w:rPr>
+        <w:t>Inf</w:t>
+      </w:r>
+      <w:proofErr w:type="spellEnd"/>
+      <w:r>
+        <w:rPr>
+          <w:rFonts w:ascii="Helvetica" w:eastAsia="Times New Roman" w:hAnsi="Helvetica" w:cs="Times New Roman"/>
+          <w:kern w:val="0"/>
+          <w:sz w:val="18"/>
+          <w:szCs w:val="18"/>
+          <w:lang w:val="es-ES" w:eastAsia="en-GB"/>
+          <w14:ligatures w14:val="none"/>
+        </w:rPr>
+        <w:t>:</w:t>
       </w:r>
     </w:p>
     <w:p>
@@ -403,7 +754,44 @@
           <w:lang w:val="es-ES" w:eastAsia="en-GB"/>
           <w14:ligatures w14:val="none"/>
         </w:rPr>
-        <w:t>El MUIA tiene una duración de un curso académico</w:t>
+        <w:t xml:space="preserve">El MUIA tiene una </w:t>
+      </w:r>
+      <w:r>
+        <w:rPr>
+          <w:rFonts w:ascii="Helvetica" w:eastAsia="Times New Roman" w:hAnsi="Helvetica" w:cs="Times New Roman"/>
+          <w:b/>
+          <w:bCs/>
+          <w:kern w:val="0"/>
+          <w:sz w:val="18"/>
+          <w:szCs w:val="18"/>
+          <w:lang w:val="es-ES" w:eastAsia="en-GB"/>
+          <w14:ligatures w14:val="none"/>
+        </w:rPr>
+        <w:t>duración</w:t>
+      </w:r>
+      <w:r>
+        <w:rPr>
+          <w:rFonts w:ascii="Helvetica" w:eastAsia="Times New Roman" w:hAnsi="Helvetica" w:cs="Times New Roman"/>
+          <w:kern w:val="0"/>
+          <w:sz w:val="18"/>
+          <w:szCs w:val="18"/>
+          <w:lang w:val="es-ES" w:eastAsia="en-GB"/>
+          <w14:ligatures w14:val="none"/>
+        </w:rPr>
+        <w:t xml:space="preserve"> de </w:t>
+      </w:r>
+      <w:r>
+        <w:rPr>
+          <w:rFonts w:ascii="Helvetica" w:eastAsia="Times New Roman" w:hAnsi="Helvetica" w:cs="Times New Roman"/>
+          <w:b/>
+          <w:bCs/>
+          <w:kern w:val="0"/>
+          <w:sz w:val="18"/>
+          <w:szCs w:val="18"/>
+          <w:lang w:val="es-ES" w:eastAsia="en-GB"/>
+          <w14:ligatures w14:val="none"/>
+        </w:rPr>
+        <w:t>un curso académico</w:t>
       </w:r>
       <w:r>
         <w:rPr>
@@ -425,7 +813,31 @@
           <w:lang w:val="es-ES" w:eastAsia="en-GB"/>
           <w14:ligatures w14:val="none"/>
         </w:rPr>
-        <w:t>, que corresponde a dos semestres.</w:t>
+        <w:t xml:space="preserve">, que corresponde a </w:t>
+      </w:r>
+      <w:r>
+        <w:rPr>
+          <w:rFonts w:ascii="Helvetica" w:eastAsia="Times New Roman" w:hAnsi="Helvetica" w:cs="Times New Roman"/>
+          <w:b/>
+          <w:bCs/>
+          <w:kern w:val="0"/>
+          <w:sz w:val="18"/>
+          <w:szCs w:val="18"/>
+          <w:lang w:val="es-ES" w:eastAsia="en-GB"/>
+          <w14:ligatures w14:val="none"/>
+        </w:rPr>
+        <w:t>dos semestres</w:t>
+      </w:r>
+      <w:r>
+        <w:rPr>
+          <w:rFonts w:ascii="Helvetica" w:eastAsia="Times New Roman" w:hAnsi="Helvetica" w:cs="Times New Roman"/>
+          <w:kern w:val="0"/>
+          <w:sz w:val="18"/>
+          <w:szCs w:val="18"/>
+          <w:lang w:val="es-ES" w:eastAsia="en-GB"/>
+          <w14:ligatures w14:val="none"/>
+        </w:rPr>
+        <w:t>.</w:t>
       </w:r>
       <w:commentRangeEnd w:id="2"/>
       <w:r>
@@ -457,7 +869,31 @@
           <w:lang w:val="es-ES" w:eastAsia="en-GB"/>
           <w14:ligatures w14:val="none"/>
         </w:rPr>
-        <w:t>Se imparte en la Escuela Técnica Superior de Ingenieros Informáticos (ETSIInf) de la Universidad Politécnica de Madrid (UPM), y el departamento responsable de la titulación es el Departamento de Inteligencia Artificial</w:t>
+        <w:t>Se imparte en la Escuela Técnica Superior de Ingenieros Informáticos (</w:t>
+      </w:r>
+      <w:proofErr w:type="spellStart"/>
+      <w:r>
+        <w:rPr>
+          <w:rFonts w:ascii="Helvetica" w:eastAsia="Times New Roman" w:hAnsi="Helvetica" w:cs="Times New Roman"/>
+          <w:kern w:val="0"/>
+          <w:sz w:val="18"/>
+          <w:szCs w:val="18"/>
+          <w:lang w:val="es-ES" w:eastAsia="en-GB"/>
+          <w14:ligatures w14:val="none"/>
+        </w:rPr>
+        <w:t>ETSIInf</w:t>
+      </w:r>
+      <w:proofErr w:type="spellEnd"/>
+      <w:r>
+        <w:rPr>
+          <w:rFonts w:ascii="Helvetica" w:eastAsia="Times New Roman" w:hAnsi="Helvetica" w:cs="Times New Roman"/>
+          <w:kern w:val="0"/>
+          <w:sz w:val="18"/>
+          <w:szCs w:val="18"/>
+          <w:lang w:val="es-ES" w:eastAsia="en-GB"/>
+          <w14:ligatures w14:val="none"/>
+        </w:rPr>
+        <w:t>) de la Universidad Politécnica de Madrid (UPM), y el departamento responsable de la titulación es el Departamento de Inteligencia Artificial</w:t>
       </w:r>
       <w:r>
         <w:rPr>
@@ -504,7 +940,31 @@
           <w:lang w:val="es-ES" w:eastAsia="en-GB"/>
           <w14:ligatures w14:val="none"/>
         </w:rPr>
-        <w:t>La carga crediticia total es de 60 ECTS.</w:t>
+        <w:t xml:space="preserve">La carga crediticia total es de </w:t>
+      </w:r>
+      <w:r>
+        <w:rPr>
+          <w:rFonts w:ascii="Helvetica" w:eastAsia="Times New Roman" w:hAnsi="Helvetica" w:cs="Times New Roman"/>
+          <w:b/>
+          <w:bCs/>
+          <w:kern w:val="0"/>
+          <w:sz w:val="18"/>
+          <w:szCs w:val="18"/>
+          <w:lang w:val="es-ES" w:eastAsia="en-GB"/>
+          <w14:ligatures w14:val="none"/>
+        </w:rPr>
+        <w:t>60 ECTS</w:t>
+      </w:r>
+      <w:r>
+        <w:rPr>
+          <w:rFonts w:ascii="Helvetica" w:eastAsia="Times New Roman" w:hAnsi="Helvetica" w:cs="Times New Roman"/>
+          <w:kern w:val="0"/>
+          <w:sz w:val="18"/>
+          <w:szCs w:val="18"/>
+          <w:lang w:val="es-ES" w:eastAsia="en-GB"/>
+          <w14:ligatures w14:val="none"/>
+        </w:rPr>
+        <w:t>.</w:t>
       </w:r>
     </w:p>
     <w:p>
@@ -529,7 +989,44 @@
           <w:lang w:val="es-ES" w:eastAsia="en-GB"/>
           <w14:ligatures w14:val="none"/>
         </w:rPr>
-        <w:t>El primer semestre se dedica a cursar 7 asignaturas, todas optativas y todas de 5 créditos ECTS.</w:t>
+        <w:t xml:space="preserve">El primer semestre se dedica a cursar </w:t>
+      </w:r>
+      <w:r>
+        <w:rPr>
+          <w:rFonts w:ascii="Helvetica" w:eastAsia="Times New Roman" w:hAnsi="Helvetica" w:cs="Times New Roman"/>
+          <w:b/>
+          <w:bCs/>
+          <w:kern w:val="0"/>
+          <w:sz w:val="18"/>
+          <w:szCs w:val="18"/>
+          <w:lang w:val="es-ES" w:eastAsia="en-GB"/>
+          <w14:ligatures w14:val="none"/>
+        </w:rPr>
+        <w:t>siete</w:t>
+      </w:r>
+      <w:r>
+        <w:rPr>
+          <w:rFonts w:ascii="Helvetica" w:eastAsia="Times New Roman" w:hAnsi="Helvetica" w:cs="Times New Roman"/>
+          <w:b/>
+          <w:bCs/>
+          <w:kern w:val="0"/>
+          <w:sz w:val="18"/>
+          <w:szCs w:val="18"/>
+          <w:lang w:val="es-ES" w:eastAsia="en-GB"/>
+          <w14:ligatures w14:val="none"/>
+        </w:rPr>
+        <w:t xml:space="preserve"> asignaturas, todas optativas y todas de 5 créditos ECTS</w:t>
+      </w:r>
+      <w:r>
+        <w:rPr>
+          <w:rFonts w:ascii="Helvetica" w:eastAsia="Times New Roman" w:hAnsi="Helvetica" w:cs="Times New Roman"/>
+          <w:kern w:val="0"/>
+          <w:sz w:val="18"/>
+          <w:szCs w:val="18"/>
+          <w:lang w:val="es-ES" w:eastAsia="en-GB"/>
+          <w14:ligatures w14:val="none"/>
+        </w:rPr>
+        <w:t>.</w:t>
       </w:r>
     </w:p>
     <w:p>
@@ -579,7 +1076,44 @@
           <w:lang w:val="es-ES" w:eastAsia="en-GB"/>
           <w14:ligatures w14:val="none"/>
         </w:rPr>
-        <w:t>El segundo semestre se dedica a la asignatura Seminarios, de 10 ECTS, y el Trabajo Fin de Máster</w:t>
+        <w:t xml:space="preserve">El segundo semestre se dedica a la asignatura </w:t>
+      </w:r>
+      <w:r>
+        <w:rPr>
+          <w:rFonts w:ascii="Helvetica" w:eastAsia="Times New Roman" w:hAnsi="Helvetica" w:cs="Times New Roman"/>
+          <w:b/>
+          <w:bCs/>
+          <w:kern w:val="0"/>
+          <w:sz w:val="18"/>
+          <w:szCs w:val="18"/>
+          <w:lang w:val="es-ES" w:eastAsia="en-GB"/>
+          <w14:ligatures w14:val="none"/>
+        </w:rPr>
+        <w:t>Seminarios</w:t>
+      </w:r>
+      <w:r>
+        <w:rPr>
+          <w:rFonts w:ascii="Helvetica" w:eastAsia="Times New Roman" w:hAnsi="Helvetica" w:cs="Times New Roman"/>
+          <w:kern w:val="0"/>
+          <w:sz w:val="18"/>
+          <w:szCs w:val="18"/>
+          <w:lang w:val="es-ES" w:eastAsia="en-GB"/>
+          <w14:ligatures w14:val="none"/>
+        </w:rPr>
+        <w:t xml:space="preserve">, de 10 ECTS, y el </w:t>
+      </w:r>
+      <w:r>
+        <w:rPr>
+          <w:rFonts w:ascii="Helvetica" w:eastAsia="Times New Roman" w:hAnsi="Helvetica" w:cs="Times New Roman"/>
+          <w:b/>
+          <w:bCs/>
+          <w:kern w:val="0"/>
+          <w:sz w:val="18"/>
+          <w:szCs w:val="18"/>
+          <w:lang w:val="es-ES" w:eastAsia="en-GB"/>
+          <w14:ligatures w14:val="none"/>
+        </w:rPr>
+        <w:t>Trabajo Fin de Máster</w:t>
       </w:r>
       <w:r>
         <w:rPr>
@@ -691,7 +1225,31 @@
           <w:lang w:val="es-ES" w:eastAsia="en-GB"/>
           <w14:ligatures w14:val="none"/>
         </w:rPr>
-        <w:t>El MUIA es un Máster presencial.</w:t>
+        <w:t xml:space="preserve">El MUIA es un Máster </w:t>
+      </w:r>
+      <w:r>
+        <w:rPr>
+          <w:rFonts w:ascii="Helvetica" w:eastAsia="Times New Roman" w:hAnsi="Helvetica" w:cs="Times New Roman"/>
+          <w:b/>
+          <w:bCs/>
+          <w:kern w:val="0"/>
+          <w:sz w:val="18"/>
+          <w:szCs w:val="18"/>
+          <w:lang w:val="es-ES" w:eastAsia="en-GB"/>
+          <w14:ligatures w14:val="none"/>
+        </w:rPr>
+        <w:t>presencial</w:t>
+      </w:r>
+      <w:r>
+        <w:rPr>
+          <w:rFonts w:ascii="Helvetica" w:eastAsia="Times New Roman" w:hAnsi="Helvetica" w:cs="Times New Roman"/>
+          <w:kern w:val="0"/>
+          <w:sz w:val="18"/>
+          <w:szCs w:val="18"/>
+          <w:lang w:val="es-ES" w:eastAsia="en-GB"/>
+          <w14:ligatures w14:val="none"/>
+        </w:rPr>
+        <w:t>.</w:t>
       </w:r>
       <w:commentRangeEnd w:id="3"/>
       <w:r>
@@ -824,8 +1382,23 @@
           <w:lang w:val="es-ES" w:eastAsia="en-GB"/>
           <w14:ligatures w14:val="none"/>
         </w:rPr>
-        <w:t>El MUIA se imparte principalmente en Español</w:t>
-      </w:r>
+        <w:t xml:space="preserve">El MUIA se imparte principalmente en </w:t>
+      </w:r>
+      <w:proofErr w:type="gramStart"/>
+      <w:r>
+        <w:rPr>
+          <w:rFonts w:ascii="Helvetica" w:eastAsia="Times New Roman" w:hAnsi="Helvetica" w:cs="Times New Roman"/>
+          <w:b/>
+          <w:bCs/>
+          <w:kern w:val="0"/>
+          <w:sz w:val="18"/>
+          <w:szCs w:val="18"/>
+          <w:lang w:val="es-ES" w:eastAsia="en-GB"/>
+          <w14:ligatures w14:val="none"/>
+        </w:rPr>
+        <w:t>Español</w:t>
+      </w:r>
+      <w:proofErr w:type="gramEnd"/>
       <w:r>
         <w:rPr>
           <w:rFonts w:ascii="Helvetica" w:eastAsia="Times New Roman" w:hAnsi="Helvetica" w:cs="Times New Roman"/>
@@ -878,7 +1451,31 @@
           <w:lang w:val="es-ES" w:eastAsia="en-GB"/>
           <w14:ligatures w14:val="none"/>
         </w:rPr>
-        <w:t xml:space="preserve">Si bien hay asignaturas y seminarios que se imparten en Inglés, no es posible cursar el mínimo exigido de 45 ECTS </w:t>
+        <w:t xml:space="preserve">Si bien hay asignaturas y seminarios que se imparten en </w:t>
+      </w:r>
+      <w:proofErr w:type="gramStart"/>
+      <w:r>
+        <w:rPr>
+          <w:rFonts w:ascii="Helvetica" w:eastAsia="Times New Roman" w:hAnsi="Helvetica" w:cs="Times New Roman"/>
+          <w:kern w:val="0"/>
+          <w:sz w:val="18"/>
+          <w:szCs w:val="18"/>
+          <w:lang w:val="es-ES" w:eastAsia="en-GB"/>
+          <w14:ligatures w14:val="none"/>
+        </w:rPr>
+        <w:t>Inglés</w:t>
+      </w:r>
+      <w:proofErr w:type="gramEnd"/>
+      <w:r>
+        <w:rPr>
+          <w:rFonts w:ascii="Helvetica" w:eastAsia="Times New Roman" w:hAnsi="Helvetica" w:cs="Times New Roman"/>
+          <w:kern w:val="0"/>
+          <w:sz w:val="18"/>
+          <w:szCs w:val="18"/>
+          <w:lang w:val="es-ES" w:eastAsia="en-GB"/>
+          <w14:ligatures w14:val="none"/>
+        </w:rPr>
+        <w:t xml:space="preserve">, no es posible cursar el mínimo exigido de 45 ECTS </w:t>
       </w:r>
       <w:r>
         <w:rPr>
@@ -925,7 +1522,31 @@
           <w:lang w:val="es-ES" w:eastAsia="en-GB"/>
           <w14:ligatures w14:val="none"/>
         </w:rPr>
-        <w:t>No se puede cursar el MUIA en su totalidad sin un buen conocimiento de Español.</w:t>
+        <w:t xml:space="preserve">No se puede cursar el MUIA en su totalidad sin un buen conocimiento de </w:t>
+      </w:r>
+      <w:proofErr w:type="gramStart"/>
+      <w:r>
+        <w:rPr>
+          <w:rFonts w:ascii="Helvetica" w:eastAsia="Times New Roman" w:hAnsi="Helvetica" w:cs="Times New Roman"/>
+          <w:kern w:val="0"/>
+          <w:sz w:val="18"/>
+          <w:szCs w:val="18"/>
+          <w:lang w:val="es-ES" w:eastAsia="en-GB"/>
+          <w14:ligatures w14:val="none"/>
+        </w:rPr>
+        <w:t>Español</w:t>
+      </w:r>
+      <w:proofErr w:type="gramEnd"/>
+      <w:r>
+        <w:rPr>
+          <w:rFonts w:ascii="Helvetica" w:eastAsia="Times New Roman" w:hAnsi="Helvetica" w:cs="Times New Roman"/>
+          <w:kern w:val="0"/>
+          <w:sz w:val="18"/>
+          <w:szCs w:val="18"/>
+          <w:lang w:val="es-ES" w:eastAsia="en-GB"/>
+          <w14:ligatures w14:val="none"/>
+        </w:rPr>
+        <w:t>.</w:t>
       </w:r>
     </w:p>
     <w:p>
@@ -1017,7 +1638,31 @@
           <w:lang w:val="es-ES" w:eastAsia="en-GB"/>
           <w14:ligatures w14:val="none"/>
         </w:rPr>
-        <w:t>Las asignaturas ofertadas en inglés se impartirán en inglés mientras haya algún alumno matriculado que no hable Español; en caso contrario, podrán ser impartidas en Español.</w:t>
+        <w:t xml:space="preserve">Las asignaturas ofertadas en inglés se impartirán en inglés mientras haya algún alumno matriculado que no hable </w:t>
+      </w:r>
+      <w:proofErr w:type="gramStart"/>
+      <w:r>
+        <w:rPr>
+          <w:rFonts w:ascii="Helvetica" w:eastAsia="Times New Roman" w:hAnsi="Helvetica" w:cs="Times New Roman"/>
+          <w:kern w:val="0"/>
+          <w:sz w:val="18"/>
+          <w:szCs w:val="18"/>
+          <w:lang w:val="es-ES" w:eastAsia="en-GB"/>
+          <w14:ligatures w14:val="none"/>
+        </w:rPr>
+        <w:t>Español</w:t>
+      </w:r>
+      <w:proofErr w:type="gramEnd"/>
+      <w:r>
+        <w:rPr>
+          <w:rFonts w:ascii="Helvetica" w:eastAsia="Times New Roman" w:hAnsi="Helvetica" w:cs="Times New Roman"/>
+          <w:kern w:val="0"/>
+          <w:sz w:val="18"/>
+          <w:szCs w:val="18"/>
+          <w:lang w:val="es-ES" w:eastAsia="en-GB"/>
+          <w14:ligatures w14:val="none"/>
+        </w:rPr>
+        <w:t>; en caso contrario, podrán ser impartidas en Español.</w:t>
       </w:r>
     </w:p>
     <w:p>
@@ -1042,7 +1687,31 @@
           <w:lang w:val="es-ES" w:eastAsia="en-GB"/>
           <w14:ligatures w14:val="none"/>
         </w:rPr>
-        <w:t>No se pide el certificado B2 o equivalente ni de Inglés ni de Español: es responsabilidad del alumno saber si está capacitado para atender las clases.</w:t>
+        <w:t xml:space="preserve">No se pide el certificado B2 o equivalente ni de </w:t>
+      </w:r>
+      <w:proofErr w:type="gramStart"/>
+      <w:r>
+        <w:rPr>
+          <w:rFonts w:ascii="Helvetica" w:eastAsia="Times New Roman" w:hAnsi="Helvetica" w:cs="Times New Roman"/>
+          <w:kern w:val="0"/>
+          <w:sz w:val="18"/>
+          <w:szCs w:val="18"/>
+          <w:lang w:val="es-ES" w:eastAsia="en-GB"/>
+          <w14:ligatures w14:val="none"/>
+        </w:rPr>
+        <w:t>Inglés</w:t>
+      </w:r>
+      <w:proofErr w:type="gramEnd"/>
+      <w:r>
+        <w:rPr>
+          <w:rFonts w:ascii="Helvetica" w:eastAsia="Times New Roman" w:hAnsi="Helvetica" w:cs="Times New Roman"/>
+          <w:kern w:val="0"/>
+          <w:sz w:val="18"/>
+          <w:szCs w:val="18"/>
+          <w:lang w:val="es-ES" w:eastAsia="en-GB"/>
+          <w14:ligatures w14:val="none"/>
+        </w:rPr>
+        <w:t xml:space="preserve"> ni de Español: es responsabilidad del alumno saber si está capacitado para atender las clases.</w:t>
       </w:r>
     </w:p>
     <w:p>
@@ -1082,7 +1751,55 @@
           <w:lang w:val="es-ES" w:eastAsia="en-GB"/>
           <w14:ligatures w14:val="none"/>
         </w:rPr>
-        <w:t>La información sobre el coste de cursar el MUIA está disponible en  https://www.upm.es/Estudiantes/Estudios_Titulaciones/Estudios_Master/Matricula.</w:t>
+        <w:t xml:space="preserve">La información sobre el </w:t>
+      </w:r>
+      <w:r>
+        <w:rPr>
+          <w:rFonts w:ascii="Helvetica" w:eastAsia="Times New Roman" w:hAnsi="Helvetica" w:cs="Times New Roman"/>
+          <w:b/>
+          <w:bCs/>
+          <w:kern w:val="0"/>
+          <w:sz w:val="18"/>
+          <w:szCs w:val="18"/>
+          <w:lang w:val="es-ES" w:eastAsia="en-GB"/>
+          <w14:ligatures w14:val="none"/>
+        </w:rPr>
+        <w:t>coste</w:t>
+      </w:r>
+      <w:r>
+        <w:rPr>
+          <w:rFonts w:ascii="Helvetica" w:eastAsia="Times New Roman" w:hAnsi="Helvetica" w:cs="Times New Roman"/>
+          <w:kern w:val="0"/>
+          <w:sz w:val="18"/>
+          <w:szCs w:val="18"/>
+          <w:lang w:val="es-ES" w:eastAsia="en-GB"/>
+          <w14:ligatures w14:val="none"/>
+        </w:rPr>
+        <w:t xml:space="preserve"> de cursar el MUIA está disponible </w:t>
+      </w:r>
+      <w:proofErr w:type="gramStart"/>
+      <w:r>
+        <w:rPr>
+          <w:rFonts w:ascii="Helvetica" w:eastAsia="Times New Roman" w:hAnsi="Helvetica" w:cs="Times New Roman"/>
+          <w:kern w:val="0"/>
+          <w:sz w:val="18"/>
+          <w:szCs w:val="18"/>
+          <w:lang w:val="es-ES" w:eastAsia="en-GB"/>
+          <w14:ligatures w14:val="none"/>
+        </w:rPr>
+        <w:t>en  https://www.upm.es/Estudiantes/Estudios_Titulaciones/Estudios_Master/Matricula</w:t>
+      </w:r>
+      <w:proofErr w:type="gramEnd"/>
+      <w:r>
+        <w:rPr>
+          <w:rFonts w:ascii="Helvetica" w:eastAsia="Times New Roman" w:hAnsi="Helvetica" w:cs="Times New Roman"/>
+          <w:kern w:val="0"/>
+          <w:sz w:val="18"/>
+          <w:szCs w:val="18"/>
+          <w:lang w:val="es-ES" w:eastAsia="en-GB"/>
+          <w14:ligatures w14:val="none"/>
+        </w:rPr>
+        <w:t>.</w:t>
       </w:r>
       <w:commentRangeEnd w:id="5"/>
       <w:r>
@@ -1127,7 +1844,31 @@
           <w:lang w:val="es-ES" w:eastAsia="en-GB"/>
           <w14:ligatures w14:val="none"/>
         </w:rPr>
-        <w:t xml:space="preserve">Con respecto a las becas, </w:t>
+        <w:t xml:space="preserve">Con respecto a las </w:t>
+      </w:r>
+      <w:r>
+        <w:rPr>
+          <w:rFonts w:ascii="Helvetica" w:eastAsia="Times New Roman" w:hAnsi="Helvetica" w:cs="Times New Roman"/>
+          <w:b/>
+          <w:bCs/>
+          <w:kern w:val="0"/>
+          <w:sz w:val="18"/>
+          <w:szCs w:val="18"/>
+          <w:lang w:val="es-ES" w:eastAsia="en-GB"/>
+          <w14:ligatures w14:val="none"/>
+        </w:rPr>
+        <w:t>becas</w:t>
+      </w:r>
+      <w:r>
+        <w:rPr>
+          <w:rFonts w:ascii="Helvetica" w:eastAsia="Times New Roman" w:hAnsi="Helvetica" w:cs="Times New Roman"/>
+          <w:kern w:val="0"/>
+          <w:sz w:val="18"/>
+          <w:szCs w:val="18"/>
+          <w:lang w:val="es-ES" w:eastAsia="en-GB"/>
+          <w14:ligatures w14:val="none"/>
+        </w:rPr>
+        <w:t xml:space="preserve">, </w:t>
       </w:r>
       <w:r>
         <w:rPr>
@@ -1145,7 +1886,27 @@
           <w:szCs w:val="18"/>
           <w:lang w:val="es-ES" w:eastAsia="en-GB"/>
         </w:rPr>
-        <w:t>l Departamento de Inteligencia Artificial convoca de forma anual los Premios José Cuena, destinados a estudiantes que inicien sus estudios en el MUIA.</w:t>
+        <w:t xml:space="preserve">l Departamento de Inteligencia Artificial convoca de forma anual los </w:t>
+      </w:r>
+      <w:r>
+        <w:rPr>
+          <w:rFonts w:ascii="Helvetica" w:hAnsi="Helvetica"/>
+          <w:b/>
+          <w:bCs/>
+          <w:sz w:val="18"/>
+          <w:szCs w:val="18"/>
+          <w:lang w:val="es-ES" w:eastAsia="en-GB"/>
+        </w:rPr>
+        <w:t>Premios José Cuena</w:t>
+      </w:r>
+      <w:r>
+        <w:rPr>
+          <w:rFonts w:ascii="Helvetica" w:hAnsi="Helvetica"/>
+          <w:sz w:val="18"/>
+          <w:szCs w:val="18"/>
+          <w:lang w:val="es-ES" w:eastAsia="en-GB"/>
+        </w:rPr>
+        <w:t>, destinados a estudiantes que inicien sus estudios en el MUIA.</w:t>
       </w:r>
       <w:commentRangeEnd w:id="6"/>
       <w:r>
@@ -1352,7 +2113,27 @@
           <w:szCs w:val="18"/>
           <w:lang w:val="es-ES" w:eastAsia="en-GB"/>
         </w:rPr>
-        <w:t xml:space="preserve"> ()y no a tiempo parcial)</w:t>
+        <w:t xml:space="preserve"> </w:t>
+      </w:r>
+      <w:proofErr w:type="gramStart"/>
+      <w:r>
+        <w:rPr>
+          <w:rFonts w:ascii="Helvetica" w:hAnsi="Helvetica"/>
+          <w:sz w:val="18"/>
+          <w:szCs w:val="18"/>
+          <w:lang w:val="es-ES" w:eastAsia="en-GB"/>
+        </w:rPr>
+        <w:t>()y</w:t>
+      </w:r>
+      <w:proofErr w:type="gramEnd"/>
+      <w:r>
+        <w:rPr>
+          <w:rFonts w:ascii="Helvetica" w:hAnsi="Helvetica"/>
+          <w:sz w:val="18"/>
+          <w:szCs w:val="18"/>
+          <w:lang w:val="es-ES" w:eastAsia="en-GB"/>
+        </w:rPr>
+        <w:t xml:space="preserve"> no a tiempo parcial)</w:t>
       </w:r>
     </w:p>
     <w:p>
@@ -1481,6 +2262,7 @@
         </w:rPr>
         <w:t xml:space="preserve">En </w:t>
       </w:r>
+      <w:proofErr w:type="gramStart"/>
       <w:r>
         <w:rPr>
           <w:rFonts w:ascii="Helvetica" w:hAnsi="Helvetica"/>
@@ -1489,8 +2271,9 @@
           <w:bdr w:val="none" w:sz="0" w:space="0" w:color="auto" w:frame="1"/>
           <w:lang w:val="es-ES" w:eastAsia="en-GB"/>
         </w:rPr>
-        <w:t>las web del MUIA, del DIA y de la ETSIInf</w:t>
-      </w:r>
+        <w:t>las web</w:t>
+      </w:r>
+      <w:proofErr w:type="gramEnd"/>
       <w:r>
         <w:rPr>
           <w:rFonts w:ascii="Helvetica" w:hAnsi="Helvetica"/>
@@ -1499,8 +2282,9 @@
           <w:bdr w:val="none" w:sz="0" w:space="0" w:color="auto" w:frame="1"/>
           <w:lang w:val="es-ES" w:eastAsia="en-GB"/>
         </w:rPr>
-        <w:t> se puede acceder a información sobre becas de postgrado</w:t>
-      </w:r>
+        <w:t xml:space="preserve"> del MUIA, del DIA y de la </w:t>
+      </w:r>
+      <w:proofErr w:type="spellStart"/>
       <w:r>
         <w:rPr>
           <w:rFonts w:ascii="Helvetica" w:hAnsi="Helvetica"/>
@@ -1509,6 +2293,39 @@
           <w:bdr w:val="none" w:sz="0" w:space="0" w:color="auto" w:frame="1"/>
           <w:lang w:val="es-ES" w:eastAsia="en-GB"/>
         </w:rPr>
+        <w:t>ETSIInf</w:t>
+      </w:r>
+      <w:proofErr w:type="spellEnd"/>
+      <w:r>
+        <w:rPr>
+          <w:rFonts w:ascii="Helvetica" w:hAnsi="Helvetica"/>
+          <w:sz w:val="18"/>
+          <w:szCs w:val="18"/>
+          <w:bdr w:val="none" w:sz="0" w:space="0" w:color="auto" w:frame="1"/>
+          <w:lang w:val="es-ES" w:eastAsia="en-GB"/>
+        </w:rPr>
+        <w:t xml:space="preserve"> se puede acceder a información sobre </w:t>
+      </w:r>
+      <w:r>
+        <w:rPr>
+          <w:rFonts w:ascii="Helvetica" w:hAnsi="Helvetica"/>
+          <w:b/>
+          <w:bCs/>
+          <w:sz w:val="18"/>
+          <w:szCs w:val="18"/>
+          <w:bdr w:val="none" w:sz="0" w:space="0" w:color="auto" w:frame="1"/>
+          <w:lang w:val="es-ES" w:eastAsia="en-GB"/>
+        </w:rPr>
+        <w:t>becas de postgrado</w:t>
+      </w:r>
+      <w:r>
+        <w:rPr>
+          <w:rFonts w:ascii="Helvetica" w:hAnsi="Helvetica"/>
+          <w:sz w:val="18"/>
+          <w:szCs w:val="18"/>
+          <w:bdr w:val="none" w:sz="0" w:space="0" w:color="auto" w:frame="1"/>
+          <w:lang w:val="es-ES" w:eastAsia="en-GB"/>
+        </w:rPr>
         <w:t xml:space="preserve"> (nacionales o internacionales)</w:t>
       </w:r>
       <w:r>
@@ -1606,7 +2423,27 @@
           <w:szCs w:val="18"/>
           <w:lang w:val="es-ES" w:eastAsia="en-GB"/>
         </w:rPr>
-        <w:t>periodo formativo del Doctorado en Inteligencia Artificial, ésta no constituye la única salida del máster, siendo la salida profesional en empresas y centros o institutos de I+D+i una alternativa por la que se han decantado numerosos alumnos del posgrado del DIA.</w:t>
+        <w:t xml:space="preserve">periodo formativo del </w:t>
+      </w:r>
+      <w:r>
+        <w:rPr>
+          <w:rFonts w:ascii="Helvetica" w:hAnsi="Helvetica"/>
+          <w:b/>
+          <w:bCs/>
+          <w:sz w:val="18"/>
+          <w:szCs w:val="18"/>
+          <w:lang w:val="es-ES" w:eastAsia="en-GB"/>
+        </w:rPr>
+        <w:t>Doctorado</w:t>
+      </w:r>
+      <w:r>
+        <w:rPr>
+          <w:rFonts w:ascii="Helvetica" w:hAnsi="Helvetica"/>
+          <w:sz w:val="18"/>
+          <w:szCs w:val="18"/>
+          <w:lang w:val="es-ES" w:eastAsia="en-GB"/>
+        </w:rPr>
+        <w:t xml:space="preserve"> en Inteligencia Artificial, ésta no constituye la única salida del máster, siendo la salida profesional en empresas y centros o institutos de I+D+i una alternativa por la que se han decantado numerosos alumnos del posgrado del DIA.</w:t>
       </w:r>
       <w:commentRangeEnd w:id="7"/>
       <w:r>
@@ -1680,11 +2517,31 @@
           <w:szCs w:val="18"/>
           <w:lang w:val="es-ES" w:eastAsia="en-GB"/>
         </w:rPr>
-        <w:t xml:space="preserve">El Departamento de Inteligencia Artificial (DIA) pertenece </w:t>
+        <w:t xml:space="preserve">El </w:t>
       </w:r>
       <w:r>
         <w:rPr>
           <w:rFonts w:ascii="Helvetica" w:hAnsi="Helvetica"/>
+          <w:b/>
+          <w:bCs/>
+          <w:sz w:val="18"/>
+          <w:szCs w:val="18"/>
+          <w:lang w:val="es-ES" w:eastAsia="en-GB"/>
+        </w:rPr>
+        <w:t>Departamento</w:t>
+      </w:r>
+      <w:r>
+        <w:rPr>
+          <w:rFonts w:ascii="Helvetica" w:hAnsi="Helvetica"/>
+          <w:sz w:val="18"/>
+          <w:szCs w:val="18"/>
+          <w:lang w:val="es-ES" w:eastAsia="en-GB"/>
+        </w:rPr>
+        <w:t xml:space="preserve"> de Inteligencia Artificial (DIA) pertenece </w:t>
+      </w:r>
+      <w:r>
+        <w:rPr>
+          <w:rFonts w:ascii="Helvetica" w:hAnsi="Helvetica"/>
           <w:sz w:val="18"/>
           <w:szCs w:val="18"/>
           <w:lang w:val="es-ES" w:eastAsia="en-GB"/>
@@ -1698,8 +2555,9 @@
           <w:szCs w:val="18"/>
           <w:lang w:val="es-ES" w:eastAsia="en-GB"/>
         </w:rPr>
-        <w:t xml:space="preserve">la Escuela Técnica Superior de Ingenieros Informáticos (ETSIInf) de la Universidad  Politécnica de Madrid (UPM). La ETSIInf es considerada como uno de los mejores centros de estudios de educación superior en Informática de España según las últimas ediciones del ranking del diario El Mundo. La ETSIInf dispone de instalaciones que incluyen aulas informáticas, salas de estudio y servicios de biblioteca. La UPM es considerada como la cuarta mejor Universidad de España según </w:t>
-      </w:r>
+        <w:t>la Escuela Técnica Superior de Ingenieros Informáticos (</w:t>
+      </w:r>
+      <w:proofErr w:type="spellStart"/>
       <w:r>
         <w:rPr>
           <w:rFonts w:ascii="Helvetica" w:hAnsi="Helvetica"/>
@@ -1707,6 +2565,85 @@
           <w:szCs w:val="18"/>
           <w:lang w:val="es-ES" w:eastAsia="en-GB"/>
         </w:rPr>
+        <w:t>ETSIInf</w:t>
+      </w:r>
+      <w:proofErr w:type="spellEnd"/>
+      <w:r>
+        <w:rPr>
+          <w:rFonts w:ascii="Helvetica" w:hAnsi="Helvetica"/>
+          <w:sz w:val="18"/>
+          <w:szCs w:val="18"/>
+          <w:lang w:val="es-ES" w:eastAsia="en-GB"/>
+        </w:rPr>
+        <w:t xml:space="preserve">) de la </w:t>
+      </w:r>
+      <w:proofErr w:type="gramStart"/>
+      <w:r>
+        <w:rPr>
+          <w:rFonts w:ascii="Helvetica" w:hAnsi="Helvetica"/>
+          <w:sz w:val="18"/>
+          <w:szCs w:val="18"/>
+          <w:lang w:val="es-ES" w:eastAsia="en-GB"/>
+        </w:rPr>
+        <w:t>Universidad  Politécnica</w:t>
+      </w:r>
+      <w:proofErr w:type="gramEnd"/>
+      <w:r>
+        <w:rPr>
+          <w:rFonts w:ascii="Helvetica" w:hAnsi="Helvetica"/>
+          <w:sz w:val="18"/>
+          <w:szCs w:val="18"/>
+          <w:lang w:val="es-ES" w:eastAsia="en-GB"/>
+        </w:rPr>
+        <w:t xml:space="preserve"> de Madrid (UPM). La </w:t>
+      </w:r>
+      <w:proofErr w:type="spellStart"/>
+      <w:r>
+        <w:rPr>
+          <w:rFonts w:ascii="Helvetica" w:hAnsi="Helvetica"/>
+          <w:sz w:val="18"/>
+          <w:szCs w:val="18"/>
+          <w:lang w:val="es-ES" w:eastAsia="en-GB"/>
+        </w:rPr>
+        <w:t>ETSIInf</w:t>
+      </w:r>
+      <w:proofErr w:type="spellEnd"/>
+      <w:r>
+        <w:rPr>
+          <w:rFonts w:ascii="Helvetica" w:hAnsi="Helvetica"/>
+          <w:sz w:val="18"/>
+          <w:szCs w:val="18"/>
+          <w:lang w:val="es-ES" w:eastAsia="en-GB"/>
+        </w:rPr>
+        <w:t xml:space="preserve"> es considerada como uno de los mejores centros de estudios de educación superior en Informática de España según las últimas ediciones del ranking del diario El Mundo. La </w:t>
+      </w:r>
+      <w:proofErr w:type="spellStart"/>
+      <w:r>
+        <w:rPr>
+          <w:rFonts w:ascii="Helvetica" w:hAnsi="Helvetica"/>
+          <w:sz w:val="18"/>
+          <w:szCs w:val="18"/>
+          <w:lang w:val="es-ES" w:eastAsia="en-GB"/>
+        </w:rPr>
+        <w:t>ETSIInf</w:t>
+      </w:r>
+      <w:proofErr w:type="spellEnd"/>
+      <w:r>
+        <w:rPr>
+          <w:rFonts w:ascii="Helvetica" w:hAnsi="Helvetica"/>
+          <w:sz w:val="18"/>
+          <w:szCs w:val="18"/>
+          <w:lang w:val="es-ES" w:eastAsia="en-GB"/>
+        </w:rPr>
+        <w:t xml:space="preserve"> dispone de instalaciones que incluyen aulas informáticas, salas de estudio y servicios de biblioteca. La UPM es considerada como la cuarta mejor Universidad de España según </w:t>
+      </w:r>
+      <w:r>
+        <w:rPr>
+          <w:rFonts w:ascii="Helvetica" w:hAnsi="Helvetica"/>
+          <w:sz w:val="18"/>
+          <w:szCs w:val="18"/>
+          <w:lang w:val="es-ES" w:eastAsia="en-GB"/>
+        </w:rPr>
         <w:t>un</w:t>
       </w:r>
       <w:r>
@@ -1752,7 +2689,27 @@
           <w:szCs w:val="18"/>
           <w:lang w:val="es-ES" w:eastAsia="en-GB"/>
         </w:rPr>
-        <w:t xml:space="preserve"> y se encuentra entre las más prestigiosas escuelas de directivos del mundo según la clasificación que elabora MINES Paris Tech.</w:t>
+        <w:t xml:space="preserve"> y se encuentra entre las más prestigiosas escuelas de directivos del mundo según la clasificación que elabora MINES Paris </w:t>
+      </w:r>
+      <w:proofErr w:type="spellStart"/>
+      <w:r>
+        <w:rPr>
+          <w:rFonts w:ascii="Helvetica" w:hAnsi="Helvetica"/>
+          <w:sz w:val="18"/>
+          <w:szCs w:val="18"/>
+          <w:lang w:val="es-ES" w:eastAsia="en-GB"/>
+        </w:rPr>
+        <w:t>Tech</w:t>
+      </w:r>
+      <w:proofErr w:type="spellEnd"/>
+      <w:r>
+        <w:rPr>
+          <w:rFonts w:ascii="Helvetica" w:hAnsi="Helvetica"/>
+          <w:sz w:val="18"/>
+          <w:szCs w:val="18"/>
+          <w:lang w:val="es-ES" w:eastAsia="en-GB"/>
+        </w:rPr>
+        <w:t>.</w:t>
       </w:r>
       <w:commentRangeEnd w:id="8"/>
       <w:r>
@@ -1778,18 +2735,19 @@
           <w:szCs w:val="18"/>
           <w:lang w:val="es-ES" w:eastAsia="en-GB"/>
         </w:rPr>
-        <w:t>El DIA destaca a nivel nacional por su productividad y calidad investigadora. Participa en proyectos de investigación financiados con fondos de la UE (ACTION Grid, ACGT, IST, Movility DRIVE, HCM/TMR,...), nacionales (INEM, CAM, CYCIT, DGICYT, ISCIII), o por otras orga¬nizaciones y compañías españolas. Especial mención merecen la coordinación y participación en proyectos de investigación integrados dentro del VI y VII Programa Marco y la colaboración con empresas vía el programa CENIT (España Virtual, Mio!) o AVANZA (Tratamiento 2.0).</w:t>
-      </w:r>
-    </w:p>
-    <w:p>
-      <w:pPr>
+        <w:t xml:space="preserve">El DIA destaca a nivel nacional por su productividad y calidad investigadora. Participa en proyectos de investigación financiados con fondos de la UE (ACTION </w:t>
+      </w:r>
+      <w:proofErr w:type="spellStart"/>
+      <w:r>
         <w:rPr>
           <w:rFonts w:ascii="Helvetica" w:hAnsi="Helvetica"/>
           <w:sz w:val="18"/>
           <w:szCs w:val="18"/>
           <w:lang w:val="es-ES" w:eastAsia="en-GB"/>
         </w:rPr>
-      </w:pPr>
+        <w:t>Grid</w:t>
+      </w:r>
+      <w:proofErr w:type="spellEnd"/>
       <w:r>
         <w:rPr>
           <w:rFonts w:ascii="Helvetica" w:hAnsi="Helvetica"/>
@@ -1797,6 +2755,105 @@
           <w:szCs w:val="18"/>
           <w:lang w:val="es-ES" w:eastAsia="en-GB"/>
         </w:rPr>
+        <w:t xml:space="preserve">, ACGT, IST, </w:t>
+      </w:r>
+      <w:proofErr w:type="spellStart"/>
+      <w:r>
+        <w:rPr>
+          <w:rFonts w:ascii="Helvetica" w:hAnsi="Helvetica"/>
+          <w:sz w:val="18"/>
+          <w:szCs w:val="18"/>
+          <w:lang w:val="es-ES" w:eastAsia="en-GB"/>
+        </w:rPr>
+        <w:t>Movility</w:t>
+      </w:r>
+      <w:proofErr w:type="spellEnd"/>
+      <w:r>
+        <w:rPr>
+          <w:rFonts w:ascii="Helvetica" w:hAnsi="Helvetica"/>
+          <w:sz w:val="18"/>
+          <w:szCs w:val="18"/>
+          <w:lang w:val="es-ES" w:eastAsia="en-GB"/>
+        </w:rPr>
+        <w:t xml:space="preserve"> DRIVE, HCM/</w:t>
+      </w:r>
+      <w:proofErr w:type="gramStart"/>
+      <w:r>
+        <w:rPr>
+          <w:rFonts w:ascii="Helvetica" w:hAnsi="Helvetica"/>
+          <w:sz w:val="18"/>
+          <w:szCs w:val="18"/>
+          <w:lang w:val="es-ES" w:eastAsia="en-GB"/>
+        </w:rPr>
+        <w:t>TMR,...</w:t>
+      </w:r>
+      <w:proofErr w:type="gramEnd"/>
+      <w:r>
+        <w:rPr>
+          <w:rFonts w:ascii="Helvetica" w:hAnsi="Helvetica"/>
+          <w:sz w:val="18"/>
+          <w:szCs w:val="18"/>
+          <w:lang w:val="es-ES" w:eastAsia="en-GB"/>
+        </w:rPr>
+        <w:t xml:space="preserve">), nacionales (INEM, CAM, CYCIT, DGICYT, ISCIII), o por otras </w:t>
+      </w:r>
+      <w:proofErr w:type="spellStart"/>
+      <w:r>
+        <w:rPr>
+          <w:rFonts w:ascii="Helvetica" w:hAnsi="Helvetica"/>
+          <w:sz w:val="18"/>
+          <w:szCs w:val="18"/>
+          <w:lang w:val="es-ES" w:eastAsia="en-GB"/>
+        </w:rPr>
+        <w:t>orga¬nizaciones</w:t>
+      </w:r>
+      <w:proofErr w:type="spellEnd"/>
+      <w:r>
+        <w:rPr>
+          <w:rFonts w:ascii="Helvetica" w:hAnsi="Helvetica"/>
+          <w:sz w:val="18"/>
+          <w:szCs w:val="18"/>
+          <w:lang w:val="es-ES" w:eastAsia="en-GB"/>
+        </w:rPr>
+        <w:t xml:space="preserve"> y compañías españolas. Especial mención merecen la coordinación y participación en proyectos de investigación integrados dentro del VI y VII Programa Marco y la colaboración con empresas vía el programa CENIT (</w:t>
+      </w:r>
+      <w:proofErr w:type="gramStart"/>
+      <w:r>
+        <w:rPr>
+          <w:rFonts w:ascii="Helvetica" w:hAnsi="Helvetica"/>
+          <w:sz w:val="18"/>
+          <w:szCs w:val="18"/>
+          <w:lang w:val="es-ES" w:eastAsia="en-GB"/>
+        </w:rPr>
+        <w:t>España Virtual, Mio!</w:t>
+      </w:r>
+      <w:proofErr w:type="gramEnd"/>
+      <w:r>
+        <w:rPr>
+          <w:rFonts w:ascii="Helvetica" w:hAnsi="Helvetica"/>
+          <w:sz w:val="18"/>
+          <w:szCs w:val="18"/>
+          <w:lang w:val="es-ES" w:eastAsia="en-GB"/>
+        </w:rPr>
+        <w:t>) o AVANZA (Tratamiento 2.0).</w:t>
+      </w:r>
+    </w:p>
+    <w:p>
+      <w:pPr>
+        <w:rPr>
+          <w:rFonts w:ascii="Helvetica" w:hAnsi="Helvetica"/>
+          <w:sz w:val="18"/>
+          <w:szCs w:val="18"/>
+          <w:lang w:val="es-ES" w:eastAsia="en-GB"/>
+        </w:rPr>
+      </w:pPr>
+      <w:r>
+        <w:rPr>
+          <w:rFonts w:ascii="Helvetica" w:hAnsi="Helvetica"/>
+          <w:sz w:val="18"/>
+          <w:szCs w:val="18"/>
+          <w:lang w:val="es-ES" w:eastAsia="en-GB"/>
+        </w:rPr>
         <w:t>Según el estudio realizado en 2009 por el Instituto de Estudios Documentales sobre Ciencia y Tecnología (IEDCYT), el Centro de Ciencias Humanas y Sociales (CCHS) y el Consejo Superior de Investigaciones Científicas (CSIC) sobre Indicadores de Producción Científica de la Comunidad de Madrid en el periodo 2004-2008, el DIA aparece como el Departamento de la UPM con mayor número de publicaciones científicas de impacto en dicho periodo.</w:t>
       </w:r>
     </w:p>
@@ -1846,7 +2903,27 @@
           <w:szCs w:val="18"/>
           <w:lang w:val="es-ES" w:eastAsia="en-GB"/>
         </w:rPr>
-        <w:t>El MUIA tiene una normativa de permanencia que establece las condiciones que un alumno tiene que cumplir para permanecer en la titulación: tendrá que</w:t>
+        <w:t xml:space="preserve">El MUIA tiene una </w:t>
+      </w:r>
+      <w:r>
+        <w:rPr>
+          <w:rFonts w:ascii="Helvetica" w:hAnsi="Helvetica"/>
+          <w:b/>
+          <w:bCs/>
+          <w:sz w:val="18"/>
+          <w:szCs w:val="18"/>
+          <w:lang w:val="es-ES" w:eastAsia="en-GB"/>
+        </w:rPr>
+        <w:t>normativa de permanencia</w:t>
+      </w:r>
+      <w:r>
+        <w:rPr>
+          <w:rFonts w:ascii="Helvetica" w:hAnsi="Helvetica"/>
+          <w:sz w:val="18"/>
+          <w:szCs w:val="18"/>
+          <w:lang w:val="es-ES" w:eastAsia="en-GB"/>
+        </w:rPr>
+        <w:t xml:space="preserve"> que establece las condiciones que un alumno tiene que cumplir para permanecer en la titulación: tendrá que</w:t>
       </w:r>
       <w:commentRangeEnd w:id="9"/>
       <w:r>
@@ -2025,7 +3102,87 @@
           <w:szCs w:val="18"/>
           <w:lang w:val="es-ES" w:eastAsia="en-GB"/>
         </w:rPr>
-        <w:t>El MUIA está adaptado al Espacio Europeo de Educación Superior (EEES). El MUIA fue verificado positivamente por la ANECA, el 13 de Enero de 2010, y por la Dirección General del Consejo Universidades, el 28 de Enero de 2010. Emitido informe favorable para la renovación de la acreditación del MUIA (el 13/04/2016) por parte de la Fundación para el Conocimiento Madri+d.</w:t>
+        <w:t xml:space="preserve">El MUIA está adaptado al </w:t>
+      </w:r>
+      <w:r>
+        <w:rPr>
+          <w:rFonts w:ascii="Helvetica" w:hAnsi="Helvetica"/>
+          <w:b/>
+          <w:bCs/>
+          <w:sz w:val="18"/>
+          <w:szCs w:val="18"/>
+          <w:lang w:val="es-ES" w:eastAsia="en-GB"/>
+        </w:rPr>
+        <w:t>Espacio Europeo de Educación Superior</w:t>
+      </w:r>
+      <w:r>
+        <w:rPr>
+          <w:rFonts w:ascii="Helvetica" w:hAnsi="Helvetica"/>
+          <w:sz w:val="18"/>
+          <w:szCs w:val="18"/>
+          <w:lang w:val="es-ES" w:eastAsia="en-GB"/>
+        </w:rPr>
+        <w:t xml:space="preserve"> (</w:t>
+      </w:r>
+      <w:r>
+        <w:rPr>
+          <w:rFonts w:ascii="Helvetica" w:hAnsi="Helvetica"/>
+          <w:b/>
+          <w:bCs/>
+          <w:sz w:val="18"/>
+          <w:szCs w:val="18"/>
+          <w:lang w:val="es-ES" w:eastAsia="en-GB"/>
+        </w:rPr>
+        <w:t>EEES</w:t>
+      </w:r>
+      <w:r>
+        <w:rPr>
+          <w:rFonts w:ascii="Helvetica" w:hAnsi="Helvetica"/>
+          <w:sz w:val="18"/>
+          <w:szCs w:val="18"/>
+          <w:lang w:val="es-ES" w:eastAsia="en-GB"/>
+        </w:rPr>
+        <w:t xml:space="preserve">). El MUIA fue verificado positivamente por la ANECA, el 13 de </w:t>
+      </w:r>
+      <w:proofErr w:type="gramStart"/>
+      <w:r>
+        <w:rPr>
+          <w:rFonts w:ascii="Helvetica" w:hAnsi="Helvetica"/>
+          <w:sz w:val="18"/>
+          <w:szCs w:val="18"/>
+          <w:lang w:val="es-ES" w:eastAsia="en-GB"/>
+        </w:rPr>
+        <w:t>Enero</w:t>
+      </w:r>
+      <w:proofErr w:type="gramEnd"/>
+      <w:r>
+        <w:rPr>
+          <w:rFonts w:ascii="Helvetica" w:hAnsi="Helvetica"/>
+          <w:sz w:val="18"/>
+          <w:szCs w:val="18"/>
+          <w:lang w:val="es-ES" w:eastAsia="en-GB"/>
+        </w:rPr>
+        <w:t xml:space="preserve"> de 2010, y por la Dirección General del Consejo Universidades, el 28 de Enero de 2010. Emitido informe favorable para la renovación de la acreditación del MUIA (el 13/04/2016) por parte de la Fundación para el Conocimiento </w:t>
+      </w:r>
+      <w:proofErr w:type="spellStart"/>
+      <w:r>
+        <w:rPr>
+          <w:rFonts w:ascii="Helvetica" w:hAnsi="Helvetica"/>
+          <w:sz w:val="18"/>
+          <w:szCs w:val="18"/>
+          <w:lang w:val="es-ES" w:eastAsia="en-GB"/>
+        </w:rPr>
+        <w:t>Madri+d</w:t>
+      </w:r>
+      <w:proofErr w:type="spellEnd"/>
+      <w:r>
+        <w:rPr>
+          <w:rFonts w:ascii="Helvetica" w:hAnsi="Helvetica"/>
+          <w:sz w:val="18"/>
+          <w:szCs w:val="18"/>
+          <w:lang w:val="es-ES" w:eastAsia="en-GB"/>
+        </w:rPr>
+        <w:t>.</w:t>
       </w:r>
       <w:commentRangeEnd w:id="10"/>
       <w:r>
@@ -2083,7 +3240,63 @@
           <w14:ligatures w14:val="none"/>
         </w:rPr>
         <w:lastRenderedPageBreak/>
-        <w:t>El número de plazas ofertadas para el MUIA es de 60 para el curso 2024-25.</w:t>
+        <w:t xml:space="preserve">El número de </w:t>
+      </w:r>
+      <w:r>
+        <w:rPr>
+          <w:rFonts w:ascii="Helvetica" w:eastAsia="Times New Roman" w:hAnsi="Helvetica" w:cs="Times New Roman"/>
+          <w:b/>
+          <w:bCs/>
+          <w:kern w:val="0"/>
+          <w:sz w:val="18"/>
+          <w:szCs w:val="18"/>
+          <w:bdr w:val="none" w:sz="0" w:space="0" w:color="auto" w:frame="1"/>
+          <w:shd w:val="clear" w:color="auto" w:fill="FFFFFF"/>
+          <w:lang w:val="es-ES" w:eastAsia="en-GB"/>
+          <w14:ligatures w14:val="none"/>
+        </w:rPr>
+        <w:t>plazas</w:t>
+      </w:r>
+      <w:r>
+        <w:rPr>
+          <w:rFonts w:ascii="Helvetica" w:eastAsia="Times New Roman" w:hAnsi="Helvetica" w:cs="Times New Roman"/>
+          <w:kern w:val="0"/>
+          <w:sz w:val="18"/>
+          <w:szCs w:val="18"/>
+          <w:bdr w:val="none" w:sz="0" w:space="0" w:color="auto" w:frame="1"/>
+          <w:shd w:val="clear" w:color="auto" w:fill="FFFFFF"/>
+          <w:lang w:val="es-ES" w:eastAsia="en-GB"/>
+          <w14:ligatures w14:val="none"/>
+        </w:rPr>
+        <w:t xml:space="preserve"> ofertadas para el MUIA es de </w:t>
+      </w:r>
+      <w:r>
+        <w:rPr>
+          <w:rFonts w:ascii="Helvetica" w:eastAsia="Times New Roman" w:hAnsi="Helvetica" w:cs="Times New Roman"/>
+          <w:b/>
+          <w:bCs/>
+          <w:kern w:val="0"/>
+          <w:sz w:val="18"/>
+          <w:szCs w:val="18"/>
+          <w:bdr w:val="none" w:sz="0" w:space="0" w:color="auto" w:frame="1"/>
+          <w:shd w:val="clear" w:color="auto" w:fill="FFFFFF"/>
+          <w:lang w:val="es-ES" w:eastAsia="en-GB"/>
+          <w14:ligatures w14:val="none"/>
+        </w:rPr>
+        <w:t>60</w:t>
+      </w:r>
+      <w:r>
+        <w:rPr>
+          <w:rFonts w:ascii="Helvetica" w:eastAsia="Times New Roman" w:hAnsi="Helvetica" w:cs="Times New Roman"/>
+          <w:kern w:val="0"/>
+          <w:sz w:val="18"/>
+          <w:szCs w:val="18"/>
+          <w:bdr w:val="none" w:sz="0" w:space="0" w:color="auto" w:frame="1"/>
+          <w:shd w:val="clear" w:color="auto" w:fill="FFFFFF"/>
+          <w:lang w:val="es-ES" w:eastAsia="en-GB"/>
+          <w14:ligatures w14:val="none"/>
+        </w:rPr>
+        <w:t xml:space="preserve"> para el curso 2024-25.</w:t>
       </w:r>
       <w:r>
         <w:rPr>
@@ -2149,7 +3362,35 @@
           <w:lang w:val="es-ES" w:eastAsia="en-GB"/>
           <w14:ligatures w14:val="none"/>
         </w:rPr>
-        <w:t xml:space="preserve">El calendario de preinscripción se puede consultar en </w:t>
+        <w:t xml:space="preserve">El </w:t>
+      </w:r>
+      <w:r>
+        <w:rPr>
+          <w:rFonts w:ascii="Helvetica" w:eastAsia="Times New Roman" w:hAnsi="Helvetica" w:cs="Times New Roman"/>
+          <w:b/>
+          <w:bCs/>
+          <w:kern w:val="0"/>
+          <w:sz w:val="18"/>
+          <w:szCs w:val="18"/>
+          <w:bdr w:val="none" w:sz="0" w:space="0" w:color="auto" w:frame="1"/>
+          <w:shd w:val="clear" w:color="auto" w:fill="FFFFFF"/>
+          <w:lang w:val="es-ES" w:eastAsia="en-GB"/>
+          <w14:ligatures w14:val="none"/>
+        </w:rPr>
+        <w:t>calendario</w:t>
+      </w:r>
+      <w:r>
+        <w:rPr>
+          <w:rFonts w:ascii="Helvetica" w:eastAsia="Times New Roman" w:hAnsi="Helvetica" w:cs="Times New Roman"/>
+          <w:kern w:val="0"/>
+          <w:sz w:val="18"/>
+          <w:szCs w:val="18"/>
+          <w:bdr w:val="none" w:sz="0" w:space="0" w:color="auto" w:frame="1"/>
+          <w:shd w:val="clear" w:color="auto" w:fill="FFFFFF"/>
+          <w:lang w:val="es-ES" w:eastAsia="en-GB"/>
+          <w14:ligatures w14:val="none"/>
+        </w:rPr>
+        <w:t xml:space="preserve"> de preinscripción se puede consultar en </w:t>
       </w:r>
       <w:hyperlink r:id="rId10" w:history="1">
         <w:r>
@@ -2275,7 +3516,35 @@
           <w:lang w:val="es-ES" w:eastAsia="en-GB"/>
           <w14:ligatures w14:val="none"/>
         </w:rPr>
-        <w:t>Los criterios que la CAMIA considera para la admisión son:</w:t>
+        <w:t xml:space="preserve">Los </w:t>
+      </w:r>
+      <w:r>
+        <w:rPr>
+          <w:rFonts w:ascii="Helvetica" w:eastAsia="Times New Roman" w:hAnsi="Helvetica" w:cs="Times New Roman"/>
+          <w:b/>
+          <w:bCs/>
+          <w:kern w:val="0"/>
+          <w:sz w:val="18"/>
+          <w:szCs w:val="18"/>
+          <w:bdr w:val="none" w:sz="0" w:space="0" w:color="auto" w:frame="1"/>
+          <w:shd w:val="clear" w:color="auto" w:fill="FFFFFF"/>
+          <w:lang w:val="es-ES" w:eastAsia="en-GB"/>
+          <w14:ligatures w14:val="none"/>
+        </w:rPr>
+        <w:t>criterios</w:t>
+      </w:r>
+      <w:r>
+        <w:rPr>
+          <w:rFonts w:ascii="Helvetica" w:eastAsia="Times New Roman" w:hAnsi="Helvetica" w:cs="Times New Roman"/>
+          <w:kern w:val="0"/>
+          <w:sz w:val="18"/>
+          <w:szCs w:val="18"/>
+          <w:bdr w:val="none" w:sz="0" w:space="0" w:color="auto" w:frame="1"/>
+          <w:shd w:val="clear" w:color="auto" w:fill="FFFFFF"/>
+          <w:lang w:val="es-ES" w:eastAsia="en-GB"/>
+          <w14:ligatures w14:val="none"/>
+        </w:rPr>
+        <w:t xml:space="preserve"> que la CAMIA considera para la admisión son:</w:t>
       </w:r>
     </w:p>
     <w:p>
@@ -2519,7 +3788,35 @@
           <w:lang w:val="es-ES" w:eastAsia="en-GB"/>
           <w14:ligatures w14:val="none"/>
         </w:rPr>
-        <w:t>La documentación solicitada incluye</w:t>
+        <w:t xml:space="preserve">La </w:t>
+      </w:r>
+      <w:r>
+        <w:rPr>
+          <w:rFonts w:ascii="Helvetica" w:eastAsia="Times New Roman" w:hAnsi="Helvetica" w:cs="Times New Roman"/>
+          <w:b/>
+          <w:bCs/>
+          <w:kern w:val="0"/>
+          <w:sz w:val="18"/>
+          <w:szCs w:val="18"/>
+          <w:bdr w:val="none" w:sz="0" w:space="0" w:color="auto" w:frame="1"/>
+          <w:shd w:val="clear" w:color="auto" w:fill="FFFFFF"/>
+          <w:lang w:val="es-ES" w:eastAsia="en-GB"/>
+          <w14:ligatures w14:val="none"/>
+        </w:rPr>
+        <w:t>documentación</w:t>
+      </w:r>
+      <w:r>
+        <w:rPr>
+          <w:rFonts w:ascii="Helvetica" w:eastAsia="Times New Roman" w:hAnsi="Helvetica" w:cs="Times New Roman"/>
+          <w:kern w:val="0"/>
+          <w:sz w:val="18"/>
+          <w:szCs w:val="18"/>
+          <w:bdr w:val="none" w:sz="0" w:space="0" w:color="auto" w:frame="1"/>
+          <w:shd w:val="clear" w:color="auto" w:fill="FFFFFF"/>
+          <w:lang w:val="es-ES" w:eastAsia="en-GB"/>
+          <w14:ligatures w14:val="none"/>
+        </w:rPr>
+        <w:t xml:space="preserve"> solicitada incluye</w:t>
       </w:r>
     </w:p>
     <w:p>
@@ -2714,6 +4011,55 @@
           <w14:ligatures w14:val="none"/>
         </w:rPr>
       </w:pPr>
+      <w:commentRangeStart w:id="16"/>
+      <w:r>
+        <w:rPr>
+          <w:rFonts w:ascii="Helvetica" w:eastAsia="Times New Roman" w:hAnsi="Helvetica" w:cs="Times New Roman"/>
+          <w:kern w:val="0"/>
+          <w:sz w:val="18"/>
+          <w:szCs w:val="18"/>
+          <w:bdr w:val="none" w:sz="0" w:space="0" w:color="auto" w:frame="1"/>
+          <w:shd w:val="clear" w:color="auto" w:fill="FFFFFF"/>
+          <w:lang w:val="es-ES" w:eastAsia="en-GB"/>
+          <w14:ligatures w14:val="none"/>
+        </w:rPr>
+        <w:t xml:space="preserve">El </w:t>
+      </w:r>
+      <w:r>
+        <w:rPr>
+          <w:rFonts w:ascii="Helvetica" w:eastAsia="Times New Roman" w:hAnsi="Helvetica" w:cs="Times New Roman"/>
+          <w:b/>
+          <w:bCs/>
+          <w:kern w:val="0"/>
+          <w:sz w:val="18"/>
+          <w:szCs w:val="18"/>
+          <w:bdr w:val="none" w:sz="0" w:space="0" w:color="auto" w:frame="1"/>
+          <w:shd w:val="clear" w:color="auto" w:fill="FFFFFF"/>
+          <w:lang w:val="es-ES" w:eastAsia="en-GB"/>
+          <w14:ligatures w14:val="none"/>
+        </w:rPr>
+        <w:t>perfil de ingreso</w:t>
+      </w:r>
+      <w:r>
+        <w:rPr>
+          <w:rFonts w:ascii="Helvetica" w:eastAsia="Times New Roman" w:hAnsi="Helvetica" w:cs="Times New Roman"/>
+          <w:kern w:val="0"/>
+          <w:sz w:val="18"/>
+          <w:szCs w:val="18"/>
+          <w:bdr w:val="none" w:sz="0" w:space="0" w:color="auto" w:frame="1"/>
+          <w:shd w:val="clear" w:color="auto" w:fill="FFFFFF"/>
+          <w:lang w:val="es-ES" w:eastAsia="en-GB"/>
+          <w14:ligatures w14:val="none"/>
+        </w:rPr>
+        <w:t xml:space="preserve"> para ser admitido en el MUIA es tener una titulación (1) de Informática; o (2) afín (cercana) a la Informática.</w:t>
+      </w:r>
+      <w:commentRangeEnd w:id="16"/>
+      <w:r>
+        <w:rPr>
+          <w:rStyle w:val="CommentReference"/>
+        </w:rPr>
+        <w:commentReference w:id="16"/>
+      </w:r>
     </w:p>
     <w:p>
       <w:pPr>
@@ -2730,55 +4076,46 @@
           <w14:ligatures w14:val="none"/>
         </w:rPr>
       </w:pPr>
-      <w:commentRangeStart w:id="16"/>
-      <w:r>
-        <w:rPr>
-          <w:rFonts w:ascii="Helvetica" w:eastAsia="Times New Roman" w:hAnsi="Helvetica" w:cs="Times New Roman"/>
-          <w:kern w:val="0"/>
-          <w:sz w:val="18"/>
-          <w:szCs w:val="18"/>
-          <w:bdr w:val="none" w:sz="0" w:space="0" w:color="auto" w:frame="1"/>
-          <w:shd w:val="clear" w:color="auto" w:fill="FFFFFF"/>
-          <w:lang w:val="es-ES" w:eastAsia="en-GB"/>
-          <w14:ligatures w14:val="none"/>
-        </w:rPr>
-        <w:t>El perfil de ingreso para ser admitido en el MUIA es tener una titulación (1) de Informática; o (2) afín (cercana) a la Informática.</w:t>
-      </w:r>
-      <w:commentRangeEnd w:id="16"/>
-      <w:r>
-        <w:rPr>
-          <w:rStyle w:val="CommentReference"/>
-        </w:rPr>
-        <w:commentReference w:id="16"/>
-      </w:r>
-    </w:p>
-    <w:p>
-      <w:pPr>
-        <w:shd w:val="clear" w:color="auto" w:fill="FFFFFF"/>
-        <w:jc w:val="both"/>
-        <w:rPr>
-          <w:rFonts w:ascii="Helvetica" w:eastAsia="Times New Roman" w:hAnsi="Helvetica" w:cs="Times New Roman"/>
-          <w:kern w:val="0"/>
-          <w:sz w:val="18"/>
-          <w:szCs w:val="18"/>
-          <w:bdr w:val="none" w:sz="0" w:space="0" w:color="auto" w:frame="1"/>
-          <w:shd w:val="clear" w:color="auto" w:fill="FFFFFF"/>
-          <w:lang w:val="es-ES" w:eastAsia="en-GB"/>
-          <w14:ligatures w14:val="none"/>
-        </w:rPr>
-      </w:pPr>
-      <w:r>
-        <w:rPr>
-          <w:rFonts w:ascii="Helvetica" w:eastAsia="Times New Roman" w:hAnsi="Helvetica" w:cs="Times New Roman"/>
-          <w:kern w:val="0"/>
-          <w:sz w:val="18"/>
-          <w:szCs w:val="18"/>
-          <w:bdr w:val="none" w:sz="0" w:space="0" w:color="auto" w:frame="1"/>
-          <w:shd w:val="clear" w:color="auto" w:fill="FFFFFF"/>
-          <w:lang w:val="es-ES" w:eastAsia="en-GB"/>
-          <w14:ligatures w14:val="none"/>
-        </w:rPr>
-        <w:t>Se consideran titulaciones de Informática:</w:t>
+      <w:r>
+        <w:rPr>
+          <w:rFonts w:ascii="Helvetica" w:eastAsia="Times New Roman" w:hAnsi="Helvetica" w:cs="Times New Roman"/>
+          <w:kern w:val="0"/>
+          <w:sz w:val="18"/>
+          <w:szCs w:val="18"/>
+          <w:bdr w:val="none" w:sz="0" w:space="0" w:color="auto" w:frame="1"/>
+          <w:shd w:val="clear" w:color="auto" w:fill="FFFFFF"/>
+          <w:lang w:val="es-ES" w:eastAsia="en-GB"/>
+          <w14:ligatures w14:val="none"/>
+        </w:rPr>
+        <w:t xml:space="preserve">Se consideran titulaciones de </w:t>
+      </w:r>
+      <w:r>
+        <w:rPr>
+          <w:rFonts w:ascii="Helvetica" w:eastAsia="Times New Roman" w:hAnsi="Helvetica" w:cs="Times New Roman"/>
+          <w:b/>
+          <w:bCs/>
+          <w:kern w:val="0"/>
+          <w:sz w:val="18"/>
+          <w:szCs w:val="18"/>
+          <w:bdr w:val="none" w:sz="0" w:space="0" w:color="auto" w:frame="1"/>
+          <w:shd w:val="clear" w:color="auto" w:fill="FFFFFF"/>
+          <w:lang w:val="es-ES" w:eastAsia="en-GB"/>
+          <w14:ligatures w14:val="none"/>
+        </w:rPr>
+        <w:t>Informática</w:t>
+      </w:r>
+      <w:r>
+        <w:rPr>
+          <w:rFonts w:ascii="Helvetica" w:eastAsia="Times New Roman" w:hAnsi="Helvetica" w:cs="Times New Roman"/>
+          <w:kern w:val="0"/>
+          <w:sz w:val="18"/>
+          <w:szCs w:val="18"/>
+          <w:bdr w:val="none" w:sz="0" w:space="0" w:color="auto" w:frame="1"/>
+          <w:shd w:val="clear" w:color="auto" w:fill="FFFFFF"/>
+          <w:lang w:val="es-ES" w:eastAsia="en-GB"/>
+          <w14:ligatures w14:val="none"/>
+        </w:rPr>
+        <w:t>:</w:t>
       </w:r>
     </w:p>
     <w:p>
@@ -3220,7 +4557,35 @@
           <w:lang w:val="es-ES" w:eastAsia="en-GB"/>
           <w14:ligatures w14:val="none"/>
         </w:rPr>
-        <w:t>Se consideran titulaciones afines a la Informática:</w:t>
+        <w:t xml:space="preserve">Se consideran titulaciones </w:t>
+      </w:r>
+      <w:r>
+        <w:rPr>
+          <w:rFonts w:ascii="Helvetica" w:eastAsia="Times New Roman" w:hAnsi="Helvetica" w:cs="Times New Roman"/>
+          <w:b/>
+          <w:bCs/>
+          <w:kern w:val="0"/>
+          <w:sz w:val="18"/>
+          <w:szCs w:val="18"/>
+          <w:bdr w:val="none" w:sz="0" w:space="0" w:color="auto" w:frame="1"/>
+          <w:shd w:val="clear" w:color="auto" w:fill="FFFFFF"/>
+          <w:lang w:val="es-ES" w:eastAsia="en-GB"/>
+          <w14:ligatures w14:val="none"/>
+        </w:rPr>
+        <w:t>afines</w:t>
+      </w:r>
+      <w:r>
+        <w:rPr>
+          <w:rFonts w:ascii="Helvetica" w:eastAsia="Times New Roman" w:hAnsi="Helvetica" w:cs="Times New Roman"/>
+          <w:kern w:val="0"/>
+          <w:sz w:val="18"/>
+          <w:szCs w:val="18"/>
+          <w:bdr w:val="none" w:sz="0" w:space="0" w:color="auto" w:frame="1"/>
+          <w:shd w:val="clear" w:color="auto" w:fill="FFFFFF"/>
+          <w:lang w:val="es-ES" w:eastAsia="en-GB"/>
+          <w14:ligatures w14:val="none"/>
+        </w:rPr>
+        <w:t xml:space="preserve"> a la Informática:</w:t>
       </w:r>
     </w:p>
     <w:p>
@@ -3745,20 +5110,7 @@
           <w:lang w:val="es-ES" w:eastAsia="en-GB"/>
           <w14:ligatures w14:val="none"/>
         </w:rPr>
-        <w:t>Grado en Biotecnologí</w:t>
-      </w:r>
-      <w:r>
-        <w:rPr>
-          <w:rFonts w:ascii="Helvetica" w:eastAsia="Times New Roman" w:hAnsi="Helvetica" w:cs="Times New Roman"/>
-          <w:kern w:val="0"/>
-          <w:sz w:val="18"/>
-          <w:szCs w:val="18"/>
-          <w:bdr w:val="none" w:sz="0" w:space="0" w:color="auto" w:frame="1"/>
-          <w:shd w:val="clear" w:color="auto" w:fill="FFFFFF"/>
-          <w:lang w:val="es-ES" w:eastAsia="en-GB"/>
-          <w14:ligatures w14:val="none"/>
-        </w:rPr>
-        <w:t>a (solo si se demuestra que tiene una carga notable de asignaturas relacionadas con la Informática)</w:t>
+        <w:t>Grado en Biotecnología (solo si se demuestra que tiene una carga notable de asignaturas relacionadas con la Informática)</w:t>
       </w:r>
     </w:p>
     <w:p>
@@ -4140,7 +5492,6 @@
           <w:lang w:val="es-ES" w:eastAsia="en-GB"/>
           <w14:ligatures w14:val="none"/>
         </w:rPr>
-        <w:lastRenderedPageBreak/>
         <w:t>Grado en Fundamentos de la Arquitectura</w:t>
       </w:r>
     </w:p>
@@ -4175,6 +5526,7 @@
           <w:lang w:val="es-ES" w:eastAsia="en-GB"/>
           <w14:ligatures w14:val="none"/>
         </w:rPr>
+        <w:lastRenderedPageBreak/>
         <w:t>Doble Grado en Edificación y Administración y Dirección de Empresas</w:t>
       </w:r>
     </w:p>
@@ -4923,7 +6275,35 @@
           <w:lang w:val="es-ES" w:eastAsia="en-GB"/>
           <w14:ligatures w14:val="none"/>
         </w:rPr>
-        <w:t>Grado en Ingeniería Mineralúrgica y Metalúrgica de las Materias Primas</w:t>
+        <w:t xml:space="preserve">Grado en Ingeniería </w:t>
+      </w:r>
+      <w:proofErr w:type="spellStart"/>
+      <w:r>
+        <w:rPr>
+          <w:rFonts w:ascii="Helvetica" w:eastAsia="Times New Roman" w:hAnsi="Helvetica" w:cs="Times New Roman"/>
+          <w:kern w:val="0"/>
+          <w:sz w:val="18"/>
+          <w:szCs w:val="18"/>
+          <w:bdr w:val="none" w:sz="0" w:space="0" w:color="auto" w:frame="1"/>
+          <w:shd w:val="clear" w:color="auto" w:fill="FFFFFF"/>
+          <w:lang w:val="es-ES" w:eastAsia="en-GB"/>
+          <w14:ligatures w14:val="none"/>
+        </w:rPr>
+        <w:t>Mineralúrgica</w:t>
+      </w:r>
+      <w:proofErr w:type="spellEnd"/>
+      <w:r>
+        <w:rPr>
+          <w:rFonts w:ascii="Helvetica" w:eastAsia="Times New Roman" w:hAnsi="Helvetica" w:cs="Times New Roman"/>
+          <w:kern w:val="0"/>
+          <w:sz w:val="18"/>
+          <w:szCs w:val="18"/>
+          <w:bdr w:val="none" w:sz="0" w:space="0" w:color="auto" w:frame="1"/>
+          <w:shd w:val="clear" w:color="auto" w:fill="FFFFFF"/>
+          <w:lang w:val="es-ES" w:eastAsia="en-GB"/>
+          <w14:ligatures w14:val="none"/>
+        </w:rPr>
+        <w:t xml:space="preserve"> y Metalúrgica de las Materias Primas</w:t>
       </w:r>
     </w:p>
     <w:p>
@@ -5398,7 +6778,35 @@
           <w:lang w:val="es-ES" w:eastAsia="en-GB"/>
           <w14:ligatures w14:val="none"/>
         </w:rPr>
-        <w:t>Para solicitar una carta de preadmisión en el MUIA (por ejemplo, para solicitar una beca), el alumno deberá dirigirse a la Coordinación del MUIA (masteria.dia@fi.upm.es). Una vez que se verifique que el alumno cumple los requisitos de acceso y que la documentación aportada en la preinscripción es correcta y completa, se remitirá la carta de preadmisión al alumno vía correo ordinario y electrónico.</w:t>
+        <w:t xml:space="preserve">Para solicitar una </w:t>
+      </w:r>
+      <w:r>
+        <w:rPr>
+          <w:rFonts w:ascii="Helvetica" w:eastAsia="Times New Roman" w:hAnsi="Helvetica" w:cs="Times New Roman"/>
+          <w:b/>
+          <w:bCs/>
+          <w:kern w:val="0"/>
+          <w:sz w:val="18"/>
+          <w:szCs w:val="18"/>
+          <w:bdr w:val="none" w:sz="0" w:space="0" w:color="auto" w:frame="1"/>
+          <w:shd w:val="clear" w:color="auto" w:fill="FFFFFF"/>
+          <w:lang w:val="es-ES" w:eastAsia="en-GB"/>
+          <w14:ligatures w14:val="none"/>
+        </w:rPr>
+        <w:t>carta de preadmisión</w:t>
+      </w:r>
+      <w:r>
+        <w:rPr>
+          <w:rFonts w:ascii="Helvetica" w:eastAsia="Times New Roman" w:hAnsi="Helvetica" w:cs="Times New Roman"/>
+          <w:kern w:val="0"/>
+          <w:sz w:val="18"/>
+          <w:szCs w:val="18"/>
+          <w:bdr w:val="none" w:sz="0" w:space="0" w:color="auto" w:frame="1"/>
+          <w:shd w:val="clear" w:color="auto" w:fill="FFFFFF"/>
+          <w:lang w:val="es-ES" w:eastAsia="en-GB"/>
+          <w14:ligatures w14:val="none"/>
+        </w:rPr>
+        <w:t xml:space="preserve"> en el MUIA (por ejemplo, para solicitar una beca), el alumno deberá dirigirse a la Coordinación del MUIA (masteria.dia@fi.upm.es). Una vez que se verifique que el alumno cumple los requisitos de acceso y que la documentación aportada en la preinscripción es correcta y completa, se remitirá la carta de preadmisión al alumno vía correo ordinario y electrónico.</w:t>
       </w:r>
       <w:commentRangeEnd w:id="17"/>
       <w:r>
@@ -5482,7 +6890,35 @@
           <w:lang w:val="es-ES" w:eastAsia="en-GB"/>
           <w14:ligatures w14:val="none"/>
         </w:rPr>
-        <w:t>Los complementos formativos (CF) son asignaturas de grado que se pueden asignar a alumnos admitidos cuya formación sea considerada como afín, pero no propiamente de Informática.</w:t>
+        <w:t xml:space="preserve">Los </w:t>
+      </w:r>
+      <w:r>
+        <w:rPr>
+          <w:rFonts w:ascii="Helvetica" w:eastAsia="Times New Roman" w:hAnsi="Helvetica" w:cs="Times New Roman"/>
+          <w:b/>
+          <w:bCs/>
+          <w:kern w:val="0"/>
+          <w:sz w:val="18"/>
+          <w:szCs w:val="18"/>
+          <w:bdr w:val="none" w:sz="0" w:space="0" w:color="auto" w:frame="1"/>
+          <w:shd w:val="clear" w:color="auto" w:fill="FFFFFF"/>
+          <w:lang w:val="es-ES" w:eastAsia="en-GB"/>
+          <w14:ligatures w14:val="none"/>
+        </w:rPr>
+        <w:t>complementos formativos</w:t>
+      </w:r>
+      <w:r>
+        <w:rPr>
+          <w:rFonts w:ascii="Helvetica" w:eastAsia="Times New Roman" w:hAnsi="Helvetica" w:cs="Times New Roman"/>
+          <w:kern w:val="0"/>
+          <w:sz w:val="18"/>
+          <w:szCs w:val="18"/>
+          <w:bdr w:val="none" w:sz="0" w:space="0" w:color="auto" w:frame="1"/>
+          <w:shd w:val="clear" w:color="auto" w:fill="FFFFFF"/>
+          <w:lang w:val="es-ES" w:eastAsia="en-GB"/>
+          <w14:ligatures w14:val="none"/>
+        </w:rPr>
+        <w:t xml:space="preserve"> (CF) son asignaturas de grado que se pueden asignar a alumnos admitidos cuya formación sea considerada como afín, pero no propiamente de Informática.</w:t>
       </w:r>
       <w:commentRangeEnd w:id="19"/>
       <w:r>
@@ -5544,7 +6980,35 @@
           <w:lang w:val="es-ES" w:eastAsia="en-GB"/>
           <w14:ligatures w14:val="none"/>
         </w:rPr>
-        <w:t xml:space="preserve"> del MUIA, sino, más bien, garantizar que, al terminar sus estudios en el Máster, se pueda considerar su formación como de Informática de acuerdo a los requisitos del sello EURO-Inf que el Máster posee.</w:t>
+        <w:t xml:space="preserve"> del MUIA, sino, más bien, garantizar que, al terminar sus estudios en el Máster, se pueda considerar su formación como de Informática de acuerdo a los requisitos del sello EURO-</w:t>
+      </w:r>
+      <w:proofErr w:type="spellStart"/>
+      <w:r>
+        <w:rPr>
+          <w:rFonts w:ascii="Helvetica" w:eastAsia="Times New Roman" w:hAnsi="Helvetica" w:cs="Times New Roman"/>
+          <w:kern w:val="0"/>
+          <w:sz w:val="18"/>
+          <w:szCs w:val="18"/>
+          <w:bdr w:val="none" w:sz="0" w:space="0" w:color="auto" w:frame="1"/>
+          <w:shd w:val="clear" w:color="auto" w:fill="FFFFFF"/>
+          <w:lang w:val="es-ES" w:eastAsia="en-GB"/>
+          <w14:ligatures w14:val="none"/>
+        </w:rPr>
+        <w:t>Inf</w:t>
+      </w:r>
+      <w:proofErr w:type="spellEnd"/>
+      <w:r>
+        <w:rPr>
+          <w:rFonts w:ascii="Helvetica" w:eastAsia="Times New Roman" w:hAnsi="Helvetica" w:cs="Times New Roman"/>
+          <w:kern w:val="0"/>
+          <w:sz w:val="18"/>
+          <w:szCs w:val="18"/>
+          <w:bdr w:val="none" w:sz="0" w:space="0" w:color="auto" w:frame="1"/>
+          <w:shd w:val="clear" w:color="auto" w:fill="FFFFFF"/>
+          <w:lang w:val="es-ES" w:eastAsia="en-GB"/>
+          <w14:ligatures w14:val="none"/>
+        </w:rPr>
+        <w:t xml:space="preserve"> que el Máster posee.</w:t>
       </w:r>
     </w:p>
     <w:p>
@@ -5602,7 +7066,35 @@
           <w:lang w:val="es-ES" w:eastAsia="en-GB"/>
           <w14:ligatures w14:val="none"/>
         </w:rPr>
-        <w:t>La CAMIA establecerá qué asignaturas debe cursar el alumno como complementos formativos dentro de la titulación de Graduado/a en Ingeniería Informática y Graduado/a en Matemáticas e Informática, impartida en la ETSIInf de la Universidad Politécnica de Madrid.</w:t>
+        <w:t xml:space="preserve">La CAMIA establecerá qué asignaturas debe cursar el alumno como complementos formativos dentro de la titulación de Graduado/a en Ingeniería Informática y Graduado/a en Matemáticas e Informática, impartida en la </w:t>
+      </w:r>
+      <w:proofErr w:type="spellStart"/>
+      <w:r>
+        <w:rPr>
+          <w:rFonts w:ascii="Helvetica" w:eastAsia="Times New Roman" w:hAnsi="Helvetica" w:cs="Times New Roman"/>
+          <w:kern w:val="0"/>
+          <w:sz w:val="18"/>
+          <w:szCs w:val="18"/>
+          <w:bdr w:val="none" w:sz="0" w:space="0" w:color="auto" w:frame="1"/>
+          <w:shd w:val="clear" w:color="auto" w:fill="FFFFFF"/>
+          <w:lang w:val="es-ES" w:eastAsia="en-GB"/>
+          <w14:ligatures w14:val="none"/>
+        </w:rPr>
+        <w:t>ETSIInf</w:t>
+      </w:r>
+      <w:proofErr w:type="spellEnd"/>
+      <w:r>
+        <w:rPr>
+          <w:rFonts w:ascii="Helvetica" w:eastAsia="Times New Roman" w:hAnsi="Helvetica" w:cs="Times New Roman"/>
+          <w:kern w:val="0"/>
+          <w:sz w:val="18"/>
+          <w:szCs w:val="18"/>
+          <w:bdr w:val="none" w:sz="0" w:space="0" w:color="auto" w:frame="1"/>
+          <w:shd w:val="clear" w:color="auto" w:fill="FFFFFF"/>
+          <w:lang w:val="es-ES" w:eastAsia="en-GB"/>
+          <w14:ligatures w14:val="none"/>
+        </w:rPr>
+        <w:t xml:space="preserve"> de la Universidad Politécnica de Madrid.</w:t>
       </w:r>
     </w:p>
     <w:p>
@@ -5966,7 +7458,6 @@
           <w:lang w:val="es-ES" w:eastAsia="en-GB"/>
           <w14:ligatures w14:val="none"/>
         </w:rPr>
-        <w:lastRenderedPageBreak/>
         <w:t>Seguridad de las Tecnologías de la Computación (6 ECTS)</w:t>
       </w:r>
     </w:p>
@@ -5996,7 +7487,36 @@
           <w:lang w:val="es-ES" w:eastAsia="en-GB"/>
           <w14:ligatures w14:val="none"/>
         </w:rPr>
-        <w:t>Si un complemento formativo se imparte en varios grupos (incluso en distintos semestres) dentro de las titulaciones ofertadas en la ETSIInf, el alumno podrá elegir el grupo y el semestre que más le convenga.</w:t>
+        <w:lastRenderedPageBreak/>
+        <w:t xml:space="preserve">Si un complemento formativo se imparte en varios grupos (incluso en distintos semestres) dentro de las titulaciones ofertadas en la </w:t>
+      </w:r>
+      <w:proofErr w:type="spellStart"/>
+      <w:r>
+        <w:rPr>
+          <w:rFonts w:ascii="Helvetica" w:eastAsia="Times New Roman" w:hAnsi="Helvetica" w:cs="Times New Roman"/>
+          <w:kern w:val="0"/>
+          <w:sz w:val="18"/>
+          <w:szCs w:val="18"/>
+          <w:bdr w:val="none" w:sz="0" w:space="0" w:color="auto" w:frame="1"/>
+          <w:shd w:val="clear" w:color="auto" w:fill="FFFFFF"/>
+          <w:lang w:val="es-ES" w:eastAsia="en-GB"/>
+          <w14:ligatures w14:val="none"/>
+        </w:rPr>
+        <w:t>ETSIInf</w:t>
+      </w:r>
+      <w:proofErr w:type="spellEnd"/>
+      <w:r>
+        <w:rPr>
+          <w:rFonts w:ascii="Helvetica" w:eastAsia="Times New Roman" w:hAnsi="Helvetica" w:cs="Times New Roman"/>
+          <w:kern w:val="0"/>
+          <w:sz w:val="18"/>
+          <w:szCs w:val="18"/>
+          <w:bdr w:val="none" w:sz="0" w:space="0" w:color="auto" w:frame="1"/>
+          <w:shd w:val="clear" w:color="auto" w:fill="FFFFFF"/>
+          <w:lang w:val="es-ES" w:eastAsia="en-GB"/>
+          <w14:ligatures w14:val="none"/>
+        </w:rPr>
+        <w:t>, el alumno podrá elegir el grupo y el semestre que más le convenga.</w:t>
       </w:r>
     </w:p>
     <w:p>
@@ -6042,7 +7562,160 @@
           <w:lang w:val="es-ES" w:eastAsia="en-GB"/>
           <w14:ligatures w14:val="none"/>
         </w:rPr>
-        <w:t>Todas las asignaturas del MUIA son optativas. Los únicos seminarios obligatorios son “Metodología de la Investigación”, "Gestión de Proyectos y Control del Riesgo" y "Aspectos Legales y Éticos de la IA". Los restantes seminarios son todos optativos, aunque el alumno deba cursar algunos de ellos de manera obligatoria si no ha escogido ninguno asignatura de algunas de las materias del MUIA.</w:t>
+        <w:t xml:space="preserve">Todas las </w:t>
+      </w:r>
+      <w:r>
+        <w:rPr>
+          <w:rFonts w:ascii="Helvetica" w:eastAsia="Times New Roman" w:hAnsi="Helvetica" w:cs="Times New Roman"/>
+          <w:b/>
+          <w:bCs/>
+          <w:kern w:val="0"/>
+          <w:sz w:val="18"/>
+          <w:szCs w:val="18"/>
+          <w:bdr w:val="none" w:sz="0" w:space="0" w:color="auto" w:frame="1"/>
+          <w:shd w:val="clear" w:color="auto" w:fill="FFFFFF"/>
+          <w:lang w:val="es-ES" w:eastAsia="en-GB"/>
+          <w14:ligatures w14:val="none"/>
+        </w:rPr>
+        <w:t>asignaturas</w:t>
+      </w:r>
+      <w:r>
+        <w:rPr>
+          <w:rFonts w:ascii="Helvetica" w:eastAsia="Times New Roman" w:hAnsi="Helvetica" w:cs="Times New Roman"/>
+          <w:kern w:val="0"/>
+          <w:sz w:val="18"/>
+          <w:szCs w:val="18"/>
+          <w:bdr w:val="none" w:sz="0" w:space="0" w:color="auto" w:frame="1"/>
+          <w:shd w:val="clear" w:color="auto" w:fill="FFFFFF"/>
+          <w:lang w:val="es-ES" w:eastAsia="en-GB"/>
+          <w14:ligatures w14:val="none"/>
+        </w:rPr>
+        <w:t xml:space="preserve"> del MUIA son optativas.</w:t>
+      </w:r>
+      <w:r>
+        <w:rPr>
+          <w:rFonts w:ascii="Helvetica" w:eastAsia="Times New Roman" w:hAnsi="Helvetica" w:cs="Times New Roman"/>
+          <w:kern w:val="0"/>
+          <w:sz w:val="18"/>
+          <w:szCs w:val="18"/>
+          <w:bdr w:val="none" w:sz="0" w:space="0" w:color="auto" w:frame="1"/>
+          <w:shd w:val="clear" w:color="auto" w:fill="FFFFFF"/>
+          <w:lang w:val="es-ES" w:eastAsia="en-GB"/>
+          <w14:ligatures w14:val="none"/>
+        </w:rPr>
+        <w:t xml:space="preserve"> El alumno del MUIA tiene que elegir siete asignaturas entre las ofertadas en el plan de estudios (</w:t>
+      </w:r>
+      <w:r>
+        <w:rPr>
+          <w:rFonts w:ascii="Helvetica" w:eastAsia="Times New Roman" w:hAnsi="Helvetica" w:cs="Times New Roman"/>
+          <w:kern w:val="0"/>
+          <w:sz w:val="18"/>
+          <w:szCs w:val="18"/>
+          <w:bdr w:val="none" w:sz="0" w:space="0" w:color="auto" w:frame="1"/>
+          <w:shd w:val="clear" w:color="auto" w:fill="FFFFFF"/>
+          <w:lang w:val="es-ES" w:eastAsia="en-GB"/>
+          <w14:ligatures w14:val="none"/>
+        </w:rPr>
+        <w:t>http://www.dia.fi.upm.es/masteria/?q=es/asignaturas_seminarios</w:t>
+      </w:r>
+      <w:r>
+        <w:rPr>
+          <w:rFonts w:ascii="Helvetica" w:eastAsia="Times New Roman" w:hAnsi="Helvetica" w:cs="Times New Roman"/>
+          <w:kern w:val="0"/>
+          <w:sz w:val="18"/>
+          <w:szCs w:val="18"/>
+          <w:bdr w:val="none" w:sz="0" w:space="0" w:color="auto" w:frame="1"/>
+          <w:shd w:val="clear" w:color="auto" w:fill="FFFFFF"/>
+          <w:lang w:val="es-ES" w:eastAsia="en-GB"/>
+          <w14:ligatures w14:val="none"/>
+        </w:rPr>
+        <w:t>), para un total de 35 ECTS.</w:t>
+      </w:r>
+    </w:p>
+    <w:p>
+      <w:pPr>
+        <w:shd w:val="clear" w:color="auto" w:fill="FFFFFF"/>
+        <w:jc w:val="both"/>
+        <w:rPr>
+          <w:rFonts w:ascii="Helvetica" w:eastAsia="Times New Roman" w:hAnsi="Helvetica" w:cs="Times New Roman"/>
+          <w:kern w:val="0"/>
+          <w:sz w:val="18"/>
+          <w:szCs w:val="18"/>
+          <w:bdr w:val="none" w:sz="0" w:space="0" w:color="auto" w:frame="1"/>
+          <w:shd w:val="clear" w:color="auto" w:fill="FFFFFF"/>
+          <w:lang w:val="es-ES" w:eastAsia="en-GB"/>
+          <w14:ligatures w14:val="none"/>
+        </w:rPr>
+      </w:pPr>
+    </w:p>
+    <w:p>
+      <w:pPr>
+        <w:shd w:val="clear" w:color="auto" w:fill="FFFFFF"/>
+        <w:jc w:val="both"/>
+        <w:rPr>
+          <w:rFonts w:ascii="Helvetica" w:eastAsia="Times New Roman" w:hAnsi="Helvetica" w:cs="Times New Roman"/>
+          <w:kern w:val="0"/>
+          <w:sz w:val="18"/>
+          <w:szCs w:val="18"/>
+          <w:bdr w:val="none" w:sz="0" w:space="0" w:color="auto" w:frame="1"/>
+          <w:shd w:val="clear" w:color="auto" w:fill="FFFFFF"/>
+          <w:lang w:val="es-ES" w:eastAsia="en-GB"/>
+          <w14:ligatures w14:val="none"/>
+        </w:rPr>
+      </w:pPr>
+      <w:r>
+        <w:rPr>
+          <w:rFonts w:ascii="Helvetica" w:eastAsia="Times New Roman" w:hAnsi="Helvetica" w:cs="Times New Roman"/>
+          <w:kern w:val="0"/>
+          <w:sz w:val="18"/>
+          <w:szCs w:val="18"/>
+          <w:bdr w:val="none" w:sz="0" w:space="0" w:color="auto" w:frame="1"/>
+          <w:shd w:val="clear" w:color="auto" w:fill="FFFFFF"/>
+          <w:lang w:val="es-ES" w:eastAsia="en-GB"/>
+          <w14:ligatures w14:val="none"/>
+        </w:rPr>
+        <w:t xml:space="preserve">Dentro de la asignatura </w:t>
+      </w:r>
+      <w:r>
+        <w:rPr>
+          <w:rFonts w:ascii="Helvetica" w:eastAsia="Times New Roman" w:hAnsi="Helvetica" w:cs="Times New Roman"/>
+          <w:b/>
+          <w:bCs/>
+          <w:kern w:val="0"/>
+          <w:sz w:val="18"/>
+          <w:szCs w:val="18"/>
+          <w:bdr w:val="none" w:sz="0" w:space="0" w:color="auto" w:frame="1"/>
+          <w:shd w:val="clear" w:color="auto" w:fill="FFFFFF"/>
+          <w:lang w:val="es-ES" w:eastAsia="en-GB"/>
+          <w14:ligatures w14:val="none"/>
+        </w:rPr>
+        <w:t>Seminarios</w:t>
+      </w:r>
+      <w:r>
+        <w:rPr>
+          <w:rFonts w:ascii="Helvetica" w:eastAsia="Times New Roman" w:hAnsi="Helvetica" w:cs="Times New Roman"/>
+          <w:kern w:val="0"/>
+          <w:sz w:val="18"/>
+          <w:szCs w:val="18"/>
+          <w:bdr w:val="none" w:sz="0" w:space="0" w:color="auto" w:frame="1"/>
+          <w:shd w:val="clear" w:color="auto" w:fill="FFFFFF"/>
+          <w:lang w:val="es-ES" w:eastAsia="en-GB"/>
+          <w14:ligatures w14:val="none"/>
+        </w:rPr>
+        <w:t>, l</w:t>
+      </w:r>
+      <w:r>
+        <w:rPr>
+          <w:rFonts w:ascii="Helvetica" w:eastAsia="Times New Roman" w:hAnsi="Helvetica" w:cs="Times New Roman"/>
+          <w:kern w:val="0"/>
+          <w:sz w:val="18"/>
+          <w:szCs w:val="18"/>
+          <w:bdr w:val="none" w:sz="0" w:space="0" w:color="auto" w:frame="1"/>
+          <w:shd w:val="clear" w:color="auto" w:fill="FFFFFF"/>
+          <w:lang w:val="es-ES" w:eastAsia="en-GB"/>
+          <w14:ligatures w14:val="none"/>
+        </w:rPr>
+        <w:t>os únicos seminarios obligatorios son “Metodología de la Investigación”, "Gestión de Proyectos y Control del Riesgo" y "Aspectos Legales y Éticos de la IA". Los restantes seminarios son todos optativos, aunque el alumno deba cursar algunos de ellos de manera obligatoria si no ha escogido ninguno asignatura de algunas de las materias del MUIA.</w:t>
       </w:r>
       <w:commentRangeEnd w:id="20"/>
       <w:r>
@@ -6248,7 +7921,35 @@
           <w:lang w:val="es-ES" w:eastAsia="en-GB"/>
           <w14:ligatures w14:val="none"/>
         </w:rPr>
-        <w:t>Si no ha cursado ninguna asignatura de la materia “Robótica Cognitiva y Percepció”, deberá cursar el seminario “Robótica Cognitiva y Percepción”</w:t>
+        <w:t xml:space="preserve">Si no ha cursado ninguna asignatura de la materia “Robótica Cognitiva y </w:t>
+      </w:r>
+      <w:proofErr w:type="spellStart"/>
+      <w:r>
+        <w:rPr>
+          <w:rFonts w:ascii="Helvetica" w:eastAsia="Times New Roman" w:hAnsi="Helvetica" w:cs="Times New Roman"/>
+          <w:kern w:val="0"/>
+          <w:sz w:val="18"/>
+          <w:szCs w:val="18"/>
+          <w:bdr w:val="none" w:sz="0" w:space="0" w:color="auto" w:frame="1"/>
+          <w:shd w:val="clear" w:color="auto" w:fill="FFFFFF"/>
+          <w:lang w:val="es-ES" w:eastAsia="en-GB"/>
+          <w14:ligatures w14:val="none"/>
+        </w:rPr>
+        <w:t>Percepció</w:t>
+      </w:r>
+      <w:proofErr w:type="spellEnd"/>
+      <w:r>
+        <w:rPr>
+          <w:rFonts w:ascii="Helvetica" w:eastAsia="Times New Roman" w:hAnsi="Helvetica" w:cs="Times New Roman"/>
+          <w:kern w:val="0"/>
+          <w:sz w:val="18"/>
+          <w:szCs w:val="18"/>
+          <w:bdr w:val="none" w:sz="0" w:space="0" w:color="auto" w:frame="1"/>
+          <w:shd w:val="clear" w:color="auto" w:fill="FFFFFF"/>
+          <w:lang w:val="es-ES" w:eastAsia="en-GB"/>
+          <w14:ligatures w14:val="none"/>
+        </w:rPr>
+        <w:t>”, deberá cursar el seminario “Robótica Cognitiva y Percepción”</w:t>
       </w:r>
     </w:p>
     <w:p>
@@ -6571,10 +8272,6 @@
           <w14:ligatures w14:val="none"/>
         </w:rPr>
       </w:pPr>
-      <w:bookmarkStart w:id="21" w:name="p20"/>
-      <w:bookmarkStart w:id="22" w:name="p21"/>
-      <w:bookmarkEnd w:id="21"/>
-      <w:bookmarkEnd w:id="22"/>
     </w:p>
     <w:p>
       <w:pPr>
@@ -6591,215 +8288,18 @@
           <w14:ligatures w14:val="none"/>
         </w:rPr>
       </w:pPr>
-      <w:commentRangeStart w:id="23"/>
-      <w:r>
-        <w:rPr>
-          <w:rFonts w:ascii="Helvetica" w:eastAsia="Times New Roman" w:hAnsi="Helvetica" w:cs="Times New Roman"/>
-          <w:kern w:val="0"/>
-          <w:sz w:val="18"/>
-          <w:szCs w:val="18"/>
-          <w:bdr w:val="none" w:sz="0" w:space="0" w:color="auto" w:frame="1"/>
-          <w:shd w:val="clear" w:color="auto" w:fill="FFFFFF"/>
-          <w:lang w:val="es-ES" w:eastAsia="en-GB"/>
-          <w14:ligatures w14:val="none"/>
-        </w:rPr>
-        <w:t>El proceso de asignación de Trabajo Fin de Máster es el siguiente:</w:t>
-      </w:r>
-      <w:commentRangeEnd w:id="23"/>
-      <w:r>
-        <w:rPr>
-          <w:rStyle w:val="CommentReference"/>
-        </w:rPr>
-        <w:commentReference w:id="23"/>
-      </w:r>
-    </w:p>
-    <w:p>
-      <w:pPr>
-        <w:numPr>
-          <w:ilvl w:val="0"/>
-          <w:numId w:val="17"/>
-        </w:numPr>
-        <w:shd w:val="clear" w:color="auto" w:fill="FFFFFF"/>
-        <w:jc w:val="both"/>
-        <w:rPr>
-          <w:rFonts w:ascii="Helvetica" w:eastAsia="Times New Roman" w:hAnsi="Helvetica" w:cs="Times New Roman"/>
-          <w:kern w:val="0"/>
-          <w:sz w:val="18"/>
-          <w:szCs w:val="18"/>
-          <w:bdr w:val="none" w:sz="0" w:space="0" w:color="auto" w:frame="1"/>
-          <w:shd w:val="clear" w:color="auto" w:fill="FFFFFF"/>
-          <w:lang w:val="es-ES" w:eastAsia="en-GB"/>
-          <w14:ligatures w14:val="none"/>
-        </w:rPr>
-      </w:pPr>
-      <w:r>
-        <w:rPr>
-          <w:rFonts w:ascii="Helvetica" w:eastAsia="Times New Roman" w:hAnsi="Helvetica" w:cs="Times New Roman"/>
-          <w:kern w:val="0"/>
-          <w:sz w:val="18"/>
-          <w:szCs w:val="18"/>
-          <w:bdr w:val="none" w:sz="0" w:space="0" w:color="auto" w:frame="1"/>
-          <w:shd w:val="clear" w:color="auto" w:fill="FFFFFF"/>
-          <w:lang w:val="es-ES" w:eastAsia="en-GB"/>
-          <w14:ligatures w14:val="none"/>
-        </w:rPr>
-        <w:t>Los alumnos pueden contactar con los profesores del MUIA y acordar el tema de su Trabajo Fin de Máster.</w:t>
-      </w:r>
-    </w:p>
-    <w:p>
-      <w:pPr>
-        <w:numPr>
-          <w:ilvl w:val="0"/>
-          <w:numId w:val="17"/>
-        </w:numPr>
-        <w:shd w:val="clear" w:color="auto" w:fill="FFFFFF"/>
-        <w:jc w:val="both"/>
-        <w:rPr>
-          <w:rFonts w:ascii="Helvetica" w:eastAsia="Times New Roman" w:hAnsi="Helvetica" w:cs="Times New Roman"/>
-          <w:kern w:val="0"/>
-          <w:sz w:val="18"/>
-          <w:szCs w:val="18"/>
-          <w:bdr w:val="none" w:sz="0" w:space="0" w:color="auto" w:frame="1"/>
-          <w:shd w:val="clear" w:color="auto" w:fill="FFFFFF"/>
-          <w:lang w:val="es-ES" w:eastAsia="en-GB"/>
-          <w14:ligatures w14:val="none"/>
-        </w:rPr>
-      </w:pPr>
-      <w:r>
-        <w:rPr>
-          <w:rFonts w:ascii="Helvetica" w:eastAsia="Times New Roman" w:hAnsi="Helvetica" w:cs="Times New Roman"/>
-          <w:kern w:val="0"/>
-          <w:sz w:val="18"/>
-          <w:szCs w:val="18"/>
-          <w:bdr w:val="none" w:sz="0" w:space="0" w:color="auto" w:frame="1"/>
-          <w:shd w:val="clear" w:color="auto" w:fill="FFFFFF"/>
-          <w:lang w:val="es-ES" w:eastAsia="en-GB"/>
-          <w14:ligatures w14:val="none"/>
-        </w:rPr>
-        <w:t xml:space="preserve">A través de una aplicación informática desarrollada por el DIA, los alumnos pueden introducir sus preferencias sobre las propuestas de TFM que anualmente </w:t>
-      </w:r>
-      <w:r>
-        <w:rPr>
-          <w:rFonts w:ascii="Helvetica" w:eastAsia="Times New Roman" w:hAnsi="Helvetica" w:cs="Times New Roman"/>
-          <w:kern w:val="0"/>
-          <w:sz w:val="18"/>
-          <w:szCs w:val="18"/>
-          <w:bdr w:val="none" w:sz="0" w:space="0" w:color="auto" w:frame="1"/>
-          <w:shd w:val="clear" w:color="auto" w:fill="FFFFFF"/>
-          <w:lang w:val="es-ES" w:eastAsia="en-GB"/>
-          <w14:ligatures w14:val="none"/>
-        </w:rPr>
-        <w:t>son ofertadas</w:t>
-      </w:r>
-      <w:r>
-        <w:rPr>
-          <w:rFonts w:ascii="Helvetica" w:eastAsia="Times New Roman" w:hAnsi="Helvetica" w:cs="Times New Roman"/>
-          <w:kern w:val="0"/>
-          <w:sz w:val="18"/>
-          <w:szCs w:val="18"/>
-          <w:bdr w:val="none" w:sz="0" w:space="0" w:color="auto" w:frame="1"/>
-          <w:shd w:val="clear" w:color="auto" w:fill="FFFFFF"/>
-          <w:lang w:val="es-ES" w:eastAsia="en-GB"/>
-          <w14:ligatures w14:val="none"/>
-        </w:rPr>
-        <w:t xml:space="preserve"> por los profesores del MUIA (de mediados de Diciembre a mediados de Enero). Identifica</w:t>
-      </w:r>
-      <w:r>
-        <w:rPr>
-          <w:rFonts w:ascii="Helvetica" w:eastAsia="Times New Roman" w:hAnsi="Helvetica" w:cs="Times New Roman"/>
-          <w:kern w:val="0"/>
-          <w:sz w:val="18"/>
-          <w:szCs w:val="18"/>
-          <w:bdr w:val="none" w:sz="0" w:space="0" w:color="auto" w:frame="1"/>
-          <w:shd w:val="clear" w:color="auto" w:fill="FFFFFF"/>
-          <w:lang w:val="es-ES" w:eastAsia="en-GB"/>
-          <w14:ligatures w14:val="none"/>
-        </w:rPr>
-        <w:t>rá</w:t>
-      </w:r>
-      <w:r>
-        <w:rPr>
-          <w:rFonts w:ascii="Helvetica" w:eastAsia="Times New Roman" w:hAnsi="Helvetica" w:cs="Times New Roman"/>
-          <w:kern w:val="0"/>
-          <w:sz w:val="18"/>
-          <w:szCs w:val="18"/>
-          <w:bdr w:val="none" w:sz="0" w:space="0" w:color="auto" w:frame="1"/>
-          <w:shd w:val="clear" w:color="auto" w:fill="FFFFFF"/>
-          <w:lang w:val="es-ES" w:eastAsia="en-GB"/>
-          <w14:ligatures w14:val="none"/>
-        </w:rPr>
-        <w:t>n en orden las propuestas que más les atraigan.</w:t>
-      </w:r>
-    </w:p>
-    <w:p>
-      <w:pPr>
-        <w:shd w:val="clear" w:color="auto" w:fill="FFFFFF"/>
-        <w:jc w:val="both"/>
-        <w:rPr>
-          <w:rFonts w:ascii="Helvetica" w:eastAsia="Times New Roman" w:hAnsi="Helvetica" w:cs="Times New Roman"/>
-          <w:kern w:val="0"/>
-          <w:sz w:val="18"/>
-          <w:szCs w:val="18"/>
-          <w:bdr w:val="none" w:sz="0" w:space="0" w:color="auto" w:frame="1"/>
-          <w:shd w:val="clear" w:color="auto" w:fill="FFFFFF"/>
-          <w:lang w:val="es-ES" w:eastAsia="en-GB"/>
-          <w14:ligatures w14:val="none"/>
-        </w:rPr>
-      </w:pPr>
-      <w:r>
-        <w:rPr>
-          <w:rFonts w:ascii="Helvetica" w:eastAsia="Times New Roman" w:hAnsi="Helvetica" w:cs="Times New Roman"/>
-          <w:kern w:val="0"/>
-          <w:sz w:val="18"/>
-          <w:szCs w:val="18"/>
-          <w:bdr w:val="none" w:sz="0" w:space="0" w:color="auto" w:frame="1"/>
-          <w:shd w:val="clear" w:color="auto" w:fill="FFFFFF"/>
-          <w:lang w:val="es-ES" w:eastAsia="en-GB"/>
-          <w14:ligatures w14:val="none"/>
-        </w:rPr>
-        <w:t>En el caso de que no les atraiga ninguna oferta, o no se le haya asignado ninguna de las seleccionadas (varios alumnos pueden seleccionar la misma propuesta), el alumno deberá realizar una propuesta, encuadrándola en una de las materias del MUIA e indicando hasta tres profesores de la misma que puedan ejercer de directores.</w:t>
-      </w:r>
-    </w:p>
-    <w:p>
-      <w:pPr>
-        <w:shd w:val="clear" w:color="auto" w:fill="FFFFFF"/>
-        <w:jc w:val="both"/>
-        <w:rPr>
-          <w:rFonts w:ascii="Helvetica" w:eastAsia="Times New Roman" w:hAnsi="Helvetica" w:cs="Times New Roman"/>
-          <w:kern w:val="0"/>
-          <w:sz w:val="18"/>
-          <w:szCs w:val="18"/>
-          <w:bdr w:val="none" w:sz="0" w:space="0" w:color="auto" w:frame="1"/>
-          <w:shd w:val="clear" w:color="auto" w:fill="FFFFFF"/>
-          <w:lang w:val="es-ES" w:eastAsia="en-GB"/>
-          <w14:ligatures w14:val="none"/>
-        </w:rPr>
-      </w:pPr>
-      <w:r>
-        <w:rPr>
-          <w:rFonts w:ascii="Helvetica" w:eastAsia="Times New Roman" w:hAnsi="Helvetica" w:cs="Times New Roman"/>
-          <w:kern w:val="0"/>
-          <w:sz w:val="18"/>
-          <w:szCs w:val="18"/>
-          <w:bdr w:val="none" w:sz="0" w:space="0" w:color="auto" w:frame="1"/>
-          <w:shd w:val="clear" w:color="auto" w:fill="FFFFFF"/>
-          <w:lang w:val="es-ES" w:eastAsia="en-GB"/>
-          <w14:ligatures w14:val="none"/>
-        </w:rPr>
-        <w:t>Un TFM puede tener uno o dos directores</w:t>
-      </w:r>
-      <w:r>
-        <w:rPr>
-          <w:rFonts w:ascii="Helvetica" w:eastAsia="Times New Roman" w:hAnsi="Helvetica" w:cs="Times New Roman"/>
-          <w:kern w:val="0"/>
-          <w:sz w:val="18"/>
-          <w:szCs w:val="18"/>
-          <w:bdr w:val="none" w:sz="0" w:space="0" w:color="auto" w:frame="1"/>
-          <w:shd w:val="clear" w:color="auto" w:fill="FFFFFF"/>
-          <w:lang w:val="es-ES" w:eastAsia="en-GB"/>
-          <w14:ligatures w14:val="none"/>
-        </w:rPr>
-        <w:t>.</w:t>
+      <w:r>
+        <w:rPr>
+          <w:rFonts w:ascii="Helvetica" w:eastAsia="Times New Roman" w:hAnsi="Helvetica" w:cs="Times New Roman"/>
+          <w:kern w:val="0"/>
+          <w:sz w:val="18"/>
+          <w:szCs w:val="18"/>
+          <w:bdr w:val="none" w:sz="0" w:space="0" w:color="auto" w:frame="1"/>
+          <w:shd w:val="clear" w:color="auto" w:fill="FFFFFF"/>
+          <w:lang w:val="es-ES" w:eastAsia="en-GB"/>
+          <w14:ligatures w14:val="none"/>
+        </w:rPr>
+        <w:t>La información anterior sobre las asignaturas y los seminarios se aplica a los alumnos del MUIA. Para los alumnos que no son del MUIA:</w:t>
       </w:r>
     </w:p>
     <w:p>
@@ -6833,7 +8333,87 @@
           <w:lang w:val="es-ES" w:eastAsia="en-GB"/>
           <w14:ligatures w14:val="none"/>
         </w:rPr>
-        <w:t>Si tiene un director, este tiene que ser un profesor del MUIA</w:t>
+        <w:t>A</w:t>
+      </w:r>
+      <w:r>
+        <w:rPr>
+          <w:rFonts w:ascii="Helvetica" w:eastAsia="Times New Roman" w:hAnsi="Helvetica" w:cs="Times New Roman"/>
+          <w:kern w:val="0"/>
+          <w:sz w:val="18"/>
+          <w:szCs w:val="18"/>
+          <w:bdr w:val="none" w:sz="0" w:space="0" w:color="auto" w:frame="1"/>
+          <w:shd w:val="clear" w:color="auto" w:fill="FFFFFF"/>
+          <w:lang w:val="es-ES" w:eastAsia="en-GB"/>
+          <w14:ligatures w14:val="none"/>
+        </w:rPr>
+        <w:t xml:space="preserve"> los </w:t>
+      </w:r>
+      <w:r>
+        <w:rPr>
+          <w:rFonts w:ascii="Helvetica" w:eastAsia="Times New Roman" w:hAnsi="Helvetica" w:cs="Times New Roman"/>
+          <w:b/>
+          <w:bCs/>
+          <w:kern w:val="0"/>
+          <w:sz w:val="18"/>
+          <w:szCs w:val="18"/>
+          <w:bdr w:val="none" w:sz="0" w:space="0" w:color="auto" w:frame="1"/>
+          <w:shd w:val="clear" w:color="auto" w:fill="FFFFFF"/>
+          <w:lang w:val="es-ES" w:eastAsia="en-GB"/>
+          <w14:ligatures w14:val="none"/>
+        </w:rPr>
+        <w:t>alumnos del Doctorado (PhD</w:t>
+      </w:r>
+      <w:r>
+        <w:rPr>
+          <w:rFonts w:ascii="Helvetica" w:eastAsia="Times New Roman" w:hAnsi="Helvetica" w:cs="Times New Roman"/>
+          <w:kern w:val="0"/>
+          <w:sz w:val="18"/>
+          <w:szCs w:val="18"/>
+          <w:bdr w:val="none" w:sz="0" w:space="0" w:color="auto" w:frame="1"/>
+          <w:shd w:val="clear" w:color="auto" w:fill="FFFFFF"/>
+          <w:lang w:val="es-ES" w:eastAsia="en-GB"/>
+          <w14:ligatures w14:val="none"/>
+        </w:rPr>
+        <w:t xml:space="preserve">) en Inteligencia Artificial que tengan que cursar la asignatura Seminarios como complemento formativo, se </w:t>
+      </w:r>
+      <w:r>
+        <w:rPr>
+          <w:rFonts w:ascii="Helvetica" w:eastAsia="Times New Roman" w:hAnsi="Helvetica" w:cs="Times New Roman"/>
+          <w:kern w:val="0"/>
+          <w:sz w:val="18"/>
+          <w:szCs w:val="18"/>
+          <w:bdr w:val="none" w:sz="0" w:space="0" w:color="auto" w:frame="1"/>
+          <w:shd w:val="clear" w:color="auto" w:fill="FFFFFF"/>
+          <w:lang w:val="es-ES" w:eastAsia="en-GB"/>
+          <w14:ligatures w14:val="none"/>
+        </w:rPr>
+        <w:t xml:space="preserve">les </w:t>
+      </w:r>
+      <w:r>
+        <w:rPr>
+          <w:rFonts w:ascii="Helvetica" w:eastAsia="Times New Roman" w:hAnsi="Helvetica" w:cs="Times New Roman"/>
+          <w:kern w:val="0"/>
+          <w:sz w:val="18"/>
+          <w:szCs w:val="18"/>
+          <w:bdr w:val="none" w:sz="0" w:space="0" w:color="auto" w:frame="1"/>
+          <w:shd w:val="clear" w:color="auto" w:fill="FFFFFF"/>
+          <w:lang w:val="es-ES" w:eastAsia="en-GB"/>
+          <w14:ligatures w14:val="none"/>
+        </w:rPr>
+        <w:t>permite que elijan los seminarios que quieran, hasta sumar 10 ECTS de carga lectiva. Esto significa</w:t>
+      </w:r>
+      <w:r>
+        <w:rPr>
+          <w:rFonts w:ascii="Helvetica" w:eastAsia="Times New Roman" w:hAnsi="Helvetica" w:cs="Times New Roman"/>
+          <w:kern w:val="0"/>
+          <w:sz w:val="18"/>
+          <w:szCs w:val="18"/>
+          <w:bdr w:val="none" w:sz="0" w:space="0" w:color="auto" w:frame="1"/>
+          <w:shd w:val="clear" w:color="auto" w:fill="FFFFFF"/>
+          <w:lang w:val="es-ES" w:eastAsia="en-GB"/>
+          <w14:ligatures w14:val="none"/>
+        </w:rPr>
+        <w:t xml:space="preserve"> que el alumno tendrá que elegir seis o siete seminarios, al tener cada seminario una carga lectiva de 1.5 o 2 ECTS.</w:t>
       </w:r>
     </w:p>
     <w:p>
@@ -6867,47 +8447,163 @@
           <w:lang w:val="es-ES" w:eastAsia="en-GB"/>
           <w14:ligatures w14:val="none"/>
         </w:rPr>
-        <w:t xml:space="preserve">Si tiene dos directores, </w:t>
-      </w:r>
-      <w:r>
-        <w:rPr>
-          <w:rFonts w:ascii="Helvetica" w:eastAsia="Times New Roman" w:hAnsi="Helvetica" w:cs="Times New Roman"/>
-          <w:kern w:val="0"/>
-          <w:sz w:val="18"/>
-          <w:szCs w:val="18"/>
-          <w:bdr w:val="none" w:sz="0" w:space="0" w:color="auto" w:frame="1"/>
-          <w:shd w:val="clear" w:color="auto" w:fill="FFFFFF"/>
-          <w:lang w:val="es-ES" w:eastAsia="en-GB"/>
-          <w14:ligatures w14:val="none"/>
-        </w:rPr>
-        <w:t>uno de ellos tiene que ser profesor de la titulación</w:t>
-      </w:r>
-      <w:r>
-        <w:rPr>
-          <w:rFonts w:ascii="Helvetica" w:eastAsia="Times New Roman" w:hAnsi="Helvetica" w:cs="Times New Roman"/>
-          <w:kern w:val="0"/>
-          <w:sz w:val="18"/>
-          <w:szCs w:val="18"/>
-          <w:bdr w:val="none" w:sz="0" w:space="0" w:color="auto" w:frame="1"/>
-          <w:shd w:val="clear" w:color="auto" w:fill="FFFFFF"/>
-          <w:lang w:val="es-ES" w:eastAsia="en-GB"/>
-          <w14:ligatures w14:val="none"/>
-        </w:rPr>
-        <w:t>; el otro puede no serlo, pero tiene que ser</w:t>
-      </w:r>
-      <w:r>
-        <w:rPr>
-          <w:rFonts w:ascii="Helvetica" w:eastAsia="Times New Roman" w:hAnsi="Helvetica" w:cs="Times New Roman"/>
-          <w:kern w:val="0"/>
-          <w:sz w:val="18"/>
-          <w:szCs w:val="18"/>
-          <w:bdr w:val="none" w:sz="0" w:space="0" w:color="auto" w:frame="1"/>
-          <w:shd w:val="clear" w:color="auto" w:fill="FFFFFF"/>
-          <w:lang w:val="es-ES" w:eastAsia="en-GB"/>
-          <w14:ligatures w14:val="none"/>
-        </w:rPr>
-        <w:t xml:space="preserve"> Doctor.</w:t>
-      </w:r>
+        <w:t>A</w:t>
+      </w:r>
+      <w:r>
+        <w:rPr>
+          <w:rFonts w:ascii="Helvetica" w:eastAsia="Times New Roman" w:hAnsi="Helvetica" w:cs="Times New Roman"/>
+          <w:kern w:val="0"/>
+          <w:sz w:val="18"/>
+          <w:szCs w:val="18"/>
+          <w:bdr w:val="none" w:sz="0" w:space="0" w:color="auto" w:frame="1"/>
+          <w:shd w:val="clear" w:color="auto" w:fill="FFFFFF"/>
+          <w:lang w:val="es-ES" w:eastAsia="en-GB"/>
+          <w14:ligatures w14:val="none"/>
+        </w:rPr>
+        <w:t xml:space="preserve"> los </w:t>
+      </w:r>
+      <w:r>
+        <w:rPr>
+          <w:rFonts w:ascii="Helvetica" w:eastAsia="Times New Roman" w:hAnsi="Helvetica" w:cs="Times New Roman"/>
+          <w:b/>
+          <w:bCs/>
+          <w:kern w:val="0"/>
+          <w:sz w:val="18"/>
+          <w:szCs w:val="18"/>
+          <w:bdr w:val="none" w:sz="0" w:space="0" w:color="auto" w:frame="1"/>
+          <w:shd w:val="clear" w:color="auto" w:fill="FFFFFF"/>
+          <w:lang w:val="es-ES" w:eastAsia="en-GB"/>
+          <w14:ligatures w14:val="none"/>
+        </w:rPr>
+        <w:t xml:space="preserve">alumnos </w:t>
+      </w:r>
+      <w:r>
+        <w:rPr>
+          <w:rFonts w:ascii="Helvetica" w:eastAsia="Times New Roman" w:hAnsi="Helvetica" w:cs="Times New Roman"/>
+          <w:b/>
+          <w:bCs/>
+          <w:kern w:val="0"/>
+          <w:sz w:val="18"/>
+          <w:szCs w:val="18"/>
+          <w:bdr w:val="none" w:sz="0" w:space="0" w:color="auto" w:frame="1"/>
+          <w:shd w:val="clear" w:color="auto" w:fill="FFFFFF"/>
+          <w:lang w:val="es-ES" w:eastAsia="en-GB"/>
+          <w14:ligatures w14:val="none"/>
+        </w:rPr>
+        <w:t>Erasmus (</w:t>
+      </w:r>
+      <w:r>
+        <w:rPr>
+          <w:rFonts w:ascii="Helvetica" w:eastAsia="Times New Roman" w:hAnsi="Helvetica" w:cs="Times New Roman"/>
+          <w:b/>
+          <w:bCs/>
+          <w:kern w:val="0"/>
+          <w:sz w:val="18"/>
+          <w:szCs w:val="18"/>
+          <w:bdr w:val="none" w:sz="0" w:space="0" w:color="auto" w:frame="1"/>
+          <w:shd w:val="clear" w:color="auto" w:fill="FFFFFF"/>
+          <w:lang w:val="es-ES" w:eastAsia="en-GB"/>
+          <w14:ligatures w14:val="none"/>
+        </w:rPr>
+        <w:t xml:space="preserve">de </w:t>
+      </w:r>
+      <w:r>
+        <w:rPr>
+          <w:rFonts w:ascii="Helvetica" w:eastAsia="Times New Roman" w:hAnsi="Helvetica" w:cs="Times New Roman"/>
+          <w:b/>
+          <w:bCs/>
+          <w:kern w:val="0"/>
+          <w:sz w:val="18"/>
+          <w:szCs w:val="18"/>
+          <w:bdr w:val="none" w:sz="0" w:space="0" w:color="auto" w:frame="1"/>
+          <w:shd w:val="clear" w:color="auto" w:fill="FFFFFF"/>
+          <w:lang w:val="es-ES" w:eastAsia="en-GB"/>
+          <w14:ligatures w14:val="none"/>
+        </w:rPr>
+        <w:t>movilidad)</w:t>
+      </w:r>
+      <w:r>
+        <w:rPr>
+          <w:rFonts w:ascii="Helvetica" w:eastAsia="Times New Roman" w:hAnsi="Helvetica" w:cs="Times New Roman"/>
+          <w:kern w:val="0"/>
+          <w:sz w:val="18"/>
+          <w:szCs w:val="18"/>
+          <w:bdr w:val="none" w:sz="0" w:space="0" w:color="auto" w:frame="1"/>
+          <w:shd w:val="clear" w:color="auto" w:fill="FFFFFF"/>
+          <w:lang w:val="es-ES" w:eastAsia="en-GB"/>
+          <w14:ligatures w14:val="none"/>
+        </w:rPr>
+        <w:t xml:space="preserve"> que</w:t>
+      </w:r>
+      <w:r>
+        <w:rPr>
+          <w:rFonts w:ascii="Helvetica" w:eastAsia="Times New Roman" w:hAnsi="Helvetica" w:cs="Times New Roman"/>
+          <w:kern w:val="0"/>
+          <w:sz w:val="18"/>
+          <w:szCs w:val="18"/>
+          <w:bdr w:val="none" w:sz="0" w:space="0" w:color="auto" w:frame="1"/>
+          <w:shd w:val="clear" w:color="auto" w:fill="FFFFFF"/>
+          <w:lang w:val="es-ES" w:eastAsia="en-GB"/>
+          <w14:ligatures w14:val="none"/>
+        </w:rPr>
+        <w:t xml:space="preserve"> se hayan matriculado de </w:t>
+      </w:r>
+      <w:r>
+        <w:rPr>
+          <w:rFonts w:ascii="Helvetica" w:eastAsia="Times New Roman" w:hAnsi="Helvetica" w:cs="Times New Roman"/>
+          <w:kern w:val="0"/>
+          <w:sz w:val="18"/>
+          <w:szCs w:val="18"/>
+          <w:bdr w:val="none" w:sz="0" w:space="0" w:color="auto" w:frame="1"/>
+          <w:shd w:val="clear" w:color="auto" w:fill="FFFFFF"/>
+          <w:lang w:val="es-ES" w:eastAsia="en-GB"/>
+          <w14:ligatures w14:val="none"/>
+        </w:rPr>
+        <w:t>la asignatura Seminarios, se</w:t>
+      </w:r>
+      <w:r>
+        <w:rPr>
+          <w:rFonts w:ascii="Helvetica" w:eastAsia="Times New Roman" w:hAnsi="Helvetica" w:cs="Times New Roman"/>
+          <w:kern w:val="0"/>
+          <w:sz w:val="18"/>
+          <w:szCs w:val="18"/>
+          <w:bdr w:val="none" w:sz="0" w:space="0" w:color="auto" w:frame="1"/>
+          <w:shd w:val="clear" w:color="auto" w:fill="FFFFFF"/>
+          <w:lang w:val="es-ES" w:eastAsia="en-GB"/>
+          <w14:ligatures w14:val="none"/>
+        </w:rPr>
+        <w:t xml:space="preserve"> les</w:t>
+      </w:r>
+      <w:r>
+        <w:rPr>
+          <w:rFonts w:ascii="Helvetica" w:eastAsia="Times New Roman" w:hAnsi="Helvetica" w:cs="Times New Roman"/>
+          <w:kern w:val="0"/>
+          <w:sz w:val="18"/>
+          <w:szCs w:val="18"/>
+          <w:bdr w:val="none" w:sz="0" w:space="0" w:color="auto" w:frame="1"/>
+          <w:shd w:val="clear" w:color="auto" w:fill="FFFFFF"/>
+          <w:lang w:val="es-ES" w:eastAsia="en-GB"/>
+          <w14:ligatures w14:val="none"/>
+        </w:rPr>
+        <w:t xml:space="preserve"> permite que elijan los seminarios que quieran, hasta sumar 10 ECTS de carga lectiva. Esto significa</w:t>
+      </w:r>
+      <w:r>
+        <w:rPr>
+          <w:rFonts w:ascii="Helvetica" w:eastAsia="Times New Roman" w:hAnsi="Helvetica" w:cs="Times New Roman"/>
+          <w:kern w:val="0"/>
+          <w:sz w:val="18"/>
+          <w:szCs w:val="18"/>
+          <w:bdr w:val="none" w:sz="0" w:space="0" w:color="auto" w:frame="1"/>
+          <w:shd w:val="clear" w:color="auto" w:fill="FFFFFF"/>
+          <w:lang w:val="es-ES" w:eastAsia="en-GB"/>
+          <w14:ligatures w14:val="none"/>
+        </w:rPr>
+        <w:t xml:space="preserve"> que el alumno tendrá que elegir seis o siete seminarios, al tener cada seminario una carga lectiva de 1.5 o 2 ECTS.</w:t>
+      </w:r>
+      <w:bookmarkStart w:id="21" w:name="p20"/>
+      <w:bookmarkStart w:id="22" w:name="p21"/>
+      <w:bookmarkEnd w:id="21"/>
+      <w:bookmarkEnd w:id="22"/>
     </w:p>
     <w:p>
       <w:pPr>
@@ -6924,19 +8620,6 @@
           <w14:ligatures w14:val="none"/>
         </w:rPr>
       </w:pPr>
-      <w:r>
-        <w:rPr>
-          <w:rFonts w:ascii="Helvetica" w:eastAsia="Times New Roman" w:hAnsi="Helvetica" w:cs="Times New Roman"/>
-          <w:kern w:val="0"/>
-          <w:sz w:val="18"/>
-          <w:szCs w:val="18"/>
-          <w:bdr w:val="none" w:sz="0" w:space="0" w:color="auto" w:frame="1"/>
-          <w:shd w:val="clear" w:color="auto" w:fill="FFFFFF"/>
-          <w:lang w:val="es-ES" w:eastAsia="en-GB"/>
-          <w14:ligatures w14:val="none"/>
-        </w:rPr>
-        <w:t>El alumno puede matricular del Trabajo Fin de Máster en el periodo ordinario (anual) o de ampliación de matrícula, pudiéndose defender en cualquier momento a lo largo del año o semestre correspondiente. Para poder defender el TFM el alumno deberá tener superadas las 7 asignaturas y los seminarios del máster. El alumno deber tener en cuenta que hay que entregar cierta documentación (véase la web del máster) con antelación a la fecha de la defensa del TFM.</w:t>
-      </w:r>
     </w:p>
     <w:p>
       <w:pPr>
@@ -6964,11 +8647,81 @@
           <w:lang w:val="es-ES" w:eastAsia="en-GB"/>
           <w14:ligatures w14:val="none"/>
         </w:rPr>
-        <w:t>La defensa del TFM consistirá en una presentación oral de la misma por parte del alumno durante un tiempo mínimo de 20 minutos y máximo de 40 minutos, seguida de un turno de preguntas por parte de los miembros del tribunal durante un máximo de 20 minutos.</w:t>
-      </w:r>
-    </w:p>
-    <w:p>
-      <w:pPr>
+        <w:t xml:space="preserve">A finales del primer semestre, el coordinador del MUIA </w:t>
+      </w:r>
+      <w:r>
+        <w:rPr>
+          <w:rFonts w:ascii="Helvetica" w:eastAsia="Times New Roman" w:hAnsi="Helvetica" w:cs="Times New Roman"/>
+          <w:kern w:val="0"/>
+          <w:sz w:val="18"/>
+          <w:szCs w:val="18"/>
+          <w:bdr w:val="none" w:sz="0" w:space="0" w:color="auto" w:frame="1"/>
+          <w:shd w:val="clear" w:color="auto" w:fill="FFFFFF"/>
+          <w:lang w:val="es-ES" w:eastAsia="en-GB"/>
+          <w14:ligatures w14:val="none"/>
+        </w:rPr>
+        <w:t xml:space="preserve">publica el calendario provisional de los seminarios a lo largo de segundo semestre. También hace público un cuestionario en el que los alumnos indican los seminarios de los que se quieren matricular, y cuáles de ellos quieren cursar online (si es posible). En caso </w:t>
+      </w:r>
+      <w:r>
+        <w:rPr>
+          <w:rFonts w:ascii="Helvetica" w:eastAsia="Times New Roman" w:hAnsi="Helvetica" w:cs="Times New Roman"/>
+          <w:kern w:val="0"/>
+          <w:sz w:val="18"/>
+          <w:szCs w:val="18"/>
+          <w:bdr w:val="none" w:sz="0" w:space="0" w:color="auto" w:frame="1"/>
+          <w:shd w:val="clear" w:color="auto" w:fill="FFFFFF"/>
+          <w:lang w:val="es-ES" w:eastAsia="en-GB"/>
+          <w14:ligatures w14:val="none"/>
+        </w:rPr>
+        <w:t xml:space="preserve">de </w:t>
+      </w:r>
+      <w:r>
+        <w:rPr>
+          <w:rFonts w:ascii="Helvetica" w:eastAsia="Times New Roman" w:hAnsi="Helvetica" w:cs="Times New Roman"/>
+          <w:kern w:val="0"/>
+          <w:sz w:val="18"/>
+          <w:szCs w:val="18"/>
+          <w:bdr w:val="none" w:sz="0" w:space="0" w:color="auto" w:frame="1"/>
+          <w:shd w:val="clear" w:color="auto" w:fill="FFFFFF"/>
+          <w:lang w:val="es-ES" w:eastAsia="en-GB"/>
+          <w14:ligatures w14:val="none"/>
+        </w:rPr>
+        <w:t>que las preferencias de matriculación vaya</w:t>
+      </w:r>
+      <w:r>
+        <w:rPr>
+          <w:rFonts w:ascii="Helvetica" w:eastAsia="Times New Roman" w:hAnsi="Helvetica" w:cs="Times New Roman"/>
+          <w:kern w:val="0"/>
+          <w:sz w:val="18"/>
+          <w:szCs w:val="18"/>
+          <w:bdr w:val="none" w:sz="0" w:space="0" w:color="auto" w:frame="1"/>
+          <w:shd w:val="clear" w:color="auto" w:fill="FFFFFF"/>
+          <w:lang w:val="es-ES" w:eastAsia="en-GB"/>
+          <w14:ligatures w14:val="none"/>
+        </w:rPr>
+        <w:t>n</w:t>
+      </w:r>
+      <w:r>
+        <w:rPr>
+          <w:rFonts w:ascii="Helvetica" w:eastAsia="Times New Roman" w:hAnsi="Helvetica" w:cs="Times New Roman"/>
+          <w:kern w:val="0"/>
+          <w:sz w:val="18"/>
+          <w:szCs w:val="18"/>
+          <w:bdr w:val="none" w:sz="0" w:space="0" w:color="auto" w:frame="1"/>
+          <w:shd w:val="clear" w:color="auto" w:fill="FFFFFF"/>
+          <w:lang w:val="es-ES" w:eastAsia="en-GB"/>
+          <w14:ligatures w14:val="none"/>
+        </w:rPr>
+        <w:t xml:space="preserve"> cambiando durante las semanas siguientes, será necesario comunicarse con los profesores implicados:</w:t>
+      </w:r>
+    </w:p>
+    <w:p>
+      <w:pPr>
+        <w:pStyle w:val="ListParagraph"/>
+        <w:numPr>
+          <w:ilvl w:val="0"/>
+          <w:numId w:val="22"/>
+        </w:numPr>
         <w:shd w:val="clear" w:color="auto" w:fill="FFFFFF"/>
         <w:jc w:val="both"/>
         <w:rPr>
@@ -6993,11 +8746,29 @@
           <w:lang w:val="es-ES" w:eastAsia="en-GB"/>
           <w14:ligatures w14:val="none"/>
         </w:rPr>
-        <w:t>Si no se consigue terminar y defender el TFM antes de finales de julio (cuando termina el curso académico), hay que volver a matricularse del TFM. Para el TFM, el coste de la segunda matrícula y las siguientes es el 25% del coste de la primera matrícula.</w:t>
-      </w:r>
-    </w:p>
-    <w:p>
-      <w:pPr>
+        <w:t>Si se quiere cambiar un seminario por otro, será necesario avisar los coordinadores de ambos seminarios para que den el visto bueno.</w:t>
+      </w:r>
+      <w:r>
+        <w:rPr>
+          <w:rFonts w:ascii="Helvetica" w:eastAsia="Times New Roman" w:hAnsi="Helvetica" w:cs="Times New Roman"/>
+          <w:kern w:val="0"/>
+          <w:sz w:val="18"/>
+          <w:szCs w:val="18"/>
+          <w:bdr w:val="none" w:sz="0" w:space="0" w:color="auto" w:frame="1"/>
+          <w:shd w:val="clear" w:color="auto" w:fill="FFFFFF"/>
+          <w:lang w:val="es-ES" w:eastAsia="en-GB"/>
+          <w14:ligatures w14:val="none"/>
+        </w:rPr>
+        <w:t xml:space="preserve"> No es necesario avisar el coordinador del Máster a no ser que surjan complicaciones.</w:t>
+      </w:r>
+    </w:p>
+    <w:p>
+      <w:pPr>
+        <w:pStyle w:val="ListParagraph"/>
+        <w:numPr>
+          <w:ilvl w:val="0"/>
+          <w:numId w:val="22"/>
+        </w:numPr>
         <w:shd w:val="clear" w:color="auto" w:fill="FFFFFF"/>
         <w:jc w:val="both"/>
         <w:rPr>
@@ -7011,6 +8782,149 @@
           <w14:ligatures w14:val="none"/>
         </w:rPr>
       </w:pPr>
+      <w:r>
+        <w:rPr>
+          <w:rFonts w:ascii="Helvetica" w:eastAsia="Times New Roman" w:hAnsi="Helvetica" w:cs="Times New Roman"/>
+          <w:kern w:val="0"/>
+          <w:sz w:val="18"/>
+          <w:szCs w:val="18"/>
+          <w:bdr w:val="none" w:sz="0" w:space="0" w:color="auto" w:frame="1"/>
+          <w:shd w:val="clear" w:color="auto" w:fill="FFFFFF"/>
+          <w:lang w:val="es-ES" w:eastAsia="en-GB"/>
+          <w14:ligatures w14:val="none"/>
+        </w:rPr>
+        <w:t xml:space="preserve">Si se quiere cambiar la modalidad de asistencia de un seminario (de presencial a online, o de online a presencial), </w:t>
+      </w:r>
+      <w:r>
+        <w:rPr>
+          <w:rFonts w:ascii="Helvetica" w:eastAsia="Times New Roman" w:hAnsi="Helvetica" w:cs="Times New Roman"/>
+          <w:kern w:val="0"/>
+          <w:sz w:val="18"/>
+          <w:szCs w:val="18"/>
+          <w:bdr w:val="none" w:sz="0" w:space="0" w:color="auto" w:frame="1"/>
+          <w:shd w:val="clear" w:color="auto" w:fill="FFFFFF"/>
+          <w:lang w:val="es-ES" w:eastAsia="en-GB"/>
+          <w14:ligatures w14:val="none"/>
+        </w:rPr>
+        <w:t xml:space="preserve">será necesario avisar </w:t>
+      </w:r>
+      <w:r>
+        <w:rPr>
+          <w:rFonts w:ascii="Helvetica" w:eastAsia="Times New Roman" w:hAnsi="Helvetica" w:cs="Times New Roman"/>
+          <w:kern w:val="0"/>
+          <w:sz w:val="18"/>
+          <w:szCs w:val="18"/>
+          <w:bdr w:val="none" w:sz="0" w:space="0" w:color="auto" w:frame="1"/>
+          <w:shd w:val="clear" w:color="auto" w:fill="FFFFFF"/>
+          <w:lang w:val="es-ES" w:eastAsia="en-GB"/>
+          <w14:ligatures w14:val="none"/>
+        </w:rPr>
+        <w:t>el</w:t>
+      </w:r>
+      <w:r>
+        <w:rPr>
+          <w:rFonts w:ascii="Helvetica" w:eastAsia="Times New Roman" w:hAnsi="Helvetica" w:cs="Times New Roman"/>
+          <w:kern w:val="0"/>
+          <w:sz w:val="18"/>
+          <w:szCs w:val="18"/>
+          <w:bdr w:val="none" w:sz="0" w:space="0" w:color="auto" w:frame="1"/>
+          <w:shd w:val="clear" w:color="auto" w:fill="FFFFFF"/>
+          <w:lang w:val="es-ES" w:eastAsia="en-GB"/>
+          <w14:ligatures w14:val="none"/>
+        </w:rPr>
+        <w:t xml:space="preserve"> coordinador de</w:t>
+      </w:r>
+      <w:r>
+        <w:rPr>
+          <w:rFonts w:ascii="Helvetica" w:eastAsia="Times New Roman" w:hAnsi="Helvetica" w:cs="Times New Roman"/>
+          <w:kern w:val="0"/>
+          <w:sz w:val="18"/>
+          <w:szCs w:val="18"/>
+          <w:bdr w:val="none" w:sz="0" w:space="0" w:color="auto" w:frame="1"/>
+          <w:shd w:val="clear" w:color="auto" w:fill="FFFFFF"/>
+          <w:lang w:val="es-ES" w:eastAsia="en-GB"/>
+          <w14:ligatures w14:val="none"/>
+        </w:rPr>
+        <w:t xml:space="preserve">l </w:t>
+      </w:r>
+      <w:r>
+        <w:rPr>
+          <w:rFonts w:ascii="Helvetica" w:eastAsia="Times New Roman" w:hAnsi="Helvetica" w:cs="Times New Roman"/>
+          <w:kern w:val="0"/>
+          <w:sz w:val="18"/>
+          <w:szCs w:val="18"/>
+          <w:bdr w:val="none" w:sz="0" w:space="0" w:color="auto" w:frame="1"/>
+          <w:shd w:val="clear" w:color="auto" w:fill="FFFFFF"/>
+          <w:lang w:val="es-ES" w:eastAsia="en-GB"/>
+          <w14:ligatures w14:val="none"/>
+        </w:rPr>
+        <w:t>seminario para que d</w:t>
+      </w:r>
+      <w:r>
+        <w:rPr>
+          <w:rFonts w:ascii="Helvetica" w:eastAsia="Times New Roman" w:hAnsi="Helvetica" w:cs="Times New Roman"/>
+          <w:kern w:val="0"/>
+          <w:sz w:val="18"/>
+          <w:szCs w:val="18"/>
+          <w:bdr w:val="none" w:sz="0" w:space="0" w:color="auto" w:frame="1"/>
+          <w:shd w:val="clear" w:color="auto" w:fill="FFFFFF"/>
+          <w:lang w:val="es-ES" w:eastAsia="en-GB"/>
+          <w14:ligatures w14:val="none"/>
+        </w:rPr>
+        <w:t>é</w:t>
+      </w:r>
+      <w:r>
+        <w:rPr>
+          <w:rFonts w:ascii="Helvetica" w:eastAsia="Times New Roman" w:hAnsi="Helvetica" w:cs="Times New Roman"/>
+          <w:kern w:val="0"/>
+          <w:sz w:val="18"/>
+          <w:szCs w:val="18"/>
+          <w:bdr w:val="none" w:sz="0" w:space="0" w:color="auto" w:frame="1"/>
+          <w:shd w:val="clear" w:color="auto" w:fill="FFFFFF"/>
+          <w:lang w:val="es-ES" w:eastAsia="en-GB"/>
+          <w14:ligatures w14:val="none"/>
+        </w:rPr>
+        <w:t xml:space="preserve"> el visto bueno</w:t>
+      </w:r>
+      <w:r>
+        <w:rPr>
+          <w:rFonts w:ascii="Helvetica" w:eastAsia="Times New Roman" w:hAnsi="Helvetica" w:cs="Times New Roman"/>
+          <w:kern w:val="0"/>
+          <w:sz w:val="18"/>
+          <w:szCs w:val="18"/>
+          <w:bdr w:val="none" w:sz="0" w:space="0" w:color="auto" w:frame="1"/>
+          <w:shd w:val="clear" w:color="auto" w:fill="FFFFFF"/>
+          <w:lang w:val="es-ES" w:eastAsia="en-GB"/>
+          <w14:ligatures w14:val="none"/>
+        </w:rPr>
+        <w:t>.</w:t>
+      </w:r>
+      <w:r>
+        <w:rPr>
+          <w:rFonts w:ascii="Helvetica" w:eastAsia="Times New Roman" w:hAnsi="Helvetica" w:cs="Times New Roman"/>
+          <w:kern w:val="0"/>
+          <w:sz w:val="18"/>
+          <w:szCs w:val="18"/>
+          <w:bdr w:val="none" w:sz="0" w:space="0" w:color="auto" w:frame="1"/>
+          <w:shd w:val="clear" w:color="auto" w:fill="FFFFFF"/>
+          <w:lang w:val="es-ES" w:eastAsia="en-GB"/>
+          <w14:ligatures w14:val="none"/>
+        </w:rPr>
+        <w:t xml:space="preserve"> </w:t>
+      </w:r>
+      <w:r>
+        <w:rPr>
+          <w:rFonts w:ascii="Helvetica" w:eastAsia="Times New Roman" w:hAnsi="Helvetica" w:cs="Times New Roman"/>
+          <w:kern w:val="0"/>
+          <w:sz w:val="18"/>
+          <w:szCs w:val="18"/>
+          <w:bdr w:val="none" w:sz="0" w:space="0" w:color="auto" w:frame="1"/>
+          <w:shd w:val="clear" w:color="auto" w:fill="FFFFFF"/>
+          <w:lang w:val="es-ES" w:eastAsia="en-GB"/>
+          <w14:ligatures w14:val="none"/>
+        </w:rPr>
+        <w:t>No es necesario avisar el coordinador del Máster a no ser que surjan complicaciones.</w:t>
+      </w:r>
     </w:p>
     <w:p>
       <w:pPr>
@@ -7027,30 +8941,27 @@
           <w14:ligatures w14:val="none"/>
         </w:rPr>
       </w:pPr>
-      <w:commentRangeStart w:id="24"/>
-      <w:r>
-        <w:rPr>
-          <w:rFonts w:ascii="Helvetica" w:eastAsia="Times New Roman" w:hAnsi="Helvetica" w:cs="Times New Roman"/>
-          <w:kern w:val="0"/>
-          <w:sz w:val="18"/>
-          <w:szCs w:val="18"/>
-          <w:bdr w:val="none" w:sz="0" w:space="0" w:color="auto" w:frame="1"/>
-          <w:shd w:val="clear" w:color="auto" w:fill="FFFFFF"/>
-          <w:lang w:val="es-ES" w:eastAsia="en-GB"/>
-          <w14:ligatures w14:val="none"/>
-        </w:rPr>
-        <w:t>Los profesores del MUIA pertenecen a varios grupos de investigación consolidados de la Universidad Politécnica de Madrid. En http://www.dia.fi.upm.es/grupos-investigacion se puede obtener una descripción de dichos grupos, así como sus integrantes, líneas de investigación que desarrollan y proyectos de investigación subvencionados en los que participan.</w:t>
-      </w:r>
-      <w:commentRangeEnd w:id="24"/>
-      <w:r>
-        <w:rPr>
-          <w:rStyle w:val="CommentReference"/>
-        </w:rPr>
-        <w:commentReference w:id="24"/>
-      </w:r>
-    </w:p>
-    <w:p>
-      <w:pPr>
+      <w:r>
+        <w:rPr>
+          <w:rFonts w:ascii="Helvetica" w:eastAsia="Times New Roman" w:hAnsi="Helvetica" w:cs="Times New Roman"/>
+          <w:kern w:val="0"/>
+          <w:sz w:val="18"/>
+          <w:szCs w:val="18"/>
+          <w:bdr w:val="none" w:sz="0" w:space="0" w:color="auto" w:frame="1"/>
+          <w:shd w:val="clear" w:color="auto" w:fill="FFFFFF"/>
+          <w:lang w:val="es-ES" w:eastAsia="en-GB"/>
+          <w14:ligatures w14:val="none"/>
+        </w:rPr>
+        <w:t>Las preferencias de matriculación pueden cambiar en cualquier momento con las siguientes condiciones:</w:t>
+      </w:r>
+    </w:p>
+    <w:p>
+      <w:pPr>
+        <w:pStyle w:val="ListParagraph"/>
+        <w:numPr>
+          <w:ilvl w:val="0"/>
+          <w:numId w:val="22"/>
+        </w:numPr>
         <w:shd w:val="clear" w:color="auto" w:fill="FFFFFF"/>
         <w:jc w:val="both"/>
         <w:rPr>
@@ -7075,11 +8986,16 @@
           <w:lang w:val="es-ES" w:eastAsia="en-GB"/>
           <w14:ligatures w14:val="none"/>
         </w:rPr>
-        <w:t>El alumno podrá realizar su TFM en cualquiera de las líneas de investigación del Departamento, si hay profesores dispuestos a dirigir su trabajo.</w:t>
-      </w:r>
-    </w:p>
-    <w:p>
-      <w:pPr>
+        <w:t>Que se siga cumpliendo con las condiciones del plan de estudios</w:t>
+      </w:r>
+    </w:p>
+    <w:p>
+      <w:pPr>
+        <w:pStyle w:val="ListParagraph"/>
+        <w:numPr>
+          <w:ilvl w:val="0"/>
+          <w:numId w:val="22"/>
+        </w:numPr>
         <w:shd w:val="clear" w:color="auto" w:fill="FFFFFF"/>
         <w:jc w:val="both"/>
         <w:rPr>
@@ -7093,6 +9009,19 @@
           <w14:ligatures w14:val="none"/>
         </w:rPr>
       </w:pPr>
+      <w:r>
+        <w:rPr>
+          <w:rFonts w:ascii="Helvetica" w:eastAsia="Times New Roman" w:hAnsi="Helvetica" w:cs="Times New Roman"/>
+          <w:kern w:val="0"/>
+          <w:sz w:val="18"/>
+          <w:szCs w:val="18"/>
+          <w:bdr w:val="none" w:sz="0" w:space="0" w:color="auto" w:frame="1"/>
+          <w:shd w:val="clear" w:color="auto" w:fill="FFFFFF"/>
+          <w:lang w:val="es-ES" w:eastAsia="en-GB"/>
+          <w14:ligatures w14:val="none"/>
+        </w:rPr>
+        <w:t>Que se tenga el visto bueno de los coordinadores de todos los seminarios implicados en el cambio.</w:t>
+      </w:r>
     </w:p>
     <w:p>
       <w:pPr>
@@ -7109,27 +9038,6 @@
           <w14:ligatures w14:val="none"/>
         </w:rPr>
       </w:pPr>
-      <w:commentRangeStart w:id="25"/>
-      <w:r>
-        <w:rPr>
-          <w:rFonts w:ascii="Helvetica" w:eastAsia="Times New Roman" w:hAnsi="Helvetica" w:cs="Times New Roman"/>
-          <w:kern w:val="0"/>
-          <w:sz w:val="18"/>
-          <w:szCs w:val="18"/>
-          <w:bdr w:val="none" w:sz="0" w:space="0" w:color="auto" w:frame="1"/>
-          <w:shd w:val="clear" w:color="auto" w:fill="FFFFFF"/>
-          <w:lang w:val="es-ES" w:eastAsia="en-GB"/>
-          <w14:ligatures w14:val="none"/>
-        </w:rPr>
-        <w:t>A modo orientativo, en Madrid es posible encontrar habitaciones compartidas en pisos desde unos 400 euros al mes. El coste del alquiler de un apartamento (un piso con una sola habitación) empieza a partir de los 600/700 euros al mes. Todos estos precios dependen, por supuesto, de la zona, y a ellos hay que añadir el coste (proporcional, en su caso) del agua, electricidad, teléfono, gastos de comunidad, etc.</w:t>
-      </w:r>
-      <w:commentRangeEnd w:id="25"/>
-      <w:r>
-        <w:rPr>
-          <w:rStyle w:val="CommentReference"/>
-        </w:rPr>
-        <w:commentReference w:id="25"/>
-      </w:r>
     </w:p>
     <w:p>
       <w:pPr>
@@ -7146,23 +9054,92 @@
           <w14:ligatures w14:val="none"/>
         </w:rPr>
       </w:pPr>
-      <w:r>
-        <w:rPr>
-          <w:rFonts w:ascii="Helvetica" w:eastAsia="Times New Roman" w:hAnsi="Helvetica" w:cs="Times New Roman"/>
-          <w:kern w:val="0"/>
-          <w:sz w:val="18"/>
-          <w:szCs w:val="18"/>
-          <w:bdr w:val="none" w:sz="0" w:space="0" w:color="auto" w:frame="1"/>
-          <w:shd w:val="clear" w:color="auto" w:fill="FFFFFF"/>
-          <w:lang w:val="es-ES" w:eastAsia="en-GB"/>
-          <w14:ligatures w14:val="none"/>
-        </w:rPr>
-        <w:lastRenderedPageBreak/>
-        <w:t>Nota para estudiantes extranjeros: el gobierno español exige tener medios de vida para otorgar el visado de estudiante que permite la residencia en territorio español. Esto se puede demostrar mediante la posesión de una cantidad de dinero en una cuenta bancaria, o mediante la demostración de adjudicación de una beca. Sugerimos consultar con tiempo suficiente a la embajada o consulado más próximo.</w:t>
-      </w:r>
-    </w:p>
-    <w:p>
-      <w:pPr>
+      <w:commentRangeStart w:id="23"/>
+      <w:r>
+        <w:rPr>
+          <w:rFonts w:ascii="Helvetica" w:eastAsia="Times New Roman" w:hAnsi="Helvetica" w:cs="Times New Roman"/>
+          <w:kern w:val="0"/>
+          <w:sz w:val="18"/>
+          <w:szCs w:val="18"/>
+          <w:bdr w:val="none" w:sz="0" w:space="0" w:color="auto" w:frame="1"/>
+          <w:shd w:val="clear" w:color="auto" w:fill="FFFFFF"/>
+          <w:lang w:val="es-ES" w:eastAsia="en-GB"/>
+          <w14:ligatures w14:val="none"/>
+        </w:rPr>
+        <w:t xml:space="preserve">El proceso de </w:t>
+      </w:r>
+      <w:r>
+        <w:rPr>
+          <w:rFonts w:ascii="Helvetica" w:eastAsia="Times New Roman" w:hAnsi="Helvetica" w:cs="Times New Roman"/>
+          <w:b/>
+          <w:bCs/>
+          <w:kern w:val="0"/>
+          <w:sz w:val="18"/>
+          <w:szCs w:val="18"/>
+          <w:bdr w:val="none" w:sz="0" w:space="0" w:color="auto" w:frame="1"/>
+          <w:shd w:val="clear" w:color="auto" w:fill="FFFFFF"/>
+          <w:lang w:val="es-ES" w:eastAsia="en-GB"/>
+          <w14:ligatures w14:val="none"/>
+        </w:rPr>
+        <w:t>asignación de</w:t>
+      </w:r>
+      <w:r>
+        <w:rPr>
+          <w:rFonts w:ascii="Helvetica" w:eastAsia="Times New Roman" w:hAnsi="Helvetica" w:cs="Times New Roman"/>
+          <w:b/>
+          <w:bCs/>
+          <w:kern w:val="0"/>
+          <w:sz w:val="18"/>
+          <w:szCs w:val="18"/>
+          <w:bdr w:val="none" w:sz="0" w:space="0" w:color="auto" w:frame="1"/>
+          <w:shd w:val="clear" w:color="auto" w:fill="FFFFFF"/>
+          <w:lang w:val="es-ES" w:eastAsia="en-GB"/>
+          <w14:ligatures w14:val="none"/>
+        </w:rPr>
+        <w:t>l</w:t>
+      </w:r>
+      <w:r>
+        <w:rPr>
+          <w:rFonts w:ascii="Helvetica" w:eastAsia="Times New Roman" w:hAnsi="Helvetica" w:cs="Times New Roman"/>
+          <w:b/>
+          <w:bCs/>
+          <w:kern w:val="0"/>
+          <w:sz w:val="18"/>
+          <w:szCs w:val="18"/>
+          <w:bdr w:val="none" w:sz="0" w:space="0" w:color="auto" w:frame="1"/>
+          <w:shd w:val="clear" w:color="auto" w:fill="FFFFFF"/>
+          <w:lang w:val="es-ES" w:eastAsia="en-GB"/>
+          <w14:ligatures w14:val="none"/>
+        </w:rPr>
+        <w:t xml:space="preserve"> Trabajo Fin de Máster</w:t>
+      </w:r>
+      <w:r>
+        <w:rPr>
+          <w:rFonts w:ascii="Helvetica" w:eastAsia="Times New Roman" w:hAnsi="Helvetica" w:cs="Times New Roman"/>
+          <w:kern w:val="0"/>
+          <w:sz w:val="18"/>
+          <w:szCs w:val="18"/>
+          <w:bdr w:val="none" w:sz="0" w:space="0" w:color="auto" w:frame="1"/>
+          <w:shd w:val="clear" w:color="auto" w:fill="FFFFFF"/>
+          <w:lang w:val="es-ES" w:eastAsia="en-GB"/>
+          <w14:ligatures w14:val="none"/>
+        </w:rPr>
+        <w:t xml:space="preserve"> es el siguiente:</w:t>
+      </w:r>
+      <w:commentRangeEnd w:id="23"/>
+      <w:r>
+        <w:rPr>
+          <w:rStyle w:val="CommentReference"/>
+        </w:rPr>
+        <w:commentReference w:id="23"/>
+      </w:r>
+    </w:p>
+    <w:p>
+      <w:pPr>
+        <w:numPr>
+          <w:ilvl w:val="0"/>
+          <w:numId w:val="17"/>
+        </w:numPr>
         <w:shd w:val="clear" w:color="auto" w:fill="FFFFFF"/>
         <w:jc w:val="both"/>
         <w:rPr>
@@ -7187,11 +9164,15 @@
           <w:lang w:val="es-ES" w:eastAsia="en-GB"/>
           <w14:ligatures w14:val="none"/>
         </w:rPr>
-        <w:t>La UPM no dispone de residencias de estudiantes, pero para aquellos alumnos que lo deseen y lo soliciten, la Escuela ofrece la posibilidad de ayudar a encontrar alojamiento en pisos compartidos por estudiantes a través del Servicio de Asistencia a Estudiantes Internacionales SIAS (Students International Assistance Service) sias@fi.upm.es.</w:t>
-      </w:r>
-    </w:p>
-    <w:p>
-      <w:pPr>
+        <w:t>Los alumnos pueden contactar con los profesores del MUIA y acordar el tema de su Trabajo Fin de Máster.</w:t>
+      </w:r>
+    </w:p>
+    <w:p>
+      <w:pPr>
+        <w:numPr>
+          <w:ilvl w:val="0"/>
+          <w:numId w:val="17"/>
+        </w:numPr>
         <w:shd w:val="clear" w:color="auto" w:fill="FFFFFF"/>
         <w:jc w:val="both"/>
         <w:rPr>
@@ -7205,6 +9186,99 @@
           <w14:ligatures w14:val="none"/>
         </w:rPr>
       </w:pPr>
+      <w:r>
+        <w:rPr>
+          <w:rFonts w:ascii="Helvetica" w:eastAsia="Times New Roman" w:hAnsi="Helvetica" w:cs="Times New Roman"/>
+          <w:kern w:val="0"/>
+          <w:sz w:val="18"/>
+          <w:szCs w:val="18"/>
+          <w:bdr w:val="none" w:sz="0" w:space="0" w:color="auto" w:frame="1"/>
+          <w:shd w:val="clear" w:color="auto" w:fill="FFFFFF"/>
+          <w:lang w:val="es-ES" w:eastAsia="en-GB"/>
+          <w14:ligatures w14:val="none"/>
+        </w:rPr>
+        <w:t xml:space="preserve">A través de una aplicación informática desarrollada por el DIA, los alumnos pueden introducir sus preferencias sobre las propuestas de TFM que anualmente </w:t>
+      </w:r>
+      <w:r>
+        <w:rPr>
+          <w:rFonts w:ascii="Helvetica" w:eastAsia="Times New Roman" w:hAnsi="Helvetica" w:cs="Times New Roman"/>
+          <w:kern w:val="0"/>
+          <w:sz w:val="18"/>
+          <w:szCs w:val="18"/>
+          <w:bdr w:val="none" w:sz="0" w:space="0" w:color="auto" w:frame="1"/>
+          <w:shd w:val="clear" w:color="auto" w:fill="FFFFFF"/>
+          <w:lang w:val="es-ES" w:eastAsia="en-GB"/>
+          <w14:ligatures w14:val="none"/>
+        </w:rPr>
+        <w:t>son ofertadas</w:t>
+      </w:r>
+      <w:r>
+        <w:rPr>
+          <w:rFonts w:ascii="Helvetica" w:eastAsia="Times New Roman" w:hAnsi="Helvetica" w:cs="Times New Roman"/>
+          <w:kern w:val="0"/>
+          <w:sz w:val="18"/>
+          <w:szCs w:val="18"/>
+          <w:bdr w:val="none" w:sz="0" w:space="0" w:color="auto" w:frame="1"/>
+          <w:shd w:val="clear" w:color="auto" w:fill="FFFFFF"/>
+          <w:lang w:val="es-ES" w:eastAsia="en-GB"/>
+          <w14:ligatures w14:val="none"/>
+        </w:rPr>
+        <w:t xml:space="preserve"> por los profesores del MUIA (de mediados de </w:t>
+      </w:r>
+      <w:proofErr w:type="gramStart"/>
+      <w:r>
+        <w:rPr>
+          <w:rFonts w:ascii="Helvetica" w:eastAsia="Times New Roman" w:hAnsi="Helvetica" w:cs="Times New Roman"/>
+          <w:kern w:val="0"/>
+          <w:sz w:val="18"/>
+          <w:szCs w:val="18"/>
+          <w:bdr w:val="none" w:sz="0" w:space="0" w:color="auto" w:frame="1"/>
+          <w:shd w:val="clear" w:color="auto" w:fill="FFFFFF"/>
+          <w:lang w:val="es-ES" w:eastAsia="en-GB"/>
+          <w14:ligatures w14:val="none"/>
+        </w:rPr>
+        <w:t>Diciembre</w:t>
+      </w:r>
+      <w:proofErr w:type="gramEnd"/>
+      <w:r>
+        <w:rPr>
+          <w:rFonts w:ascii="Helvetica" w:eastAsia="Times New Roman" w:hAnsi="Helvetica" w:cs="Times New Roman"/>
+          <w:kern w:val="0"/>
+          <w:sz w:val="18"/>
+          <w:szCs w:val="18"/>
+          <w:bdr w:val="none" w:sz="0" w:space="0" w:color="auto" w:frame="1"/>
+          <w:shd w:val="clear" w:color="auto" w:fill="FFFFFF"/>
+          <w:lang w:val="es-ES" w:eastAsia="en-GB"/>
+          <w14:ligatures w14:val="none"/>
+        </w:rPr>
+        <w:t> a mediados de Enero). Identifica</w:t>
+      </w:r>
+      <w:r>
+        <w:rPr>
+          <w:rFonts w:ascii="Helvetica" w:eastAsia="Times New Roman" w:hAnsi="Helvetica" w:cs="Times New Roman"/>
+          <w:kern w:val="0"/>
+          <w:sz w:val="18"/>
+          <w:szCs w:val="18"/>
+          <w:bdr w:val="none" w:sz="0" w:space="0" w:color="auto" w:frame="1"/>
+          <w:shd w:val="clear" w:color="auto" w:fill="FFFFFF"/>
+          <w:lang w:val="es-ES" w:eastAsia="en-GB"/>
+          <w14:ligatures w14:val="none"/>
+        </w:rPr>
+        <w:t>rá</w:t>
+      </w:r>
+      <w:r>
+        <w:rPr>
+          <w:rFonts w:ascii="Helvetica" w:eastAsia="Times New Roman" w:hAnsi="Helvetica" w:cs="Times New Roman"/>
+          <w:kern w:val="0"/>
+          <w:sz w:val="18"/>
+          <w:szCs w:val="18"/>
+          <w:bdr w:val="none" w:sz="0" w:space="0" w:color="auto" w:frame="1"/>
+          <w:shd w:val="clear" w:color="auto" w:fill="FFFFFF"/>
+          <w:lang w:val="es-ES" w:eastAsia="en-GB"/>
+          <w14:ligatures w14:val="none"/>
+        </w:rPr>
+        <w:t>n en orden las propuestas que más les atraigan.</w:t>
+      </w:r>
     </w:p>
     <w:p>
       <w:pPr>
@@ -7221,26 +9295,47 @@
           <w14:ligatures w14:val="none"/>
         </w:rPr>
       </w:pPr>
-      <w:commentRangeStart w:id="26"/>
-      <w:r>
-        <w:rPr>
-          <w:rFonts w:ascii="Helvetica" w:eastAsia="Times New Roman" w:hAnsi="Helvetica" w:cs="Times New Roman"/>
-          <w:kern w:val="0"/>
-          <w:sz w:val="18"/>
-          <w:szCs w:val="18"/>
-          <w:bdr w:val="none" w:sz="0" w:space="0" w:color="auto" w:frame="1"/>
-          <w:shd w:val="clear" w:color="auto" w:fill="FFFFFF"/>
-          <w:lang w:val="es-ES" w:eastAsia="en-GB"/>
-          <w14:ligatures w14:val="none"/>
-        </w:rPr>
-        <w:t>La documentación a aportar para obtener un visado (visa) para estudiar en España depende del país de procedencia, pero, en general, incluye:</w:t>
-      </w:r>
-      <w:commentRangeEnd w:id="26"/>
-      <w:r>
-        <w:rPr>
-          <w:rStyle w:val="CommentReference"/>
-        </w:rPr>
-        <w:commentReference w:id="26"/>
+      <w:r>
+        <w:rPr>
+          <w:rFonts w:ascii="Helvetica" w:eastAsia="Times New Roman" w:hAnsi="Helvetica" w:cs="Times New Roman"/>
+          <w:kern w:val="0"/>
+          <w:sz w:val="18"/>
+          <w:szCs w:val="18"/>
+          <w:bdr w:val="none" w:sz="0" w:space="0" w:color="auto" w:frame="1"/>
+          <w:shd w:val="clear" w:color="auto" w:fill="FFFFFF"/>
+          <w:lang w:val="es-ES" w:eastAsia="en-GB"/>
+          <w14:ligatures w14:val="none"/>
+        </w:rPr>
+        <w:lastRenderedPageBreak/>
+        <w:t xml:space="preserve">En el caso de que no les atraiga ninguna oferta, o no se le haya asignado ninguna de las seleccionadas (varios alumnos pueden seleccionar la misma propuesta), el alumno deberá realizar una propuesta, encuadrándola en una de las materias del MUIA e indicando hasta tres profesores de </w:t>
+      </w:r>
+      <w:proofErr w:type="gramStart"/>
+      <w:r>
+        <w:rPr>
+          <w:rFonts w:ascii="Helvetica" w:eastAsia="Times New Roman" w:hAnsi="Helvetica" w:cs="Times New Roman"/>
+          <w:kern w:val="0"/>
+          <w:sz w:val="18"/>
+          <w:szCs w:val="18"/>
+          <w:bdr w:val="none" w:sz="0" w:space="0" w:color="auto" w:frame="1"/>
+          <w:shd w:val="clear" w:color="auto" w:fill="FFFFFF"/>
+          <w:lang w:val="es-ES" w:eastAsia="en-GB"/>
+          <w14:ligatures w14:val="none"/>
+        </w:rPr>
+        <w:t>la misma</w:t>
+      </w:r>
+      <w:proofErr w:type="gramEnd"/>
+      <w:r>
+        <w:rPr>
+          <w:rFonts w:ascii="Helvetica" w:eastAsia="Times New Roman" w:hAnsi="Helvetica" w:cs="Times New Roman"/>
+          <w:kern w:val="0"/>
+          <w:sz w:val="18"/>
+          <w:szCs w:val="18"/>
+          <w:bdr w:val="none" w:sz="0" w:space="0" w:color="auto" w:frame="1"/>
+          <w:shd w:val="clear" w:color="auto" w:fill="FFFFFF"/>
+          <w:lang w:val="es-ES" w:eastAsia="en-GB"/>
+          <w14:ligatures w14:val="none"/>
+        </w:rPr>
+        <w:t xml:space="preserve"> que puedan ejercer de directores.</w:t>
       </w:r>
     </w:p>
     <w:p>
@@ -7269,6 +9364,626 @@
           <w:lang w:val="es-ES" w:eastAsia="en-GB"/>
           <w14:ligatures w14:val="none"/>
         </w:rPr>
+        <w:t>Un TFM puede tener uno o dos directores</w:t>
+      </w:r>
+      <w:r>
+        <w:rPr>
+          <w:rFonts w:ascii="Helvetica" w:eastAsia="Times New Roman" w:hAnsi="Helvetica" w:cs="Times New Roman"/>
+          <w:kern w:val="0"/>
+          <w:sz w:val="18"/>
+          <w:szCs w:val="18"/>
+          <w:bdr w:val="none" w:sz="0" w:space="0" w:color="auto" w:frame="1"/>
+          <w:shd w:val="clear" w:color="auto" w:fill="FFFFFF"/>
+          <w:lang w:val="es-ES" w:eastAsia="en-GB"/>
+          <w14:ligatures w14:val="none"/>
+        </w:rPr>
+        <w:t>.</w:t>
+      </w:r>
+    </w:p>
+    <w:p>
+      <w:pPr>
+        <w:pStyle w:val="ListParagraph"/>
+        <w:numPr>
+          <w:ilvl w:val="0"/>
+          <w:numId w:val="22"/>
+        </w:numPr>
+        <w:shd w:val="clear" w:color="auto" w:fill="FFFFFF"/>
+        <w:jc w:val="both"/>
+        <w:rPr>
+          <w:rFonts w:ascii="Helvetica" w:eastAsia="Times New Roman" w:hAnsi="Helvetica" w:cs="Times New Roman"/>
+          <w:kern w:val="0"/>
+          <w:sz w:val="18"/>
+          <w:szCs w:val="18"/>
+          <w:bdr w:val="none" w:sz="0" w:space="0" w:color="auto" w:frame="1"/>
+          <w:shd w:val="clear" w:color="auto" w:fill="FFFFFF"/>
+          <w:lang w:val="es-ES" w:eastAsia="en-GB"/>
+          <w14:ligatures w14:val="none"/>
+        </w:rPr>
+      </w:pPr>
+      <w:r>
+        <w:rPr>
+          <w:rFonts w:ascii="Helvetica" w:eastAsia="Times New Roman" w:hAnsi="Helvetica" w:cs="Times New Roman"/>
+          <w:kern w:val="0"/>
+          <w:sz w:val="18"/>
+          <w:szCs w:val="18"/>
+          <w:bdr w:val="none" w:sz="0" w:space="0" w:color="auto" w:frame="1"/>
+          <w:shd w:val="clear" w:color="auto" w:fill="FFFFFF"/>
+          <w:lang w:val="es-ES" w:eastAsia="en-GB"/>
+          <w14:ligatures w14:val="none"/>
+        </w:rPr>
+        <w:t>Si tiene un director, este tiene que ser un profesor del MUIA</w:t>
+      </w:r>
+    </w:p>
+    <w:p>
+      <w:pPr>
+        <w:pStyle w:val="ListParagraph"/>
+        <w:numPr>
+          <w:ilvl w:val="0"/>
+          <w:numId w:val="22"/>
+        </w:numPr>
+        <w:shd w:val="clear" w:color="auto" w:fill="FFFFFF"/>
+        <w:jc w:val="both"/>
+        <w:rPr>
+          <w:rFonts w:ascii="Helvetica" w:eastAsia="Times New Roman" w:hAnsi="Helvetica" w:cs="Times New Roman"/>
+          <w:kern w:val="0"/>
+          <w:sz w:val="18"/>
+          <w:szCs w:val="18"/>
+          <w:bdr w:val="none" w:sz="0" w:space="0" w:color="auto" w:frame="1"/>
+          <w:shd w:val="clear" w:color="auto" w:fill="FFFFFF"/>
+          <w:lang w:val="es-ES" w:eastAsia="en-GB"/>
+          <w14:ligatures w14:val="none"/>
+        </w:rPr>
+      </w:pPr>
+      <w:r>
+        <w:rPr>
+          <w:rFonts w:ascii="Helvetica" w:eastAsia="Times New Roman" w:hAnsi="Helvetica" w:cs="Times New Roman"/>
+          <w:kern w:val="0"/>
+          <w:sz w:val="18"/>
+          <w:szCs w:val="18"/>
+          <w:bdr w:val="none" w:sz="0" w:space="0" w:color="auto" w:frame="1"/>
+          <w:shd w:val="clear" w:color="auto" w:fill="FFFFFF"/>
+          <w:lang w:val="es-ES" w:eastAsia="en-GB"/>
+          <w14:ligatures w14:val="none"/>
+        </w:rPr>
+        <w:t xml:space="preserve">Si tiene dos directores, </w:t>
+      </w:r>
+      <w:r>
+        <w:rPr>
+          <w:rFonts w:ascii="Helvetica" w:eastAsia="Times New Roman" w:hAnsi="Helvetica" w:cs="Times New Roman"/>
+          <w:kern w:val="0"/>
+          <w:sz w:val="18"/>
+          <w:szCs w:val="18"/>
+          <w:bdr w:val="none" w:sz="0" w:space="0" w:color="auto" w:frame="1"/>
+          <w:shd w:val="clear" w:color="auto" w:fill="FFFFFF"/>
+          <w:lang w:val="es-ES" w:eastAsia="en-GB"/>
+          <w14:ligatures w14:val="none"/>
+        </w:rPr>
+        <w:t>uno de ellos tiene que ser profesor de la titulación</w:t>
+      </w:r>
+      <w:r>
+        <w:rPr>
+          <w:rFonts w:ascii="Helvetica" w:eastAsia="Times New Roman" w:hAnsi="Helvetica" w:cs="Times New Roman"/>
+          <w:kern w:val="0"/>
+          <w:sz w:val="18"/>
+          <w:szCs w:val="18"/>
+          <w:bdr w:val="none" w:sz="0" w:space="0" w:color="auto" w:frame="1"/>
+          <w:shd w:val="clear" w:color="auto" w:fill="FFFFFF"/>
+          <w:lang w:val="es-ES" w:eastAsia="en-GB"/>
+          <w14:ligatures w14:val="none"/>
+        </w:rPr>
+        <w:t>; el otro puede no serlo, pero tiene que ser</w:t>
+      </w:r>
+      <w:r>
+        <w:rPr>
+          <w:rFonts w:ascii="Helvetica" w:eastAsia="Times New Roman" w:hAnsi="Helvetica" w:cs="Times New Roman"/>
+          <w:kern w:val="0"/>
+          <w:sz w:val="18"/>
+          <w:szCs w:val="18"/>
+          <w:bdr w:val="none" w:sz="0" w:space="0" w:color="auto" w:frame="1"/>
+          <w:shd w:val="clear" w:color="auto" w:fill="FFFFFF"/>
+          <w:lang w:val="es-ES" w:eastAsia="en-GB"/>
+          <w14:ligatures w14:val="none"/>
+        </w:rPr>
+        <w:t xml:space="preserve"> Doctor.</w:t>
+      </w:r>
+    </w:p>
+    <w:p>
+      <w:pPr>
+        <w:shd w:val="clear" w:color="auto" w:fill="FFFFFF"/>
+        <w:jc w:val="both"/>
+        <w:rPr>
+          <w:rFonts w:ascii="Helvetica" w:eastAsia="Times New Roman" w:hAnsi="Helvetica" w:cs="Times New Roman"/>
+          <w:kern w:val="0"/>
+          <w:sz w:val="18"/>
+          <w:szCs w:val="18"/>
+          <w:bdr w:val="none" w:sz="0" w:space="0" w:color="auto" w:frame="1"/>
+          <w:shd w:val="clear" w:color="auto" w:fill="FFFFFF"/>
+          <w:lang w:val="es-ES" w:eastAsia="en-GB"/>
+          <w14:ligatures w14:val="none"/>
+        </w:rPr>
+      </w:pPr>
+      <w:r>
+        <w:rPr>
+          <w:rFonts w:ascii="Helvetica" w:eastAsia="Times New Roman" w:hAnsi="Helvetica" w:cs="Times New Roman"/>
+          <w:kern w:val="0"/>
+          <w:sz w:val="18"/>
+          <w:szCs w:val="18"/>
+          <w:bdr w:val="none" w:sz="0" w:space="0" w:color="auto" w:frame="1"/>
+          <w:shd w:val="clear" w:color="auto" w:fill="FFFFFF"/>
+          <w:lang w:val="es-ES" w:eastAsia="en-GB"/>
+          <w14:ligatures w14:val="none"/>
+        </w:rPr>
+        <w:t>El alumno puede matricular del Trabajo Fin de Máster en el periodo ordinario (anual) o de ampliación de matrícula, pudiéndose defender en cualquier momento a lo largo del año o semestre correspondiente. Para poder defender el TFM el alumno deberá tener superadas las 7 asignaturas y los seminarios del máster. El alumno deber tener en cuenta que hay que entregar cierta documentación (véase la web del máster) con antelación a la fecha de la defensa del TFM.</w:t>
+      </w:r>
+    </w:p>
+    <w:p>
+      <w:pPr>
+        <w:shd w:val="clear" w:color="auto" w:fill="FFFFFF"/>
+        <w:jc w:val="both"/>
+        <w:rPr>
+          <w:rFonts w:ascii="Helvetica" w:eastAsia="Times New Roman" w:hAnsi="Helvetica" w:cs="Times New Roman"/>
+          <w:kern w:val="0"/>
+          <w:sz w:val="18"/>
+          <w:szCs w:val="18"/>
+          <w:bdr w:val="none" w:sz="0" w:space="0" w:color="auto" w:frame="1"/>
+          <w:shd w:val="clear" w:color="auto" w:fill="FFFFFF"/>
+          <w:lang w:val="es-ES" w:eastAsia="en-GB"/>
+          <w14:ligatures w14:val="none"/>
+        </w:rPr>
+      </w:pPr>
+      <w:r>
+        <w:rPr>
+          <w:rFonts w:ascii="Helvetica" w:eastAsia="Times New Roman" w:hAnsi="Helvetica" w:cs="Times New Roman"/>
+          <w:kern w:val="0"/>
+          <w:sz w:val="18"/>
+          <w:szCs w:val="18"/>
+          <w:bdr w:val="none" w:sz="0" w:space="0" w:color="auto" w:frame="1"/>
+          <w:shd w:val="clear" w:color="auto" w:fill="FFFFFF"/>
+          <w:lang w:val="es-ES" w:eastAsia="en-GB"/>
+          <w14:ligatures w14:val="none"/>
+        </w:rPr>
+        <w:t>La defensa del TFM consistirá en una presentación oral de la misma por parte del alumno durante un tiempo mínimo de 20 minutos y máximo de 40 minutos, seguida de un turno de preguntas por parte de los miembros del tribunal durante un máximo de 20 minutos.</w:t>
+      </w:r>
+    </w:p>
+    <w:p>
+      <w:pPr>
+        <w:shd w:val="clear" w:color="auto" w:fill="FFFFFF"/>
+        <w:jc w:val="both"/>
+        <w:rPr>
+          <w:rFonts w:ascii="Helvetica" w:eastAsia="Times New Roman" w:hAnsi="Helvetica" w:cs="Times New Roman"/>
+          <w:kern w:val="0"/>
+          <w:sz w:val="18"/>
+          <w:szCs w:val="18"/>
+          <w:bdr w:val="none" w:sz="0" w:space="0" w:color="auto" w:frame="1"/>
+          <w:shd w:val="clear" w:color="auto" w:fill="FFFFFF"/>
+          <w:lang w:val="es-ES" w:eastAsia="en-GB"/>
+          <w14:ligatures w14:val="none"/>
+        </w:rPr>
+      </w:pPr>
+      <w:r>
+        <w:rPr>
+          <w:rFonts w:ascii="Helvetica" w:eastAsia="Times New Roman" w:hAnsi="Helvetica" w:cs="Times New Roman"/>
+          <w:kern w:val="0"/>
+          <w:sz w:val="18"/>
+          <w:szCs w:val="18"/>
+          <w:bdr w:val="none" w:sz="0" w:space="0" w:color="auto" w:frame="1"/>
+          <w:shd w:val="clear" w:color="auto" w:fill="FFFFFF"/>
+          <w:lang w:val="es-ES" w:eastAsia="en-GB"/>
+          <w14:ligatures w14:val="none"/>
+        </w:rPr>
+        <w:t xml:space="preserve">Si no se consigue defender el TFM antes de finales de julio (cuando termina el curso académico), hay que volver a matricularse del TFM. Para el TFM, el coste de la segunda matrícula y las siguientes es </w:t>
+      </w:r>
+      <w:r>
+        <w:rPr>
+          <w:rFonts w:ascii="Helvetica" w:eastAsia="Times New Roman" w:hAnsi="Helvetica" w:cs="Times New Roman"/>
+          <w:kern w:val="0"/>
+          <w:sz w:val="18"/>
+          <w:szCs w:val="18"/>
+          <w:bdr w:val="none" w:sz="0" w:space="0" w:color="auto" w:frame="1"/>
+          <w:shd w:val="clear" w:color="auto" w:fill="FFFFFF"/>
+          <w:lang w:val="es-ES" w:eastAsia="en-GB"/>
+          <w14:ligatures w14:val="none"/>
+        </w:rPr>
+        <w:t>alrededor del</w:t>
+      </w:r>
+      <w:r>
+        <w:rPr>
+          <w:rFonts w:ascii="Helvetica" w:eastAsia="Times New Roman" w:hAnsi="Helvetica" w:cs="Times New Roman"/>
+          <w:kern w:val="0"/>
+          <w:sz w:val="18"/>
+          <w:szCs w:val="18"/>
+          <w:bdr w:val="none" w:sz="0" w:space="0" w:color="auto" w:frame="1"/>
+          <w:shd w:val="clear" w:color="auto" w:fill="FFFFFF"/>
+          <w:lang w:val="es-ES" w:eastAsia="en-GB"/>
+          <w14:ligatures w14:val="none"/>
+        </w:rPr>
+        <w:t xml:space="preserve"> 25% del coste de la primera matrícula.</w:t>
+      </w:r>
+      <w:r>
+        <w:rPr>
+          <w:rFonts w:ascii="Helvetica" w:eastAsia="Times New Roman" w:hAnsi="Helvetica" w:cs="Times New Roman"/>
+          <w:kern w:val="0"/>
+          <w:sz w:val="18"/>
+          <w:szCs w:val="18"/>
+          <w:bdr w:val="none" w:sz="0" w:space="0" w:color="auto" w:frame="1"/>
+          <w:shd w:val="clear" w:color="auto" w:fill="FFFFFF"/>
+          <w:lang w:val="es-ES" w:eastAsia="en-GB"/>
+          <w14:ligatures w14:val="none"/>
+        </w:rPr>
+        <w:t xml:space="preserve"> No es suficiente entregar la memoria del TFM en julio: es necesario defenderlo para que la nota conste en acta antes del final del curso académico.</w:t>
+      </w:r>
+    </w:p>
+    <w:p>
+      <w:pPr>
+        <w:shd w:val="clear" w:color="auto" w:fill="FFFFFF"/>
+        <w:jc w:val="both"/>
+        <w:rPr>
+          <w:rFonts w:ascii="Helvetica" w:eastAsia="Times New Roman" w:hAnsi="Helvetica" w:cs="Times New Roman"/>
+          <w:kern w:val="0"/>
+          <w:sz w:val="18"/>
+          <w:szCs w:val="18"/>
+          <w:bdr w:val="none" w:sz="0" w:space="0" w:color="auto" w:frame="1"/>
+          <w:shd w:val="clear" w:color="auto" w:fill="FFFFFF"/>
+          <w:lang w:val="es-ES" w:eastAsia="en-GB"/>
+          <w14:ligatures w14:val="none"/>
+        </w:rPr>
+      </w:pPr>
+    </w:p>
+    <w:p>
+      <w:pPr>
+        <w:shd w:val="clear" w:color="auto" w:fill="FFFFFF"/>
+        <w:jc w:val="both"/>
+        <w:rPr>
+          <w:rFonts w:ascii="Helvetica" w:eastAsia="Times New Roman" w:hAnsi="Helvetica" w:cs="Times New Roman"/>
+          <w:kern w:val="0"/>
+          <w:sz w:val="18"/>
+          <w:szCs w:val="18"/>
+          <w:bdr w:val="none" w:sz="0" w:space="0" w:color="auto" w:frame="1"/>
+          <w:shd w:val="clear" w:color="auto" w:fill="FFFFFF"/>
+          <w:lang w:val="es-ES" w:eastAsia="en-GB"/>
+          <w14:ligatures w14:val="none"/>
+        </w:rPr>
+      </w:pPr>
+      <w:commentRangeStart w:id="24"/>
+      <w:r>
+        <w:rPr>
+          <w:rFonts w:ascii="Helvetica" w:eastAsia="Times New Roman" w:hAnsi="Helvetica" w:cs="Times New Roman"/>
+          <w:kern w:val="0"/>
+          <w:sz w:val="18"/>
+          <w:szCs w:val="18"/>
+          <w:bdr w:val="none" w:sz="0" w:space="0" w:color="auto" w:frame="1"/>
+          <w:shd w:val="clear" w:color="auto" w:fill="FFFFFF"/>
+          <w:lang w:val="es-ES" w:eastAsia="en-GB"/>
+          <w14:ligatures w14:val="none"/>
+        </w:rPr>
+        <w:t>Los profesores del MUIA pertenecen a varios grupos de investigación consolidados de la Universidad Politécnica de Madrid. En http://www.dia.fi.upm.es/grupos-investigacion se puede obtener una descripción de dichos grupos, así como sus integrantes, líneas de investigación que desarrollan y proyectos de investigación subvencionados en los que participan.</w:t>
+      </w:r>
+      <w:commentRangeEnd w:id="24"/>
+      <w:r>
+        <w:rPr>
+          <w:rStyle w:val="CommentReference"/>
+        </w:rPr>
+        <w:commentReference w:id="24"/>
+      </w:r>
+    </w:p>
+    <w:p>
+      <w:pPr>
+        <w:shd w:val="clear" w:color="auto" w:fill="FFFFFF"/>
+        <w:jc w:val="both"/>
+        <w:rPr>
+          <w:rFonts w:ascii="Helvetica" w:eastAsia="Times New Roman" w:hAnsi="Helvetica" w:cs="Times New Roman"/>
+          <w:kern w:val="0"/>
+          <w:sz w:val="18"/>
+          <w:szCs w:val="18"/>
+          <w:bdr w:val="none" w:sz="0" w:space="0" w:color="auto" w:frame="1"/>
+          <w:shd w:val="clear" w:color="auto" w:fill="FFFFFF"/>
+          <w:lang w:val="es-ES" w:eastAsia="en-GB"/>
+          <w14:ligatures w14:val="none"/>
+        </w:rPr>
+      </w:pPr>
+      <w:r>
+        <w:rPr>
+          <w:rFonts w:ascii="Helvetica" w:eastAsia="Times New Roman" w:hAnsi="Helvetica" w:cs="Times New Roman"/>
+          <w:kern w:val="0"/>
+          <w:sz w:val="18"/>
+          <w:szCs w:val="18"/>
+          <w:bdr w:val="none" w:sz="0" w:space="0" w:color="auto" w:frame="1"/>
+          <w:shd w:val="clear" w:color="auto" w:fill="FFFFFF"/>
+          <w:lang w:val="es-ES" w:eastAsia="en-GB"/>
+          <w14:ligatures w14:val="none"/>
+        </w:rPr>
+        <w:t>El alumno podrá realizar su TFM en cualquiera de las líneas de investigación del Departamento, si hay profesores dispuestos a dirigir su trabajo.</w:t>
+      </w:r>
+    </w:p>
+    <w:p>
+      <w:pPr>
+        <w:shd w:val="clear" w:color="auto" w:fill="FFFFFF"/>
+        <w:jc w:val="both"/>
+        <w:rPr>
+          <w:rFonts w:ascii="Helvetica" w:eastAsia="Times New Roman" w:hAnsi="Helvetica" w:cs="Times New Roman"/>
+          <w:kern w:val="0"/>
+          <w:sz w:val="18"/>
+          <w:szCs w:val="18"/>
+          <w:bdr w:val="none" w:sz="0" w:space="0" w:color="auto" w:frame="1"/>
+          <w:shd w:val="clear" w:color="auto" w:fill="FFFFFF"/>
+          <w:lang w:val="es-ES" w:eastAsia="en-GB"/>
+          <w14:ligatures w14:val="none"/>
+        </w:rPr>
+      </w:pPr>
+    </w:p>
+    <w:p>
+      <w:pPr>
+        <w:shd w:val="clear" w:color="auto" w:fill="FFFFFF"/>
+        <w:jc w:val="both"/>
+        <w:rPr>
+          <w:rFonts w:ascii="Helvetica" w:eastAsia="Times New Roman" w:hAnsi="Helvetica" w:cs="Times New Roman"/>
+          <w:kern w:val="0"/>
+          <w:sz w:val="18"/>
+          <w:szCs w:val="18"/>
+          <w:bdr w:val="none" w:sz="0" w:space="0" w:color="auto" w:frame="1"/>
+          <w:shd w:val="clear" w:color="auto" w:fill="FFFFFF"/>
+          <w:lang w:val="es-ES" w:eastAsia="en-GB"/>
+          <w14:ligatures w14:val="none"/>
+        </w:rPr>
+      </w:pPr>
+      <w:commentRangeStart w:id="25"/>
+      <w:r>
+        <w:rPr>
+          <w:rFonts w:ascii="Helvetica" w:eastAsia="Times New Roman" w:hAnsi="Helvetica" w:cs="Times New Roman"/>
+          <w:kern w:val="0"/>
+          <w:sz w:val="18"/>
+          <w:szCs w:val="18"/>
+          <w:bdr w:val="none" w:sz="0" w:space="0" w:color="auto" w:frame="1"/>
+          <w:shd w:val="clear" w:color="auto" w:fill="FFFFFF"/>
+          <w:lang w:val="es-ES" w:eastAsia="en-GB"/>
+          <w14:ligatures w14:val="none"/>
+        </w:rPr>
+        <w:t>A modo orientativo, en Madrid es posible encontrar habitaciones compartidas en pisos desde unos 400 euros al mes. El coste del alquiler de un apartamento (un piso con una sola habitación) empieza a partir de los 600/700 euros al mes. Todos estos precios dependen, por supuesto, de la zona, y a ellos hay que añadir el coste (proporcional, en su caso) del agua, electricidad, teléfono, gastos de comunidad, etc.</w:t>
+      </w:r>
+      <w:commentRangeEnd w:id="25"/>
+      <w:r>
+        <w:rPr>
+          <w:rStyle w:val="CommentReference"/>
+        </w:rPr>
+        <w:commentReference w:id="25"/>
+      </w:r>
+    </w:p>
+    <w:p>
+      <w:pPr>
+        <w:shd w:val="clear" w:color="auto" w:fill="FFFFFF"/>
+        <w:jc w:val="both"/>
+        <w:rPr>
+          <w:rFonts w:ascii="Helvetica" w:eastAsia="Times New Roman" w:hAnsi="Helvetica" w:cs="Times New Roman"/>
+          <w:kern w:val="0"/>
+          <w:sz w:val="18"/>
+          <w:szCs w:val="18"/>
+          <w:bdr w:val="none" w:sz="0" w:space="0" w:color="auto" w:frame="1"/>
+          <w:shd w:val="clear" w:color="auto" w:fill="FFFFFF"/>
+          <w:lang w:val="es-ES" w:eastAsia="en-GB"/>
+          <w14:ligatures w14:val="none"/>
+        </w:rPr>
+      </w:pPr>
+      <w:r>
+        <w:rPr>
+          <w:rFonts w:ascii="Helvetica" w:eastAsia="Times New Roman" w:hAnsi="Helvetica" w:cs="Times New Roman"/>
+          <w:kern w:val="0"/>
+          <w:sz w:val="18"/>
+          <w:szCs w:val="18"/>
+          <w:bdr w:val="none" w:sz="0" w:space="0" w:color="auto" w:frame="1"/>
+          <w:shd w:val="clear" w:color="auto" w:fill="FFFFFF"/>
+          <w:lang w:val="es-ES" w:eastAsia="en-GB"/>
+          <w14:ligatures w14:val="none"/>
+        </w:rPr>
+        <w:t>Nota para estudiantes extranjeros: el gobierno español exige tener medios de vida para otorgar el visado de estudiante que permite la residencia en territorio español. Esto se puede demostrar mediante la posesión de una cantidad de dinero en una cuenta bancaria, o mediante la demostración de adjudicación de una beca. Sugerimos consultar con tiempo suficiente a la embajada o consulado más próximo.</w:t>
+      </w:r>
+    </w:p>
+    <w:p>
+      <w:pPr>
+        <w:shd w:val="clear" w:color="auto" w:fill="FFFFFF"/>
+        <w:jc w:val="both"/>
+        <w:rPr>
+          <w:rFonts w:ascii="Helvetica" w:eastAsia="Times New Roman" w:hAnsi="Helvetica" w:cs="Times New Roman"/>
+          <w:kern w:val="0"/>
+          <w:sz w:val="18"/>
+          <w:szCs w:val="18"/>
+          <w:bdr w:val="none" w:sz="0" w:space="0" w:color="auto" w:frame="1"/>
+          <w:shd w:val="clear" w:color="auto" w:fill="FFFFFF"/>
+          <w:lang w:val="es-ES" w:eastAsia="en-GB"/>
+          <w14:ligatures w14:val="none"/>
+        </w:rPr>
+      </w:pPr>
+      <w:r>
+        <w:rPr>
+          <w:rFonts w:ascii="Helvetica" w:eastAsia="Times New Roman" w:hAnsi="Helvetica" w:cs="Times New Roman"/>
+          <w:kern w:val="0"/>
+          <w:sz w:val="18"/>
+          <w:szCs w:val="18"/>
+          <w:bdr w:val="none" w:sz="0" w:space="0" w:color="auto" w:frame="1"/>
+          <w:shd w:val="clear" w:color="auto" w:fill="FFFFFF"/>
+          <w:lang w:val="es-ES" w:eastAsia="en-GB"/>
+          <w14:ligatures w14:val="none"/>
+        </w:rPr>
+        <w:t>La UPM no dispone de residencias de estudiantes, pero para aquellos alumnos que lo deseen y lo soliciten, la Escuela ofrece la posibilidad de ayudar a encontrar alojamiento en pisos compartidos por estudiantes a través del Servicio de Asistencia a Estudiantes Internacionales SIAS (</w:t>
+      </w:r>
+      <w:proofErr w:type="spellStart"/>
+      <w:r>
+        <w:rPr>
+          <w:rFonts w:ascii="Helvetica" w:eastAsia="Times New Roman" w:hAnsi="Helvetica" w:cs="Times New Roman"/>
+          <w:kern w:val="0"/>
+          <w:sz w:val="18"/>
+          <w:szCs w:val="18"/>
+          <w:bdr w:val="none" w:sz="0" w:space="0" w:color="auto" w:frame="1"/>
+          <w:shd w:val="clear" w:color="auto" w:fill="FFFFFF"/>
+          <w:lang w:val="es-ES" w:eastAsia="en-GB"/>
+          <w14:ligatures w14:val="none"/>
+        </w:rPr>
+        <w:t>Students</w:t>
+      </w:r>
+      <w:proofErr w:type="spellEnd"/>
+      <w:r>
+        <w:rPr>
+          <w:rFonts w:ascii="Helvetica" w:eastAsia="Times New Roman" w:hAnsi="Helvetica" w:cs="Times New Roman"/>
+          <w:kern w:val="0"/>
+          <w:sz w:val="18"/>
+          <w:szCs w:val="18"/>
+          <w:bdr w:val="none" w:sz="0" w:space="0" w:color="auto" w:frame="1"/>
+          <w:shd w:val="clear" w:color="auto" w:fill="FFFFFF"/>
+          <w:lang w:val="es-ES" w:eastAsia="en-GB"/>
+          <w14:ligatures w14:val="none"/>
+        </w:rPr>
+        <w:t xml:space="preserve"> International </w:t>
+      </w:r>
+      <w:proofErr w:type="spellStart"/>
+      <w:r>
+        <w:rPr>
+          <w:rFonts w:ascii="Helvetica" w:eastAsia="Times New Roman" w:hAnsi="Helvetica" w:cs="Times New Roman"/>
+          <w:kern w:val="0"/>
+          <w:sz w:val="18"/>
+          <w:szCs w:val="18"/>
+          <w:bdr w:val="none" w:sz="0" w:space="0" w:color="auto" w:frame="1"/>
+          <w:shd w:val="clear" w:color="auto" w:fill="FFFFFF"/>
+          <w:lang w:val="es-ES" w:eastAsia="en-GB"/>
+          <w14:ligatures w14:val="none"/>
+        </w:rPr>
+        <w:t>Assistance</w:t>
+      </w:r>
+      <w:proofErr w:type="spellEnd"/>
+      <w:r>
+        <w:rPr>
+          <w:rFonts w:ascii="Helvetica" w:eastAsia="Times New Roman" w:hAnsi="Helvetica" w:cs="Times New Roman"/>
+          <w:kern w:val="0"/>
+          <w:sz w:val="18"/>
+          <w:szCs w:val="18"/>
+          <w:bdr w:val="none" w:sz="0" w:space="0" w:color="auto" w:frame="1"/>
+          <w:shd w:val="clear" w:color="auto" w:fill="FFFFFF"/>
+          <w:lang w:val="es-ES" w:eastAsia="en-GB"/>
+          <w14:ligatures w14:val="none"/>
+        </w:rPr>
+        <w:t xml:space="preserve"> </w:t>
+      </w:r>
+      <w:proofErr w:type="spellStart"/>
+      <w:r>
+        <w:rPr>
+          <w:rFonts w:ascii="Helvetica" w:eastAsia="Times New Roman" w:hAnsi="Helvetica" w:cs="Times New Roman"/>
+          <w:kern w:val="0"/>
+          <w:sz w:val="18"/>
+          <w:szCs w:val="18"/>
+          <w:bdr w:val="none" w:sz="0" w:space="0" w:color="auto" w:frame="1"/>
+          <w:shd w:val="clear" w:color="auto" w:fill="FFFFFF"/>
+          <w:lang w:val="es-ES" w:eastAsia="en-GB"/>
+          <w14:ligatures w14:val="none"/>
+        </w:rPr>
+        <w:t>Service</w:t>
+      </w:r>
+      <w:proofErr w:type="spellEnd"/>
+      <w:r>
+        <w:rPr>
+          <w:rFonts w:ascii="Helvetica" w:eastAsia="Times New Roman" w:hAnsi="Helvetica" w:cs="Times New Roman"/>
+          <w:kern w:val="0"/>
+          <w:sz w:val="18"/>
+          <w:szCs w:val="18"/>
+          <w:bdr w:val="none" w:sz="0" w:space="0" w:color="auto" w:frame="1"/>
+          <w:shd w:val="clear" w:color="auto" w:fill="FFFFFF"/>
+          <w:lang w:val="es-ES" w:eastAsia="en-GB"/>
+          <w14:ligatures w14:val="none"/>
+        </w:rPr>
+        <w:t>) sias@fi.upm.es.</w:t>
+      </w:r>
+    </w:p>
+    <w:p>
+      <w:pPr>
+        <w:shd w:val="clear" w:color="auto" w:fill="FFFFFF"/>
+        <w:jc w:val="both"/>
+        <w:rPr>
+          <w:rFonts w:ascii="Helvetica" w:eastAsia="Times New Roman" w:hAnsi="Helvetica" w:cs="Times New Roman"/>
+          <w:kern w:val="0"/>
+          <w:sz w:val="18"/>
+          <w:szCs w:val="18"/>
+          <w:bdr w:val="none" w:sz="0" w:space="0" w:color="auto" w:frame="1"/>
+          <w:shd w:val="clear" w:color="auto" w:fill="FFFFFF"/>
+          <w:lang w:val="es-ES" w:eastAsia="en-GB"/>
+          <w14:ligatures w14:val="none"/>
+        </w:rPr>
+      </w:pPr>
+    </w:p>
+    <w:p>
+      <w:pPr>
+        <w:shd w:val="clear" w:color="auto" w:fill="FFFFFF"/>
+        <w:jc w:val="both"/>
+        <w:rPr>
+          <w:rFonts w:ascii="Helvetica" w:eastAsia="Times New Roman" w:hAnsi="Helvetica" w:cs="Times New Roman"/>
+          <w:kern w:val="0"/>
+          <w:sz w:val="18"/>
+          <w:szCs w:val="18"/>
+          <w:bdr w:val="none" w:sz="0" w:space="0" w:color="auto" w:frame="1"/>
+          <w:shd w:val="clear" w:color="auto" w:fill="FFFFFF"/>
+          <w:lang w:val="es-ES" w:eastAsia="en-GB"/>
+          <w14:ligatures w14:val="none"/>
+        </w:rPr>
+      </w:pPr>
+      <w:commentRangeStart w:id="26"/>
+      <w:proofErr w:type="gramStart"/>
+      <w:r>
+        <w:rPr>
+          <w:rFonts w:ascii="Helvetica" w:eastAsia="Times New Roman" w:hAnsi="Helvetica" w:cs="Times New Roman"/>
+          <w:kern w:val="0"/>
+          <w:sz w:val="18"/>
+          <w:szCs w:val="18"/>
+          <w:bdr w:val="none" w:sz="0" w:space="0" w:color="auto" w:frame="1"/>
+          <w:shd w:val="clear" w:color="auto" w:fill="FFFFFF"/>
+          <w:lang w:val="es-ES" w:eastAsia="en-GB"/>
+          <w14:ligatures w14:val="none"/>
+        </w:rPr>
+        <w:t>La documentación a aportar</w:t>
+      </w:r>
+      <w:proofErr w:type="gramEnd"/>
+      <w:r>
+        <w:rPr>
+          <w:rFonts w:ascii="Helvetica" w:eastAsia="Times New Roman" w:hAnsi="Helvetica" w:cs="Times New Roman"/>
+          <w:kern w:val="0"/>
+          <w:sz w:val="18"/>
+          <w:szCs w:val="18"/>
+          <w:bdr w:val="none" w:sz="0" w:space="0" w:color="auto" w:frame="1"/>
+          <w:shd w:val="clear" w:color="auto" w:fill="FFFFFF"/>
+          <w:lang w:val="es-ES" w:eastAsia="en-GB"/>
+          <w14:ligatures w14:val="none"/>
+        </w:rPr>
+        <w:t xml:space="preserve"> para obtener un visado (visa) para estudiar en España depende del país de procedencia, pero, en general, incluye:</w:t>
+      </w:r>
+      <w:commentRangeEnd w:id="26"/>
+      <w:r>
+        <w:rPr>
+          <w:rStyle w:val="CommentReference"/>
+        </w:rPr>
+        <w:commentReference w:id="26"/>
+      </w:r>
+    </w:p>
+    <w:p>
+      <w:pPr>
+        <w:shd w:val="clear" w:color="auto" w:fill="FFFFFF"/>
+        <w:jc w:val="both"/>
+        <w:rPr>
+          <w:rFonts w:ascii="Helvetica" w:eastAsia="Times New Roman" w:hAnsi="Helvetica" w:cs="Times New Roman"/>
+          <w:kern w:val="0"/>
+          <w:sz w:val="18"/>
+          <w:szCs w:val="18"/>
+          <w:bdr w:val="none" w:sz="0" w:space="0" w:color="auto" w:frame="1"/>
+          <w:shd w:val="clear" w:color="auto" w:fill="FFFFFF"/>
+          <w:lang w:val="es-ES" w:eastAsia="en-GB"/>
+          <w14:ligatures w14:val="none"/>
+        </w:rPr>
+      </w:pPr>
+      <w:r>
+        <w:rPr>
+          <w:rFonts w:ascii="Helvetica" w:eastAsia="Times New Roman" w:hAnsi="Helvetica" w:cs="Times New Roman"/>
+          <w:kern w:val="0"/>
+          <w:sz w:val="18"/>
+          <w:szCs w:val="18"/>
+          <w:bdr w:val="none" w:sz="0" w:space="0" w:color="auto" w:frame="1"/>
+          <w:shd w:val="clear" w:color="auto" w:fill="FFFFFF"/>
+          <w:lang w:val="es-ES" w:eastAsia="en-GB"/>
+          <w14:ligatures w14:val="none"/>
+        </w:rPr>
         <w:t>•</w:t>
       </w:r>
       <w:r>
@@ -7369,7 +10084,35 @@
           <w14:ligatures w14:val="none"/>
         </w:rPr>
         <w:tab/>
-        <w:t>Documento que acredite un alojamiento en España. Si el alumno va a residir en la vivienda de un familiar, éste deberá notificarlo en una Comisaría de Policía y enviar el documento al estudiante candidato. La ETSIInf dispone de la oficina de ayuda a estudiantes internacionales (SIAS, sias@fi.upm.es) que guía la búsqueda de alojamiento a estudiantes extranjeros.</w:t>
+        <w:t xml:space="preserve">Documento que acredite un alojamiento en España. Si el alumno va a residir en la vivienda de un familiar, éste deberá notificarlo en una Comisaría de Policía y enviar el documento al estudiante candidato. La </w:t>
+      </w:r>
+      <w:proofErr w:type="spellStart"/>
+      <w:r>
+        <w:rPr>
+          <w:rFonts w:ascii="Helvetica" w:eastAsia="Times New Roman" w:hAnsi="Helvetica" w:cs="Times New Roman"/>
+          <w:kern w:val="0"/>
+          <w:sz w:val="18"/>
+          <w:szCs w:val="18"/>
+          <w:bdr w:val="none" w:sz="0" w:space="0" w:color="auto" w:frame="1"/>
+          <w:shd w:val="clear" w:color="auto" w:fill="FFFFFF"/>
+          <w:lang w:val="es-ES" w:eastAsia="en-GB"/>
+          <w14:ligatures w14:val="none"/>
+        </w:rPr>
+        <w:t>ETSIInf</w:t>
+      </w:r>
+      <w:proofErr w:type="spellEnd"/>
+      <w:r>
+        <w:rPr>
+          <w:rFonts w:ascii="Helvetica" w:eastAsia="Times New Roman" w:hAnsi="Helvetica" w:cs="Times New Roman"/>
+          <w:kern w:val="0"/>
+          <w:sz w:val="18"/>
+          <w:szCs w:val="18"/>
+          <w:bdr w:val="none" w:sz="0" w:space="0" w:color="auto" w:frame="1"/>
+          <w:shd w:val="clear" w:color="auto" w:fill="FFFFFF"/>
+          <w:lang w:val="es-ES" w:eastAsia="en-GB"/>
+          <w14:ligatures w14:val="none"/>
+        </w:rPr>
+        <w:t xml:space="preserve"> dispone de la oficina de ayuda a estudiantes internacionales (SIAS, sias@fi.upm.es) que guía la búsqueda de alojamiento a estudiantes extranjeros.</w:t>
       </w:r>
     </w:p>
     <w:p>
@@ -7460,7 +10203,63 @@
           <w:lang w:val="es-ES" w:eastAsia="en-GB"/>
           <w14:ligatures w14:val="none"/>
         </w:rPr>
-        <w:t>La Escuela Técnica Superior de Ingenieros Informáticos (ETSIInf) de la UPM está situada en las afueras de la ciudad de Madrid, en el término municipal de Boadilla del Monte y, más concretamente, en el Campus de Montegancedo. Coche particular, metro ligero, o autobús son los medios de transporte posibles.</w:t>
+        <w:t>La Escuela Técnica Superior de Ingenieros Informáticos (</w:t>
+      </w:r>
+      <w:proofErr w:type="spellStart"/>
+      <w:r>
+        <w:rPr>
+          <w:rFonts w:ascii="Helvetica" w:eastAsia="Times New Roman" w:hAnsi="Helvetica" w:cs="Times New Roman"/>
+          <w:kern w:val="0"/>
+          <w:sz w:val="18"/>
+          <w:szCs w:val="18"/>
+          <w:bdr w:val="none" w:sz="0" w:space="0" w:color="auto" w:frame="1"/>
+          <w:shd w:val="clear" w:color="auto" w:fill="FFFFFF"/>
+          <w:lang w:val="es-ES" w:eastAsia="en-GB"/>
+          <w14:ligatures w14:val="none"/>
+        </w:rPr>
+        <w:t>ETSIInf</w:t>
+      </w:r>
+      <w:proofErr w:type="spellEnd"/>
+      <w:r>
+        <w:rPr>
+          <w:rFonts w:ascii="Helvetica" w:eastAsia="Times New Roman" w:hAnsi="Helvetica" w:cs="Times New Roman"/>
+          <w:kern w:val="0"/>
+          <w:sz w:val="18"/>
+          <w:szCs w:val="18"/>
+          <w:bdr w:val="none" w:sz="0" w:space="0" w:color="auto" w:frame="1"/>
+          <w:shd w:val="clear" w:color="auto" w:fill="FFFFFF"/>
+          <w:lang w:val="es-ES" w:eastAsia="en-GB"/>
+          <w14:ligatures w14:val="none"/>
+        </w:rPr>
+        <w:t xml:space="preserve">) de la UPM está situada en las afueras de la ciudad de Madrid, en el término municipal de Boadilla del Monte y, más concretamente, en el Campus de </w:t>
+      </w:r>
+      <w:proofErr w:type="spellStart"/>
+      <w:r>
+        <w:rPr>
+          <w:rFonts w:ascii="Helvetica" w:eastAsia="Times New Roman" w:hAnsi="Helvetica" w:cs="Times New Roman"/>
+          <w:kern w:val="0"/>
+          <w:sz w:val="18"/>
+          <w:szCs w:val="18"/>
+          <w:bdr w:val="none" w:sz="0" w:space="0" w:color="auto" w:frame="1"/>
+          <w:shd w:val="clear" w:color="auto" w:fill="FFFFFF"/>
+          <w:lang w:val="es-ES" w:eastAsia="en-GB"/>
+          <w14:ligatures w14:val="none"/>
+        </w:rPr>
+        <w:t>Montegancedo</w:t>
+      </w:r>
+      <w:proofErr w:type="spellEnd"/>
+      <w:r>
+        <w:rPr>
+          <w:rFonts w:ascii="Helvetica" w:eastAsia="Times New Roman" w:hAnsi="Helvetica" w:cs="Times New Roman"/>
+          <w:kern w:val="0"/>
+          <w:sz w:val="18"/>
+          <w:szCs w:val="18"/>
+          <w:bdr w:val="none" w:sz="0" w:space="0" w:color="auto" w:frame="1"/>
+          <w:shd w:val="clear" w:color="auto" w:fill="FFFFFF"/>
+          <w:lang w:val="es-ES" w:eastAsia="en-GB"/>
+          <w14:ligatures w14:val="none"/>
+        </w:rPr>
+        <w:t>. Coche particular, metro ligero, o autobús son los medios de transporte posibles.</w:t>
       </w:r>
       <w:commentRangeEnd w:id="28"/>
       <w:r>
@@ -7561,39 +10360,70 @@
           <w14:ligatures w14:val="none"/>
         </w:rPr>
       </w:pPr>
-      <w:commentRangeStart w:id="30"/>
-      <w:r>
-        <w:rPr>
-          <w:rFonts w:ascii="Helvetica" w:eastAsia="Times New Roman" w:hAnsi="Helvetica" w:cs="Times New Roman"/>
-          <w:kern w:val="0"/>
-          <w:sz w:val="18"/>
-          <w:szCs w:val="18"/>
-          <w:bdr w:val="none" w:sz="0" w:space="0" w:color="auto" w:frame="1"/>
-          <w:shd w:val="clear" w:color="auto" w:fill="FFFFFF"/>
-          <w:lang w:val="es-ES" w:eastAsia="en-GB"/>
-          <w14:ligatures w14:val="none"/>
-        </w:rPr>
-        <w:t>Número de alumnos de nuevo ingreso por curso académico (suelen ser un poco más que el número oficial de plazas ofertadas</w:t>
-      </w:r>
-      <w:r>
-        <w:rPr>
-          <w:rFonts w:ascii="Helvetica" w:eastAsia="Times New Roman" w:hAnsi="Helvetica" w:cs="Times New Roman"/>
-          <w:kern w:val="0"/>
-          <w:sz w:val="18"/>
-          <w:szCs w:val="18"/>
-          <w:bdr w:val="none" w:sz="0" w:space="0" w:color="auto" w:frame="1"/>
-          <w:shd w:val="clear" w:color="auto" w:fill="FFFFFF"/>
-          <w:lang w:val="es-ES" w:eastAsia="en-GB"/>
-          <w14:ligatures w14:val="none"/>
-        </w:rPr>
-        <w:t>):</w:t>
-      </w:r>
-      <w:commentRangeEnd w:id="30"/>
-      <w:r>
-        <w:rPr>
-          <w:rStyle w:val="CommentReference"/>
-        </w:rPr>
-        <w:commentReference w:id="30"/>
+      <w:r>
+        <w:rPr>
+          <w:rFonts w:ascii="Helvetica" w:eastAsia="Times New Roman" w:hAnsi="Helvetica" w:cs="Times New Roman"/>
+          <w:kern w:val="0"/>
+          <w:sz w:val="18"/>
+          <w:szCs w:val="18"/>
+          <w:bdr w:val="none" w:sz="0" w:space="0" w:color="auto" w:frame="1"/>
+          <w:shd w:val="clear" w:color="auto" w:fill="FFFFFF"/>
+          <w:lang w:val="es-ES" w:eastAsia="en-GB"/>
+          <w14:ligatures w14:val="none"/>
+        </w:rPr>
+        <w:t>La siguiente tabla indica el n</w:t>
+      </w:r>
+      <w:r>
+        <w:rPr>
+          <w:rFonts w:ascii="Helvetica" w:eastAsia="Times New Roman" w:hAnsi="Helvetica" w:cs="Times New Roman"/>
+          <w:kern w:val="0"/>
+          <w:sz w:val="18"/>
+          <w:szCs w:val="18"/>
+          <w:bdr w:val="none" w:sz="0" w:space="0" w:color="auto" w:frame="1"/>
+          <w:shd w:val="clear" w:color="auto" w:fill="FFFFFF"/>
+          <w:lang w:val="es-ES" w:eastAsia="en-GB"/>
+          <w14:ligatures w14:val="none"/>
+        </w:rPr>
+        <w:t xml:space="preserve">úmero de alumnos de nuevo ingreso </w:t>
+      </w:r>
+      <w:r>
+        <w:rPr>
+          <w:rFonts w:ascii="Helvetica" w:eastAsia="Times New Roman" w:hAnsi="Helvetica" w:cs="Times New Roman"/>
+          <w:kern w:val="0"/>
+          <w:sz w:val="18"/>
+          <w:szCs w:val="18"/>
+          <w:bdr w:val="none" w:sz="0" w:space="0" w:color="auto" w:frame="1"/>
+          <w:shd w:val="clear" w:color="auto" w:fill="FFFFFF"/>
+          <w:lang w:val="es-ES" w:eastAsia="en-GB"/>
+          <w14:ligatures w14:val="none"/>
+        </w:rPr>
+        <w:t>y los alumnos egresados en cada</w:t>
+      </w:r>
+      <w:r>
+        <w:rPr>
+          <w:rFonts w:ascii="Helvetica" w:eastAsia="Times New Roman" w:hAnsi="Helvetica" w:cs="Times New Roman"/>
+          <w:kern w:val="0"/>
+          <w:sz w:val="18"/>
+          <w:szCs w:val="18"/>
+          <w:bdr w:val="none" w:sz="0" w:space="0" w:color="auto" w:frame="1"/>
+          <w:shd w:val="clear" w:color="auto" w:fill="FFFFFF"/>
+          <w:lang w:val="es-ES" w:eastAsia="en-GB"/>
+          <w14:ligatures w14:val="none"/>
+        </w:rPr>
+        <w:t xml:space="preserve"> curso académico</w:t>
+      </w:r>
+      <w:r>
+        <w:rPr>
+          <w:rFonts w:ascii="Helvetica" w:eastAsia="Times New Roman" w:hAnsi="Helvetica" w:cs="Times New Roman"/>
+          <w:kern w:val="0"/>
+          <w:sz w:val="18"/>
+          <w:szCs w:val="18"/>
+          <w:bdr w:val="none" w:sz="0" w:space="0" w:color="auto" w:frame="1"/>
+          <w:shd w:val="clear" w:color="auto" w:fill="FFFFFF"/>
+          <w:lang w:val="es-ES" w:eastAsia="en-GB"/>
+          <w14:ligatures w14:val="none"/>
+        </w:rPr>
+        <w:t>.</w:t>
       </w:r>
     </w:p>
     <w:tbl>
@@ -7856,6 +10686,7 @@
                 <w:szCs w:val="18"/>
                 <w:lang w:val="es-ES"/>
               </w:rPr>
+              <w:lastRenderedPageBreak/>
               <w:t>2012-13</w:t>
             </w:r>
           </w:p>
@@ -8682,6 +11513,91 @@
           </w:p>
         </w:tc>
       </w:tr>
+      <w:tr>
+        <w:tc>
+          <w:tcPr>
+            <w:tcW w:w="3040" w:type="dxa"/>
+          </w:tcPr>
+          <w:p>
+            <w:pPr>
+              <w:jc w:val="both"/>
+              <w:rPr>
+                <w:b/>
+                <w:bCs/>
+                <w:sz w:val="18"/>
+                <w:szCs w:val="18"/>
+                <w:lang w:val="es-ES"/>
+              </w:rPr>
+            </w:pPr>
+            <w:r>
+              <w:rPr>
+                <w:b/>
+                <w:bCs/>
+                <w:sz w:val="18"/>
+                <w:szCs w:val="18"/>
+                <w:lang w:val="es-ES"/>
+              </w:rPr>
+              <w:t>TOTAL</w:t>
+            </w:r>
+          </w:p>
+        </w:tc>
+        <w:tc>
+          <w:tcPr>
+            <w:tcW w:w="3170" w:type="dxa"/>
+          </w:tcPr>
+          <w:p>
+            <w:pPr>
+              <w:keepNext/>
+              <w:jc w:val="both"/>
+              <w:rPr>
+                <w:b/>
+                <w:bCs/>
+                <w:sz w:val="18"/>
+                <w:szCs w:val="18"/>
+                <w:lang w:val="es-ES"/>
+              </w:rPr>
+            </w:pPr>
+            <w:r>
+              <w:rPr>
+                <w:b/>
+                <w:bCs/>
+                <w:sz w:val="18"/>
+                <w:szCs w:val="18"/>
+                <w:lang w:val="es-ES"/>
+              </w:rPr>
+              <w:t>672</w:t>
+            </w:r>
+          </w:p>
+        </w:tc>
+        <w:tc>
+          <w:tcPr>
+            <w:tcW w:w="2806" w:type="dxa"/>
+          </w:tcPr>
+          <w:p>
+            <w:pPr>
+              <w:keepNext/>
+              <w:jc w:val="both"/>
+              <w:rPr>
+                <w:b/>
+                <w:bCs/>
+                <w:sz w:val="18"/>
+                <w:szCs w:val="18"/>
+                <w:lang w:val="es-ES"/>
+              </w:rPr>
+            </w:pPr>
+            <w:r>
+              <w:rPr>
+                <w:b/>
+                <w:bCs/>
+                <w:sz w:val="18"/>
+                <w:szCs w:val="18"/>
+                <w:lang w:val="es-ES"/>
+              </w:rPr>
+              <w:t>460</w:t>
+            </w:r>
+          </w:p>
+        </w:tc>
+      </w:tr>
     </w:tbl>
     <w:p>
       <w:pPr>
@@ -8696,32 +11612,124 @@
           <w14:ligatures w14:val="none"/>
         </w:rPr>
       </w:pPr>
-    </w:p>
-    <w:p>
-      <w:pPr>
-        <w:rPr>
-          <w:rFonts w:ascii="Helvetica" w:eastAsia="Times New Roman" w:hAnsi="Helvetica" w:cs="Times New Roman"/>
-          <w:kern w:val="0"/>
-          <w:sz w:val="18"/>
-          <w:szCs w:val="18"/>
-          <w:bdr w:val="none" w:sz="0" w:space="0" w:color="auto" w:frame="1"/>
-          <w:shd w:val="clear" w:color="auto" w:fill="FFFFFF"/>
-          <w:lang w:val="es-ES" w:eastAsia="en-GB"/>
-          <w14:ligatures w14:val="none"/>
-        </w:rPr>
-      </w:pPr>
-      <w:r>
-        <w:rPr>
-          <w:rFonts w:ascii="Helvetica" w:eastAsia="Times New Roman" w:hAnsi="Helvetica" w:cs="Times New Roman"/>
-          <w:kern w:val="0"/>
-          <w:sz w:val="18"/>
-          <w:szCs w:val="18"/>
-          <w:bdr w:val="none" w:sz="0" w:space="0" w:color="auto" w:frame="1"/>
-          <w:shd w:val="clear" w:color="auto" w:fill="FFFFFF"/>
-          <w:lang w:val="es-ES" w:eastAsia="en-GB"/>
-          <w14:ligatures w14:val="none"/>
-        </w:rPr>
-        <w:t>Profesores del MUIA:</w:t>
+      <w:r>
+        <w:rPr>
+          <w:rFonts w:ascii="Helvetica" w:eastAsia="Times New Roman" w:hAnsi="Helvetica" w:cs="Times New Roman"/>
+          <w:kern w:val="0"/>
+          <w:sz w:val="18"/>
+          <w:szCs w:val="18"/>
+          <w:bdr w:val="none" w:sz="0" w:space="0" w:color="auto" w:frame="1"/>
+          <w:shd w:val="clear" w:color="auto" w:fill="FFFFFF"/>
+          <w:lang w:val="es-ES" w:eastAsia="en-GB"/>
+          <w14:ligatures w14:val="none"/>
+        </w:rPr>
+        <w:t xml:space="preserve">Se puede ver que el número de alumnos de nuevo ingreso suele </w:t>
+      </w:r>
+      <w:r>
+        <w:rPr>
+          <w:rFonts w:ascii="Helvetica" w:eastAsia="Times New Roman" w:hAnsi="Helvetica" w:cs="Times New Roman"/>
+          <w:kern w:val="0"/>
+          <w:sz w:val="18"/>
+          <w:szCs w:val="18"/>
+          <w:bdr w:val="none" w:sz="0" w:space="0" w:color="auto" w:frame="1"/>
+          <w:shd w:val="clear" w:color="auto" w:fill="FFFFFF"/>
+          <w:lang w:val="es-ES" w:eastAsia="en-GB"/>
+          <w14:ligatures w14:val="none"/>
+        </w:rPr>
+        <w:t xml:space="preserve">ser un poco </w:t>
+      </w:r>
+      <w:r>
+        <w:rPr>
+          <w:rFonts w:ascii="Helvetica" w:eastAsia="Times New Roman" w:hAnsi="Helvetica" w:cs="Times New Roman"/>
+          <w:kern w:val="0"/>
+          <w:sz w:val="18"/>
+          <w:szCs w:val="18"/>
+          <w:bdr w:val="none" w:sz="0" w:space="0" w:color="auto" w:frame="1"/>
+          <w:shd w:val="clear" w:color="auto" w:fill="FFFFFF"/>
+          <w:lang w:val="es-ES" w:eastAsia="en-GB"/>
+          <w14:ligatures w14:val="none"/>
+        </w:rPr>
+        <w:t>superior al</w:t>
+      </w:r>
+      <w:r>
+        <w:rPr>
+          <w:rFonts w:ascii="Helvetica" w:eastAsia="Times New Roman" w:hAnsi="Helvetica" w:cs="Times New Roman"/>
+          <w:kern w:val="0"/>
+          <w:sz w:val="18"/>
+          <w:szCs w:val="18"/>
+          <w:bdr w:val="none" w:sz="0" w:space="0" w:color="auto" w:frame="1"/>
+          <w:shd w:val="clear" w:color="auto" w:fill="FFFFFF"/>
+          <w:lang w:val="es-ES" w:eastAsia="en-GB"/>
+          <w14:ligatures w14:val="none"/>
+        </w:rPr>
+        <w:t xml:space="preserve"> número oficial de plazas ofertadas)</w:t>
+      </w:r>
+      <w:r>
+        <w:rPr>
+          <w:rFonts w:ascii="Helvetica" w:eastAsia="Times New Roman" w:hAnsi="Helvetica" w:cs="Times New Roman"/>
+          <w:kern w:val="0"/>
+          <w:sz w:val="18"/>
+          <w:szCs w:val="18"/>
+          <w:bdr w:val="none" w:sz="0" w:space="0" w:color="auto" w:frame="1"/>
+          <w:shd w:val="clear" w:color="auto" w:fill="FFFFFF"/>
+          <w:lang w:val="es-ES" w:eastAsia="en-GB"/>
+          <w14:ligatures w14:val="none"/>
+        </w:rPr>
+        <w:t>.</w:t>
+      </w:r>
+    </w:p>
+    <w:p>
+      <w:pPr>
+        <w:rPr>
+          <w:rFonts w:ascii="Helvetica" w:eastAsia="Times New Roman" w:hAnsi="Helvetica" w:cs="Times New Roman"/>
+          <w:kern w:val="0"/>
+          <w:sz w:val="18"/>
+          <w:szCs w:val="18"/>
+          <w:bdr w:val="none" w:sz="0" w:space="0" w:color="auto" w:frame="1"/>
+          <w:shd w:val="clear" w:color="auto" w:fill="FFFFFF"/>
+          <w:lang w:eastAsia="en-GB"/>
+          <w14:ligatures w14:val="none"/>
+        </w:rPr>
+      </w:pPr>
+      <w:r>
+        <w:rPr>
+          <w:rFonts w:ascii="Helvetica" w:eastAsia="Times New Roman" w:hAnsi="Helvetica" w:cs="Times New Roman"/>
+          <w:kern w:val="0"/>
+          <w:sz w:val="18"/>
+          <w:szCs w:val="18"/>
+          <w:bdr w:val="none" w:sz="0" w:space="0" w:color="auto" w:frame="1"/>
+          <w:shd w:val="clear" w:color="auto" w:fill="FFFFFF"/>
+          <w:lang w:eastAsia="en-GB"/>
+          <w14:ligatures w14:val="none"/>
+        </w:rPr>
+        <w:t xml:space="preserve"> </w:t>
+      </w:r>
+    </w:p>
+    <w:p>
+      <w:pPr>
+        <w:rPr>
+          <w:rFonts w:ascii="Helvetica" w:eastAsia="Times New Roman" w:hAnsi="Helvetica" w:cs="Times New Roman"/>
+          <w:kern w:val="0"/>
+          <w:sz w:val="18"/>
+          <w:szCs w:val="18"/>
+          <w:bdr w:val="none" w:sz="0" w:space="0" w:color="auto" w:frame="1"/>
+          <w:shd w:val="clear" w:color="auto" w:fill="FFFFFF"/>
+          <w:lang w:val="es-ES" w:eastAsia="en-GB"/>
+          <w14:ligatures w14:val="none"/>
+        </w:rPr>
+      </w:pPr>
+      <w:r>
+        <w:rPr>
+          <w:rFonts w:ascii="Helvetica" w:eastAsia="Times New Roman" w:hAnsi="Helvetica" w:cs="Times New Roman"/>
+          <w:kern w:val="0"/>
+          <w:sz w:val="18"/>
+          <w:szCs w:val="18"/>
+          <w:bdr w:val="none" w:sz="0" w:space="0" w:color="auto" w:frame="1"/>
+          <w:shd w:val="clear" w:color="auto" w:fill="FFFFFF"/>
+          <w:lang w:val="es-ES" w:eastAsia="en-GB"/>
+          <w14:ligatures w14:val="none"/>
+        </w:rPr>
+        <w:t xml:space="preserve">La siguiente tabla indica, para cada profesor del MUIA (profesor es lo mismo que docente), los apellidos y el nombre, el email (email es lo mismo que correo electrónico) y la categoría académica. </w:t>
       </w:r>
     </w:p>
     <w:tbl>
@@ -10468,7 +13476,6 @@
                 <w:sz w:val="18"/>
                 <w:szCs w:val="18"/>
               </w:rPr>
-              <w:lastRenderedPageBreak/>
               <w:t>Hernández Diego</w:t>
             </w:r>
           </w:p>
@@ -13027,36 +16034,7 @@
       <w:pPr>
         <w:rPr>
           <w:rFonts w:ascii="Arial" w:hAnsi="Arial" w:cs="Arial"/>
-          <w:sz w:val="18"/>
-          <w:szCs w:val="18"/>
-          <w:lang w:val="es-ES"/>
-        </w:rPr>
-      </w:pPr>
-    </w:p>
-    <w:p>
-      <w:pPr>
-        <w:rPr>
-          <w:rFonts w:ascii="Arial" w:hAnsi="Arial" w:cs="Arial"/>
-          <w:sz w:val="18"/>
-          <w:szCs w:val="18"/>
-          <w:lang w:val="es-ES"/>
-        </w:rPr>
-      </w:pPr>
-    </w:p>
-    <w:p>
-      <w:pPr>
-        <w:rPr>
-          <w:rFonts w:ascii="Arial" w:hAnsi="Arial" w:cs="Arial"/>
-          <w:sz w:val="18"/>
-          <w:szCs w:val="18"/>
-          <w:lang w:val="es-ES"/>
-        </w:rPr>
-      </w:pPr>
-    </w:p>
-    <w:p>
-      <w:pPr>
-        <w:rPr>
-          <w:rFonts w:ascii="Arial" w:hAnsi="Arial" w:cs="Arial"/>
+          <w:color w:val="FF0000"/>
           <w:sz w:val="18"/>
           <w:szCs w:val="18"/>
           <w:lang w:val="es-ES"/>
@@ -13467,24 +16445,6 @@
           <w:szCs w:val="20"/>
         </w:rPr>
         <w:t>Situación ETSIInf</w:t>
-      </w:r>
-    </w:p>
-  </w:comment>
-  <w:comment w:id="30" w:author="DAMIANO ZANARDINI" w:date="2024-03-29T11:04:00Z" w:initials="d">
-    <w:p>
-      <w:r>
-        <w:rPr>
-          <w:rStyle w:val="CommentReference"/>
-        </w:rPr>
-        <w:annotationRef/>
-      </w:r>
-      <w:r>
-        <w:rPr>
-          <w:color w:val="000000"/>
-          <w:sz w:val="20"/>
-          <w:szCs w:val="20"/>
-        </w:rPr>
-        <w:t>Datos</w:t>
       </w:r>
     </w:p>
   </w:comment>
@@ -13515,12 +16475,11 @@
   <w15:commentEx w15:paraId="641B84B2" w15:done="0"/>
   <w15:commentEx w15:paraId="4DD2E186" w15:done="0"/>
   <w15:commentEx w15:paraId="1CCAC8F3" w15:done="0"/>
-  <w15:commentEx w15:paraId="14DAF4F6" w15:done="0"/>
 </w15:commentsEx>
 </file>
 
 <file path=word/commentsExtensible.xml><?xml version="1.0" encoding="utf-8"?>
-<w16cex:commentsExtensible xmlns:wpc="http://schemas.microsoft.com/office/word/2010/wordprocessingCanvas" xmlns:cx="http://schemas.microsoft.com/office/drawing/2014/chartex" xmlns:cx1="http://schemas.microsoft.com/office/drawing/2015/9/8/chartex" xmlns:cx2="http://schemas.microsoft.com/office/drawing/2015/10/21/chartex" xmlns:cx3="http://schemas.microsoft.com/office/drawing/2016/5/9/chartex" xmlns:cx4="http://schemas.microsoft.com/office/drawing/2016/5/10/chartex" xmlns:cx5="http://schemas.microsoft.com/office/drawing/2016/5/11/chartex" xmlns:cx6="http://schemas.microsoft.com/office/drawing/2016/5/12/chartex" xmlns:cx7="http://schemas.microsoft.com/office/drawing/2016/5/13/chartex" xmlns:cx8="http://schemas.microsoft.com/office/drawing/2016/5/14/chartex" xmlns:mc="http://schemas.openxmlformats.org/markup-compatibility/2006" xmlns:aink="http://schemas.microsoft.com/office/drawing/2016/ink" xmlns:am3d="http://schemas.microsoft.com/office/drawing/2017/model3d" xmlns:o="urn:schemas-microsoft-com:office:office" xmlns:oel="http://schemas.microsoft.com/office/2019/extlst" xmlns:r="http://schemas.openxmlformats.org/officeDocument/2006/relationships" xmlns:m="http://schemas.openxmlformats.org/officeDocument/2006/math" xmlns:v="urn:schemas-microsoft-com:vml" xmlns:wp14="http://schemas.microsoft.com/office/word/2010/wordprocessingDrawing" xmlns:wp="http://schemas.openxmlformats.org/drawingml/2006/wordprocessingDrawing" xmlns:w10="urn:schemas-microsoft-com:office:word" xmlns:w="http://schemas.openxmlformats.org/wordprocessingml/2006/main" xmlns:w14="http://schemas.microsoft.com/office/word/2010/wordml" xmlns:w15="http://schemas.microsoft.com/office/word/2012/wordml" xmlns:w16cex="http://schemas.microsoft.com/office/word/2018/wordml/cex" xmlns:w16cid="http://schemas.microsoft.com/office/word/2016/wordml/cid" xmlns:w16="http://schemas.microsoft.com/office/word/2018/wordml" xmlns:w16sdtdh="http://schemas.microsoft.com/office/word/2020/wordml/sdtdatahash" xmlns:w16se="http://schemas.microsoft.com/office/word/2015/wordml/symex" xmlns:wpg="http://schemas.microsoft.com/office/word/2010/wordprocessingGroup" xmlns:wpi="http://schemas.microsoft.com/office/word/2010/wordprocessingInk" xmlns:wne="http://schemas.microsoft.com/office/word/2006/wordml" xmlns:wps="http://schemas.microsoft.com/office/word/2010/wordprocessingShape" mc:Ignorable="w14 w15 w16se w16cid w16 w16cex w16sdtdh wp14">
+<w16cex:commentsExtensible xmlns:wpc="http://schemas.microsoft.com/office/word/2010/wordprocessingCanvas" xmlns:cx="http://schemas.microsoft.com/office/drawing/2014/chartex" xmlns:cx1="http://schemas.microsoft.com/office/drawing/2015/9/8/chartex" xmlns:cx2="http://schemas.microsoft.com/office/drawing/2015/10/21/chartex" xmlns:cx3="http://schemas.microsoft.com/office/drawing/2016/5/9/chartex" xmlns:cx4="http://schemas.microsoft.com/office/drawing/2016/5/10/chartex" xmlns:cx5="http://schemas.microsoft.com/office/drawing/2016/5/11/chartex" xmlns:cx6="http://schemas.microsoft.com/office/drawing/2016/5/12/chartex" xmlns:cx7="http://schemas.microsoft.com/office/drawing/2016/5/13/chartex" xmlns:cx8="http://schemas.microsoft.com/office/drawing/2016/5/14/chartex" xmlns:cr="http://schemas.microsoft.com/office/comments/2020/reactions" xmlns:mc="http://schemas.openxmlformats.org/markup-compatibility/2006" xmlns:aink="http://schemas.microsoft.com/office/drawing/2016/ink" xmlns:am3d="http://schemas.microsoft.com/office/drawing/2017/model3d" xmlns:o="urn:schemas-microsoft-com:office:office" xmlns:oel="http://schemas.microsoft.com/office/2019/extlst" xmlns:r="http://schemas.openxmlformats.org/officeDocument/2006/relationships" xmlns:m="http://schemas.openxmlformats.org/officeDocument/2006/math" xmlns:v="urn:schemas-microsoft-com:vml" xmlns:wp14="http://schemas.microsoft.com/office/word/2010/wordprocessingDrawing" xmlns:wp="http://schemas.openxmlformats.org/drawingml/2006/wordprocessingDrawing" xmlns:w10="urn:schemas-microsoft-com:office:word" xmlns:w="http://schemas.openxmlformats.org/wordprocessingml/2006/main" xmlns:w14="http://schemas.microsoft.com/office/word/2010/wordml" xmlns:w15="http://schemas.microsoft.com/office/word/2012/wordml" xmlns:w16cex="http://schemas.microsoft.com/office/word/2018/wordml/cex" xmlns:w16cid="http://schemas.microsoft.com/office/word/2016/wordml/cid" xmlns:w16="http://schemas.microsoft.com/office/word/2018/wordml" xmlns:w16sdtdh="http://schemas.microsoft.com/office/word/2020/wordml/sdtdatahash" xmlns:w16se="http://schemas.microsoft.com/office/word/2015/wordml/symex" xmlns:wpg="http://schemas.microsoft.com/office/word/2010/wordprocessingGroup" xmlns:wpi="http://schemas.microsoft.com/office/word/2010/wordprocessingInk" xmlns:wne="http://schemas.microsoft.com/office/word/2006/wordml" xmlns:wps="http://schemas.microsoft.com/office/word/2010/wordprocessingShape" mc:Ignorable="w14 w15 w16se w16cid w16 w16cex w16sdtdh cr wp14">
   <w16cex:commentExtensible w16cex:durableId="0FAFC995" w16cex:dateUtc="2024-03-29T09:27:00Z"/>
   <w16cex:commentExtensible w16cex:durableId="572DF716" w16cex:dateUtc="2024-03-29T09:52:00Z"/>
   <w16cex:commentExtensible w16cex:durableId="314225CD" w16cex:dateUtc="2024-03-29T09:27:00Z"/>
@@ -13543,7 +16502,6 @@
   <w16cex:commentExtensible w16cex:durableId="4904CBC0" w16cex:dateUtc="2024-03-29T09:32:00Z"/>
   <w16cex:commentExtensible w16cex:durableId="509E3C5C" w16cex:dateUtc="2024-03-29T09:32:00Z"/>
   <w16cex:commentExtensible w16cex:durableId="4D10E895" w16cex:dateUtc="2024-03-29T09:32:00Z"/>
-  <w16cex:commentExtensible w16cex:durableId="3B53A3B3" w16cex:dateUtc="2024-03-29T10:04:00Z"/>
 </w16cex:commentsExtensible>
 </file>
 
@@ -13571,7 +16529,6 @@
   <w16cid:commentId w16cid:paraId="641B84B2" w16cid:durableId="4904CBC0"/>
   <w16cid:commentId w16cid:paraId="4DD2E186" w16cid:durableId="509E3C5C"/>
   <w16cid:commentId w16cid:paraId="1CCAC8F3" w16cid:durableId="4D10E895"/>
-  <w16cid:commentId w16cid:paraId="14DAF4F6" w16cid:durableId="3B53A3B3"/>
 </w16cid:commentsIds>
 </file>
 

</xml_diff>